<commit_message>
Ajustes y Ejecución de pruebas
</commit_message>
<xml_diff>
--- a/FASE_2_SPRINT_3/293-OD_AI2_RQ_MANT_2016022310547679_MontoMitigador_PorcentajeAceptacion    .docx
+++ b/FASE_2_SPRINT_3/293-OD_AI2_RQ_MANT_2016022310547679_MontoMitigador_PorcentajeAceptacion    .docx
@@ -1,6 +1,6 @@
 
 <file path=word/document.xml><?xml version="1.0" encoding="utf-8"?>
-<w:document xmlns:wpc="http://schemas.microsoft.com/office/word/2010/wordprocessingCanvas" xmlns:mc="http://schemas.openxmlformats.org/markup-compatibility/2006" xmlns:o="urn:schemas-microsoft-com:office:office" xmlns:r="http://schemas.openxmlformats.org/officeDocument/2006/relationships" xmlns:m="http://schemas.openxmlformats.org/officeDocument/2006/math" xmlns:v="urn:schemas-microsoft-com:vml" xmlns:wp14="http://schemas.microsoft.com/office/word/2010/wordprocessingDrawing" xmlns:wp="http://schemas.openxmlformats.org/drawingml/2006/wordprocessingDrawing" xmlns:w10="urn:schemas-microsoft-com:office:word" xmlns:w="http://schemas.openxmlformats.org/wordprocessingml/2006/main" xmlns:w14="http://schemas.microsoft.com/office/word/2010/wordml" xmlns:wpg="http://schemas.microsoft.com/office/word/2010/wordprocessingGroup" xmlns:wpi="http://schemas.microsoft.com/office/word/2010/wordprocessingInk" xmlns:wne="http://schemas.microsoft.com/office/word/2006/wordml" xmlns:wps="http://schemas.microsoft.com/office/word/2010/wordprocessingShape" mc:Ignorable="w14 wp14">
+<w:document xmlns:wpc="http://schemas.microsoft.com/office/word/2010/wordprocessingCanvas" xmlns:mc="http://schemas.openxmlformats.org/markup-compatibility/2006" xmlns:o="urn:schemas-microsoft-com:office:office" xmlns:r="http://schemas.openxmlformats.org/officeDocument/2006/relationships" xmlns:m="http://schemas.openxmlformats.org/officeDocument/2006/math" xmlns:v="urn:schemas-microsoft-com:vml" xmlns:wp14="http://schemas.microsoft.com/office/word/2010/wordprocessingDrawing" xmlns:wp="http://schemas.openxmlformats.org/drawingml/2006/wordprocessingDrawing" xmlns:w10="urn:schemas-microsoft-com:office:word" xmlns:w="http://schemas.openxmlformats.org/wordprocessingml/2006/main" xmlns:w14="http://schemas.microsoft.com/office/word/2010/wordml" xmlns:w15="http://schemas.microsoft.com/office/word/2012/wordml" xmlns:wpg="http://schemas.microsoft.com/office/word/2010/wordprocessingGroup" xmlns:wpi="http://schemas.microsoft.com/office/word/2010/wordprocessingInk" xmlns:wne="http://schemas.microsoft.com/office/word/2006/wordml" xmlns:wps="http://schemas.microsoft.com/office/word/2010/wordprocessingShape" mc:Ignorable="w14 w15 wp14">
   <w:body>
     <w:p>
       <w:pPr>
@@ -529,7 +529,7 @@
     </w:p>
     <w:p>
       <w:pPr>
-        <w:pStyle w:val="Textoindependiente2"/>
+        <w:pStyle w:val="BodyText2"/>
         <w:contextualSpacing/>
         <w:jc w:val="center"/>
         <w:rPr>
@@ -2289,7 +2289,7 @@
       <w:sdtContent>
         <w:p>
           <w:pPr>
-            <w:pStyle w:val="TtulodeTDC"/>
+            <w:pStyle w:val="TOCHeading"/>
             <w:spacing w:before="0" w:line="240" w:lineRule="auto"/>
             <w:contextualSpacing/>
             <w:rPr>
@@ -2301,7 +2301,7 @@
         </w:p>
         <w:p>
           <w:pPr>
-            <w:pStyle w:val="TDC1"/>
+            <w:pStyle w:val="TOC1"/>
             <w:tabs>
               <w:tab w:val="left" w:pos="440"/>
               <w:tab w:val="right" w:leader="dot" w:pos="9350"/>
@@ -2335,7 +2335,7 @@
           <w:hyperlink w:anchor="_Toc453600606" w:history="1">
             <w:r>
               <w:rPr>
-                <w:rStyle w:val="Hipervnculo"/>
+                <w:rStyle w:val="Hyperlink"/>
                 <w:rFonts w:eastAsiaTheme="majorEastAsia" w:cstheme="majorBidi"/>
                 <w:noProof/>
                 <w:lang w:val="es-MX"/>
@@ -2354,7 +2354,7 @@
             </w:r>
             <w:r>
               <w:rPr>
-                <w:rStyle w:val="Hipervnculo"/>
+                <w:rStyle w:val="Hyperlink"/>
                 <w:rFonts w:eastAsiaTheme="majorEastAsia" w:cstheme="majorBidi"/>
                 <w:noProof/>
                 <w:lang w:val="es-MX"/>
@@ -2413,7 +2413,7 @@
         </w:p>
         <w:p>
           <w:pPr>
-            <w:pStyle w:val="TDC1"/>
+            <w:pStyle w:val="TOC1"/>
             <w:tabs>
               <w:tab w:val="left" w:pos="440"/>
               <w:tab w:val="right" w:leader="dot" w:pos="9350"/>
@@ -2429,7 +2429,7 @@
           <w:hyperlink w:anchor="_Toc453600607" w:history="1">
             <w:r>
               <w:rPr>
-                <w:rStyle w:val="Hipervnculo"/>
+                <w:rStyle w:val="Hyperlink"/>
                 <w:rFonts w:eastAsiaTheme="majorEastAsia" w:cstheme="majorBidi"/>
                 <w:noProof/>
                 <w:lang w:val="es-MX"/>
@@ -2448,7 +2448,7 @@
             </w:r>
             <w:r>
               <w:rPr>
-                <w:rStyle w:val="Hipervnculo"/>
+                <w:rStyle w:val="Hyperlink"/>
                 <w:rFonts w:eastAsiaTheme="majorEastAsia" w:cstheme="majorBidi"/>
                 <w:noProof/>
                 <w:lang w:val="es-MX"/>
@@ -2507,7 +2507,7 @@
         </w:p>
         <w:p>
           <w:pPr>
-            <w:pStyle w:val="TDC1"/>
+            <w:pStyle w:val="TOC1"/>
             <w:tabs>
               <w:tab w:val="left" w:pos="440"/>
               <w:tab w:val="right" w:leader="dot" w:pos="9350"/>
@@ -2523,7 +2523,7 @@
           <w:hyperlink w:anchor="_Toc453600608" w:history="1">
             <w:r>
               <w:rPr>
-                <w:rStyle w:val="Hipervnculo"/>
+                <w:rStyle w:val="Hyperlink"/>
                 <w:rFonts w:eastAsiaTheme="majorEastAsia" w:cstheme="majorBidi"/>
                 <w:noProof/>
                 <w:lang w:val="es-MX"/>
@@ -2542,7 +2542,7 @@
             </w:r>
             <w:r>
               <w:rPr>
-                <w:rStyle w:val="Hipervnculo"/>
+                <w:rStyle w:val="Hyperlink"/>
                 <w:rFonts w:eastAsiaTheme="majorEastAsia" w:cstheme="majorBidi"/>
                 <w:noProof/>
                 <w:lang w:val="es-MX"/>
@@ -2601,7 +2601,7 @@
         </w:p>
         <w:p>
           <w:pPr>
-            <w:pStyle w:val="TDC1"/>
+            <w:pStyle w:val="TOC1"/>
             <w:tabs>
               <w:tab w:val="left" w:pos="440"/>
               <w:tab w:val="right" w:leader="dot" w:pos="9350"/>
@@ -2617,7 +2617,7 @@
           <w:hyperlink w:anchor="_Toc453600609" w:history="1">
             <w:r>
               <w:rPr>
-                <w:rStyle w:val="Hipervnculo"/>
+                <w:rStyle w:val="Hyperlink"/>
                 <w:rFonts w:eastAsiaTheme="majorEastAsia" w:cstheme="majorBidi"/>
                 <w:noProof/>
                 <w:lang w:val="es-MX"/>
@@ -2636,7 +2636,7 @@
             </w:r>
             <w:r>
               <w:rPr>
-                <w:rStyle w:val="Hipervnculo"/>
+                <w:rStyle w:val="Hyperlink"/>
                 <w:rFonts w:eastAsiaTheme="majorEastAsia" w:cstheme="majorBidi"/>
                 <w:noProof/>
                 <w:lang w:val="es-MX"/>
@@ -2695,7 +2695,7 @@
         </w:p>
         <w:p>
           <w:pPr>
-            <w:pStyle w:val="TDC1"/>
+            <w:pStyle w:val="TOC1"/>
             <w:tabs>
               <w:tab w:val="left" w:pos="440"/>
               <w:tab w:val="right" w:leader="dot" w:pos="9350"/>
@@ -2711,7 +2711,7 @@
           <w:hyperlink w:anchor="_Toc453600610" w:history="1">
             <w:r>
               <w:rPr>
-                <w:rStyle w:val="Hipervnculo"/>
+                <w:rStyle w:val="Hyperlink"/>
                 <w:rFonts w:eastAsiaTheme="majorEastAsia" w:cstheme="majorBidi"/>
                 <w:noProof/>
                 <w:lang w:val="es-MX"/>
@@ -2730,7 +2730,7 @@
             </w:r>
             <w:r>
               <w:rPr>
-                <w:rStyle w:val="Hipervnculo"/>
+                <w:rStyle w:val="Hyperlink"/>
                 <w:rFonts w:eastAsiaTheme="majorEastAsia" w:cstheme="majorBidi"/>
                 <w:noProof/>
                 <w:lang w:val="es-MX"/>
@@ -2789,7 +2789,7 @@
         </w:p>
         <w:p>
           <w:pPr>
-            <w:pStyle w:val="TDC1"/>
+            <w:pStyle w:val="TOC1"/>
             <w:tabs>
               <w:tab w:val="left" w:pos="440"/>
               <w:tab w:val="right" w:leader="dot" w:pos="9350"/>
@@ -2805,7 +2805,7 @@
           <w:hyperlink w:anchor="_Toc453600611" w:history="1">
             <w:r>
               <w:rPr>
-                <w:rStyle w:val="Hipervnculo"/>
+                <w:rStyle w:val="Hyperlink"/>
                 <w:rFonts w:eastAsiaTheme="majorEastAsia" w:cstheme="majorBidi"/>
                 <w:noProof/>
                 <w:lang w:val="es-MX"/>
@@ -2824,7 +2824,7 @@
             </w:r>
             <w:r>
               <w:rPr>
-                <w:rStyle w:val="Hipervnculo"/>
+                <w:rStyle w:val="Hyperlink"/>
                 <w:rFonts w:eastAsiaTheme="majorEastAsia" w:cstheme="majorBidi"/>
                 <w:noProof/>
                 <w:lang w:val="es-MX"/>
@@ -2883,7 +2883,7 @@
         </w:p>
         <w:p>
           <w:pPr>
-            <w:pStyle w:val="TDC2"/>
+            <w:pStyle w:val="TOC2"/>
             <w:tabs>
               <w:tab w:val="left" w:pos="880"/>
               <w:tab w:val="right" w:leader="dot" w:pos="9350"/>
@@ -2898,7 +2898,7 @@
           <w:hyperlink w:anchor="_Toc453600612" w:history="1">
             <w:r>
               <w:rPr>
-                <w:rStyle w:val="Hipervnculo"/>
+                <w:rStyle w:val="Hyperlink"/>
                 <w:b/>
                 <w:noProof/>
                 <w:lang w:val="es-MX"/>
@@ -2916,7 +2916,7 @@
             </w:r>
             <w:r>
               <w:rPr>
-                <w:rStyle w:val="Hipervnculo"/>
+                <w:rStyle w:val="Hyperlink"/>
                 <w:b/>
                 <w:noProof/>
                 <w:lang w:val="es-MX"/>
@@ -2975,7 +2975,7 @@
         </w:p>
         <w:p>
           <w:pPr>
-            <w:pStyle w:val="TDC2"/>
+            <w:pStyle w:val="TOC2"/>
             <w:tabs>
               <w:tab w:val="left" w:pos="880"/>
               <w:tab w:val="right" w:leader="dot" w:pos="9350"/>
@@ -2990,7 +2990,7 @@
           <w:hyperlink w:anchor="_Toc453600613" w:history="1">
             <w:r>
               <w:rPr>
-                <w:rStyle w:val="Hipervnculo"/>
+                <w:rStyle w:val="Hyperlink"/>
                 <w:b/>
                 <w:noProof/>
                 <w:lang w:val="es-MX"/>
@@ -3008,7 +3008,7 @@
             </w:r>
             <w:r>
               <w:rPr>
-                <w:rStyle w:val="Hipervnculo"/>
+                <w:rStyle w:val="Hyperlink"/>
                 <w:b/>
                 <w:noProof/>
                 <w:lang w:val="es-MX"/>
@@ -3067,7 +3067,7 @@
         </w:p>
         <w:p>
           <w:pPr>
-            <w:pStyle w:val="TDC2"/>
+            <w:pStyle w:val="TOC2"/>
             <w:tabs>
               <w:tab w:val="left" w:pos="880"/>
               <w:tab w:val="right" w:leader="dot" w:pos="9350"/>
@@ -3082,7 +3082,7 @@
           <w:hyperlink w:anchor="_Toc453600614" w:history="1">
             <w:r>
               <w:rPr>
-                <w:rStyle w:val="Hipervnculo"/>
+                <w:rStyle w:val="Hyperlink"/>
                 <w:b/>
                 <w:noProof/>
                 <w:lang w:val="es-MX"/>
@@ -3100,7 +3100,7 @@
             </w:r>
             <w:r>
               <w:rPr>
-                <w:rStyle w:val="Hipervnculo"/>
+                <w:rStyle w:val="Hyperlink"/>
                 <w:b/>
                 <w:noProof/>
                 <w:lang w:val="es-MX"/>
@@ -3159,7 +3159,7 @@
         </w:p>
         <w:p>
           <w:pPr>
-            <w:pStyle w:val="TDC2"/>
+            <w:pStyle w:val="TOC2"/>
             <w:tabs>
               <w:tab w:val="left" w:pos="880"/>
               <w:tab w:val="right" w:leader="dot" w:pos="9350"/>
@@ -3174,7 +3174,7 @@
           <w:hyperlink w:anchor="_Toc453600615" w:history="1">
             <w:r>
               <w:rPr>
-                <w:rStyle w:val="Hipervnculo"/>
+                <w:rStyle w:val="Hyperlink"/>
                 <w:b/>
                 <w:noProof/>
                 <w:lang w:val="es-MX"/>
@@ -3192,7 +3192,7 @@
             </w:r>
             <w:r>
               <w:rPr>
-                <w:rStyle w:val="Hipervnculo"/>
+                <w:rStyle w:val="Hyperlink"/>
                 <w:b/>
                 <w:noProof/>
                 <w:lang w:val="es-MX"/>
@@ -3251,7 +3251,7 @@
         </w:p>
         <w:p>
           <w:pPr>
-            <w:pStyle w:val="TDC2"/>
+            <w:pStyle w:val="TOC2"/>
             <w:tabs>
               <w:tab w:val="left" w:pos="880"/>
               <w:tab w:val="right" w:leader="dot" w:pos="9350"/>
@@ -3266,7 +3266,7 @@
           <w:hyperlink w:anchor="_Toc453600616" w:history="1">
             <w:r>
               <w:rPr>
-                <w:rStyle w:val="Hipervnculo"/>
+                <w:rStyle w:val="Hyperlink"/>
                 <w:b/>
                 <w:noProof/>
                 <w:lang w:val="es-MX"/>
@@ -3284,7 +3284,7 @@
             </w:r>
             <w:r>
               <w:rPr>
-                <w:rStyle w:val="Hipervnculo"/>
+                <w:rStyle w:val="Hyperlink"/>
                 <w:b/>
                 <w:noProof/>
                 <w:lang w:val="es-MX"/>
@@ -3343,7 +3343,7 @@
         </w:p>
         <w:p>
           <w:pPr>
-            <w:pStyle w:val="TDC2"/>
+            <w:pStyle w:val="TOC2"/>
             <w:tabs>
               <w:tab w:val="left" w:pos="880"/>
               <w:tab w:val="right" w:leader="dot" w:pos="9350"/>
@@ -3358,7 +3358,7 @@
           <w:hyperlink w:anchor="_Toc453600617" w:history="1">
             <w:r>
               <w:rPr>
-                <w:rStyle w:val="Hipervnculo"/>
+                <w:rStyle w:val="Hyperlink"/>
                 <w:b/>
                 <w:noProof/>
                 <w:lang w:val="es-MX"/>
@@ -3376,7 +3376,7 @@
             </w:r>
             <w:r>
               <w:rPr>
-                <w:rStyle w:val="Hipervnculo"/>
+                <w:rStyle w:val="Hyperlink"/>
                 <w:b/>
                 <w:noProof/>
                 <w:lang w:val="es-MX"/>
@@ -3435,7 +3435,7 @@
         </w:p>
         <w:p>
           <w:pPr>
-            <w:pStyle w:val="TDC2"/>
+            <w:pStyle w:val="TOC2"/>
             <w:tabs>
               <w:tab w:val="left" w:pos="880"/>
               <w:tab w:val="right" w:leader="dot" w:pos="9350"/>
@@ -3450,7 +3450,7 @@
           <w:hyperlink w:anchor="_Toc453600618" w:history="1">
             <w:r>
               <w:rPr>
-                <w:rStyle w:val="Hipervnculo"/>
+                <w:rStyle w:val="Hyperlink"/>
                 <w:b/>
                 <w:noProof/>
                 <w:lang w:val="es-MX"/>
@@ -3468,7 +3468,7 @@
             </w:r>
             <w:r>
               <w:rPr>
-                <w:rStyle w:val="Hipervnculo"/>
+                <w:rStyle w:val="Hyperlink"/>
                 <w:b/>
                 <w:noProof/>
                 <w:lang w:val="es-MX"/>
@@ -3527,7 +3527,7 @@
         </w:p>
         <w:p>
           <w:pPr>
-            <w:pStyle w:val="TDC1"/>
+            <w:pStyle w:val="TOC1"/>
             <w:tabs>
               <w:tab w:val="left" w:pos="440"/>
               <w:tab w:val="right" w:leader="dot" w:pos="9350"/>
@@ -3543,7 +3543,7 @@
           <w:hyperlink w:anchor="_Toc453600619" w:history="1">
             <w:r>
               <w:rPr>
-                <w:rStyle w:val="Hipervnculo"/>
+                <w:rStyle w:val="Hyperlink"/>
                 <w:rFonts w:eastAsiaTheme="majorEastAsia" w:cstheme="majorBidi"/>
                 <w:noProof/>
                 <w:lang w:val="es-MX"/>
@@ -3562,7 +3562,7 @@
             </w:r>
             <w:r>
               <w:rPr>
-                <w:rStyle w:val="Hipervnculo"/>
+                <w:rStyle w:val="Hyperlink"/>
                 <w:rFonts w:eastAsiaTheme="majorEastAsia" w:cstheme="majorBidi"/>
                 <w:noProof/>
                 <w:lang w:val="es-MX"/>
@@ -4069,7 +4069,7 @@
     </w:p>
     <w:p>
       <w:pPr>
-        <w:pStyle w:val="Ttulo1"/>
+        <w:pStyle w:val="Heading1"/>
         <w:keepLines/>
         <w:numPr>
           <w:ilvl w:val="0"/>
@@ -4148,7 +4148,7 @@
     </w:p>
     <w:p>
       <w:pPr>
-        <w:pStyle w:val="Ttulo1"/>
+        <w:pStyle w:val="Heading1"/>
         <w:keepLines/>
         <w:numPr>
           <w:ilvl w:val="0"/>
@@ -4784,7 +4784,7 @@
     </w:p>
     <w:p>
       <w:pPr>
-        <w:pStyle w:val="Ttulo1"/>
+        <w:pStyle w:val="Heading1"/>
         <w:keepLines/>
         <w:numPr>
           <w:ilvl w:val="0"/>
@@ -4853,7 +4853,7 @@
     </w:p>
     <w:p>
       <w:pPr>
-        <w:pStyle w:val="Ttulo1"/>
+        <w:pStyle w:val="Heading1"/>
         <w:keepLines/>
         <w:numPr>
           <w:ilvl w:val="0"/>
@@ -5283,7 +5283,7 @@
           </w:p>
           <w:p>
             <w:pPr>
-              <w:pStyle w:val="Prrafodelista"/>
+              <w:pStyle w:val="ListParagraph"/>
               <w:numPr>
                 <w:ilvl w:val="0"/>
                 <w:numId w:val="11"/>
@@ -5513,7 +5513,7 @@
           </w:p>
           <w:p>
             <w:pPr>
-              <w:pStyle w:val="Prrafodelista"/>
+              <w:pStyle w:val="ListParagraph"/>
               <w:numPr>
                 <w:ilvl w:val="0"/>
                 <w:numId w:val="11"/>
@@ -5716,7 +5716,7 @@
           </w:p>
           <w:p>
             <w:pPr>
-              <w:pStyle w:val="Prrafodelista"/>
+              <w:pStyle w:val="ListParagraph"/>
               <w:numPr>
                 <w:ilvl w:val="0"/>
                 <w:numId w:val="11"/>
@@ -5814,7 +5814,7 @@
           </w:p>
           <w:p>
             <w:pPr>
-              <w:pStyle w:val="Prrafodelista"/>
+              <w:pStyle w:val="ListParagraph"/>
               <w:numPr>
                 <w:ilvl w:val="0"/>
                 <w:numId w:val="11"/>
@@ -5906,7 +5906,7 @@
           </w:p>
           <w:p>
             <w:pPr>
-              <w:pStyle w:val="Prrafodelista"/>
+              <w:pStyle w:val="ListParagraph"/>
               <w:numPr>
                 <w:ilvl w:val="0"/>
                 <w:numId w:val="11"/>
@@ -6024,7 +6024,7 @@
           </w:p>
           <w:p>
             <w:pPr>
-              <w:pStyle w:val="Prrafodelista"/>
+              <w:pStyle w:val="ListParagraph"/>
               <w:numPr>
                 <w:ilvl w:val="0"/>
                 <w:numId w:val="12"/>
@@ -6210,7 +6210,7 @@
           </w:p>
           <w:p>
             <w:pPr>
-              <w:pStyle w:val="Prrafodelista"/>
+              <w:pStyle w:val="ListParagraph"/>
               <w:numPr>
                 <w:ilvl w:val="0"/>
                 <w:numId w:val="12"/>
@@ -6338,7 +6338,7 @@
           </w:p>
           <w:p>
             <w:pPr>
-              <w:pStyle w:val="Prrafodelista"/>
+              <w:pStyle w:val="ListParagraph"/>
               <w:numPr>
                 <w:ilvl w:val="0"/>
                 <w:numId w:val="12"/>
@@ -6452,7 +6452,7 @@
           </w:p>
           <w:p>
             <w:pPr>
-              <w:pStyle w:val="Prrafodelista"/>
+              <w:pStyle w:val="ListParagraph"/>
               <w:numPr>
                 <w:ilvl w:val="0"/>
                 <w:numId w:val="12"/>
@@ -6512,7 +6512,7 @@
           </w:p>
           <w:p>
             <w:pPr>
-              <w:pStyle w:val="Prrafodelista"/>
+              <w:pStyle w:val="ListParagraph"/>
               <w:numPr>
                 <w:ilvl w:val="0"/>
                 <w:numId w:val="12"/>
@@ -6642,7 +6642,7 @@
           </w:p>
           <w:p>
             <w:pPr>
-              <w:pStyle w:val="Prrafodelista"/>
+              <w:pStyle w:val="ListParagraph"/>
               <w:numPr>
                 <w:ilvl w:val="0"/>
                 <w:numId w:val="12"/>
@@ -6760,7 +6760,7 @@
           </w:p>
           <w:p>
             <w:pPr>
-              <w:pStyle w:val="Prrafodelista"/>
+              <w:pStyle w:val="ListParagraph"/>
               <w:numPr>
                 <w:ilvl w:val="0"/>
                 <w:numId w:val="12"/>
@@ -7481,7 +7481,7 @@
           </w:p>
           <w:p>
             <w:pPr>
-              <w:pStyle w:val="Prrafodelista"/>
+              <w:pStyle w:val="ListParagraph"/>
               <w:numPr>
                 <w:ilvl w:val="0"/>
                 <w:numId w:val="13"/>
@@ -7553,7 +7553,7 @@
           </w:p>
           <w:p>
             <w:pPr>
-              <w:pStyle w:val="Prrafodelista"/>
+              <w:pStyle w:val="ListParagraph"/>
               <w:numPr>
                 <w:ilvl w:val="0"/>
                 <w:numId w:val="13"/>
@@ -7645,7 +7645,7 @@
           </w:p>
           <w:p>
             <w:pPr>
-              <w:pStyle w:val="Prrafodelista"/>
+              <w:pStyle w:val="ListParagraph"/>
               <w:numPr>
                 <w:ilvl w:val="0"/>
                 <w:numId w:val="13"/>
@@ -7717,7 +7717,7 @@
           </w:p>
           <w:p>
             <w:pPr>
-              <w:pStyle w:val="Prrafodelista"/>
+              <w:pStyle w:val="ListParagraph"/>
               <w:numPr>
                 <w:ilvl w:val="0"/>
                 <w:numId w:val="13"/>
@@ -7799,7 +7799,7 @@
           </w:p>
           <w:p>
             <w:pPr>
-              <w:pStyle w:val="Prrafodelista"/>
+              <w:pStyle w:val="ListParagraph"/>
               <w:numPr>
                 <w:ilvl w:val="0"/>
                 <w:numId w:val="13"/>
@@ -7909,7 +7909,7 @@
           </w:p>
           <w:p>
             <w:pPr>
-              <w:pStyle w:val="Prrafodelista"/>
+              <w:pStyle w:val="ListParagraph"/>
               <w:numPr>
                 <w:ilvl w:val="0"/>
                 <w:numId w:val="13"/>
@@ -7979,7 +7979,7 @@
           </w:p>
           <w:p>
             <w:pPr>
-              <w:pStyle w:val="Prrafodelista"/>
+              <w:pStyle w:val="ListParagraph"/>
               <w:numPr>
                 <w:ilvl w:val="0"/>
                 <w:numId w:val="13"/>
@@ -8120,7 +8120,7 @@
           </w:p>
           <w:p>
             <w:pPr>
-              <w:pStyle w:val="Prrafodelista"/>
+              <w:pStyle w:val="ListParagraph"/>
               <w:numPr>
                 <w:ilvl w:val="0"/>
                 <w:numId w:val="13"/>
@@ -8250,7 +8250,7 @@
           </w:p>
           <w:p>
             <w:pPr>
-              <w:pStyle w:val="Prrafodelista"/>
+              <w:pStyle w:val="ListParagraph"/>
               <w:numPr>
                 <w:ilvl w:val="0"/>
                 <w:numId w:val="13"/>
@@ -8364,7 +8364,7 @@
           </w:p>
           <w:p>
             <w:pPr>
-              <w:pStyle w:val="Prrafodelista"/>
+              <w:pStyle w:val="ListParagraph"/>
               <w:numPr>
                 <w:ilvl w:val="0"/>
                 <w:numId w:val="14"/>
@@ -8444,7 +8444,7 @@
           </w:p>
           <w:p>
             <w:pPr>
-              <w:pStyle w:val="Prrafodelista"/>
+              <w:pStyle w:val="ListParagraph"/>
               <w:numPr>
                 <w:ilvl w:val="0"/>
                 <w:numId w:val="14"/>
@@ -8482,7 +8482,7 @@
           </w:p>
           <w:p>
             <w:pPr>
-              <w:pStyle w:val="Prrafodelista"/>
+              <w:pStyle w:val="ListParagraph"/>
               <w:numPr>
                 <w:ilvl w:val="0"/>
                 <w:numId w:val="14"/>
@@ -8499,6 +8499,8 @@
             </w:pPr>
             <w:bookmarkStart w:id="41" w:name="OLE_LINK75"/>
             <w:bookmarkStart w:id="42" w:name="OLE_LINK76"/>
+            <w:bookmarkStart w:id="43" w:name="_GoBack"/>
+            <w:bookmarkEnd w:id="43"/>
             <w:r>
               <w:rPr>
                 <w:rFonts w:ascii="Arial" w:eastAsia="Times New Roman" w:hAnsi="Arial" w:cs="Arial"/>
@@ -8559,9 +8561,9 @@
               </w:rPr>
               <w:t xml:space="preserve">, </w:t>
             </w:r>
-            <w:bookmarkStart w:id="43" w:name="OLE_LINK65"/>
-            <w:bookmarkStart w:id="44" w:name="OLE_LINK66"/>
-            <w:bookmarkStart w:id="45" w:name="OLE_LINK67"/>
+            <w:bookmarkStart w:id="44" w:name="OLE_LINK65"/>
+            <w:bookmarkStart w:id="45" w:name="OLE_LINK66"/>
+            <w:bookmarkStart w:id="46" w:name="OLE_LINK67"/>
             <w:r>
               <w:rPr>
                 <w:rFonts w:ascii="Arial" w:eastAsia="Times New Roman" w:hAnsi="Arial" w:cs="Arial"/>
@@ -8594,9 +8596,9 @@
               </w:rPr>
               <w:t xml:space="preserve"> Real” el valor del campo “Tipo Mitigador” </w:t>
             </w:r>
-            <w:bookmarkEnd w:id="43"/>
             <w:bookmarkEnd w:id="44"/>
             <w:bookmarkEnd w:id="45"/>
+            <w:bookmarkEnd w:id="46"/>
             <w:r>
               <w:rPr>
                 <w:rFonts w:ascii="Arial" w:eastAsia="Times New Roman" w:hAnsi="Arial" w:cs="Arial"/>
@@ -8612,7 +8614,7 @@
           </w:p>
           <w:p>
             <w:pPr>
-              <w:pStyle w:val="Prrafodelista"/>
+              <w:pStyle w:val="ListParagraph"/>
               <w:numPr>
                 <w:ilvl w:val="0"/>
                 <w:numId w:val="14"/>
@@ -8722,7 +8724,7 @@
           </w:p>
           <w:p>
             <w:pPr>
-              <w:pStyle w:val="Prrafodelista"/>
+              <w:pStyle w:val="ListParagraph"/>
               <w:numPr>
                 <w:ilvl w:val="0"/>
                 <w:numId w:val="14"/>
@@ -8737,8 +8739,8 @@
                 <w:lang w:eastAsia="es-ES"/>
               </w:rPr>
             </w:pPr>
-            <w:bookmarkStart w:id="46" w:name="OLE_LINK68"/>
-            <w:bookmarkStart w:id="47" w:name="OLE_LINK69"/>
+            <w:bookmarkStart w:id="47" w:name="OLE_LINK68"/>
+            <w:bookmarkStart w:id="48" w:name="OLE_LINK69"/>
             <w:r>
               <w:rPr>
                 <w:rFonts w:ascii="Arial" w:eastAsia="Times New Roman" w:hAnsi="Arial" w:cs="Arial"/>
@@ -8811,8 +8813,8 @@
               </w:rPr>
               <w:t xml:space="preserve"> Real” el valor del campo “Deudor Habita” en la sección “Datos Adicionales” y verificar si éste es igual a “Sí”. </w:t>
             </w:r>
-            <w:bookmarkStart w:id="48" w:name="OLE_LINK70"/>
-            <w:bookmarkStart w:id="49" w:name="OLE_LINK71"/>
+            <w:bookmarkStart w:id="49" w:name="OLE_LINK70"/>
+            <w:bookmarkStart w:id="50" w:name="OLE_LINK71"/>
             <w:r>
               <w:rPr>
                 <w:rFonts w:ascii="Arial" w:eastAsia="Times New Roman" w:hAnsi="Arial" w:cs="Arial"/>
@@ -8853,8 +8855,8 @@
               </w:rPr>
               <w:t xml:space="preserve">. </w:t>
             </w:r>
-            <w:bookmarkEnd w:id="48"/>
             <w:bookmarkEnd w:id="49"/>
+            <w:bookmarkEnd w:id="50"/>
             <w:r>
               <w:rPr>
                 <w:rFonts w:ascii="Arial" w:eastAsia="Times New Roman" w:hAnsi="Arial" w:cs="Arial"/>
@@ -8878,7 +8880,7 @@
           </w:p>
           <w:p>
             <w:pPr>
-              <w:pStyle w:val="Prrafodelista"/>
+              <w:pStyle w:val="ListParagraph"/>
               <w:numPr>
                 <w:ilvl w:val="0"/>
                 <w:numId w:val="14"/>
@@ -8943,7 +8945,7 @@
               </w:rPr>
               <w:t xml:space="preserve">, </w:t>
             </w:r>
-            <w:bookmarkStart w:id="50" w:name="OLE_LINK72"/>
+            <w:bookmarkStart w:id="51" w:name="OLE_LINK72"/>
             <w:r>
               <w:rPr>
                 <w:rFonts w:ascii="Arial" w:eastAsia="Times New Roman" w:hAnsi="Arial" w:cs="Arial"/>
@@ -9046,7 +9048,7 @@
               </w:rPr>
               <w:t xml:space="preserve">igual a </w:t>
             </w:r>
-            <w:bookmarkEnd w:id="50"/>
+            <w:bookmarkEnd w:id="51"/>
             <w:r>
               <w:rPr>
                 <w:rFonts w:ascii="Arial" w:eastAsia="Times New Roman" w:hAnsi="Arial" w:cs="Arial"/>
@@ -9068,12 +9070,12 @@
               <w:lastRenderedPageBreak/>
               <w:t>Mitigador” el valor de “Porcentaje Aceptación”. El valor a almacenar como “Porcentaje Aceptación No Terreno SUGEF” es el obtenido en el filtro anterior.</w:t>
             </w:r>
-            <w:bookmarkEnd w:id="46"/>
             <w:bookmarkEnd w:id="47"/>
-          </w:p>
-          <w:p>
-            <w:pPr>
-              <w:pStyle w:val="Prrafodelista"/>
+            <w:bookmarkEnd w:id="48"/>
+          </w:p>
+          <w:p>
+            <w:pPr>
+              <w:pStyle w:val="ListParagraph"/>
               <w:numPr>
                 <w:ilvl w:val="0"/>
                 <w:numId w:val="14"/>
@@ -9088,8 +9090,8 @@
                 <w:lang w:eastAsia="es-ES"/>
               </w:rPr>
             </w:pPr>
-            <w:bookmarkStart w:id="51" w:name="OLE_LINK73"/>
-            <w:bookmarkStart w:id="52" w:name="OLE_LINK74"/>
+            <w:bookmarkStart w:id="52" w:name="OLE_LINK73"/>
+            <w:bookmarkStart w:id="53" w:name="OLE_LINK74"/>
             <w:r>
               <w:rPr>
                 <w:rFonts w:ascii="Arial" w:eastAsia="Times New Roman" w:hAnsi="Arial" w:cs="Arial"/>
@@ -9182,12 +9184,12 @@
               </w:rPr>
               <w:t>“C2”, “D” o “E”. De ser así, mediante el valor del campo “Tipo Mitigador”, extraer del catálogo “Tipo Mitigador” el valor de “Porcentaje Aceptación”. El valor a almacenar como “Porcentaje Aceptación No Terreno SUGEF” es el obtenido en el filtro anterior dividido entre 2.</w:t>
             </w:r>
-            <w:bookmarkEnd w:id="51"/>
             <w:bookmarkEnd w:id="52"/>
-          </w:p>
-          <w:p>
-            <w:pPr>
-              <w:pStyle w:val="Prrafodelista"/>
+            <w:bookmarkEnd w:id="53"/>
+          </w:p>
+          <w:p>
+            <w:pPr>
+              <w:pStyle w:val="ListParagraph"/>
               <w:numPr>
                 <w:ilvl w:val="0"/>
                 <w:numId w:val="14"/>
@@ -9277,7 +9279,7 @@
           </w:p>
           <w:p>
             <w:pPr>
-              <w:pStyle w:val="Prrafodelista"/>
+              <w:pStyle w:val="ListParagraph"/>
               <w:numPr>
                 <w:ilvl w:val="0"/>
                 <w:numId w:val="14"/>
@@ -9347,7 +9349,7 @@
           </w:p>
           <w:p>
             <w:pPr>
-              <w:pStyle w:val="Prrafodelista"/>
+              <w:pStyle w:val="ListParagraph"/>
               <w:numPr>
                 <w:ilvl w:val="0"/>
                 <w:numId w:val="14"/>
@@ -9417,7 +9419,7 @@
           </w:p>
           <w:p>
             <w:pPr>
-              <w:pStyle w:val="Prrafodelista"/>
+              <w:pStyle w:val="ListParagraph"/>
               <w:numPr>
                 <w:ilvl w:val="0"/>
                 <w:numId w:val="14"/>
@@ -9507,7 +9509,7 @@
           </w:p>
           <w:p>
             <w:pPr>
-              <w:pStyle w:val="Prrafodelista"/>
+              <w:pStyle w:val="ListParagraph"/>
               <w:numPr>
                 <w:ilvl w:val="0"/>
                 <w:numId w:val="14"/>
@@ -9597,7 +9599,7 @@
           </w:p>
           <w:p>
             <w:pPr>
-              <w:pStyle w:val="Prrafodelista"/>
+              <w:pStyle w:val="ListParagraph"/>
               <w:numPr>
                 <w:ilvl w:val="0"/>
                 <w:numId w:val="14"/>
@@ -9711,19 +9713,7 @@
                 <w:highlight w:val="green"/>
                 <w:lang w:val="es-CR" w:eastAsia="es-ES"/>
               </w:rPr>
-              <w:t xml:space="preserve"> con castigo aplica</w:t>
-            </w:r>
-            <w:bookmarkStart w:id="53" w:name="_GoBack"/>
-            <w:bookmarkEnd w:id="53"/>
-            <w:r>
-              <w:rPr>
-                <w:rFonts w:ascii="Arial" w:eastAsia="Times New Roman" w:hAnsi="Arial" w:cs="Arial"/>
-                <w:sz w:val="20"/>
-                <w:szCs w:val="20"/>
-                <w:highlight w:val="green"/>
-                <w:lang w:val="es-CR" w:eastAsia="es-ES"/>
-              </w:rPr>
-              <w:t>do que resulte menor)</w:t>
+              <w:t xml:space="preserve"> con castigo aplicado que resulte menor)</w:t>
             </w:r>
             <w:r>
               <w:rPr>
@@ -9738,7 +9728,7 @@
           </w:p>
           <w:p>
             <w:pPr>
-              <w:pStyle w:val="Prrafodelista"/>
+              <w:pStyle w:val="ListParagraph"/>
               <w:numPr>
                 <w:ilvl w:val="0"/>
                 <w:numId w:val="14"/>
@@ -9816,7 +9806,7 @@
           </w:p>
           <w:p>
             <w:pPr>
-              <w:pStyle w:val="Prrafodelista"/>
+              <w:pStyle w:val="ListParagraph"/>
               <w:numPr>
                 <w:ilvl w:val="0"/>
                 <w:numId w:val="14"/>
@@ -9878,7 +9868,7 @@
           </w:p>
           <w:p>
             <w:pPr>
-              <w:pStyle w:val="Prrafodelista"/>
+              <w:pStyle w:val="ListParagraph"/>
               <w:numPr>
                 <w:ilvl w:val="0"/>
                 <w:numId w:val="15"/>
@@ -9974,7 +9964,7 @@
           </w:p>
           <w:p>
             <w:pPr>
-              <w:pStyle w:val="Prrafodelista"/>
+              <w:pStyle w:val="ListParagraph"/>
               <w:numPr>
                 <w:ilvl w:val="0"/>
                 <w:numId w:val="15"/>
@@ -10066,7 +10056,7 @@
           </w:p>
           <w:p>
             <w:pPr>
-              <w:pStyle w:val="Prrafodelista"/>
+              <w:pStyle w:val="ListParagraph"/>
               <w:numPr>
                 <w:ilvl w:val="0"/>
                 <w:numId w:val="15"/>
@@ -10138,7 +10128,7 @@
           </w:p>
           <w:p>
             <w:pPr>
-              <w:pStyle w:val="Prrafodelista"/>
+              <w:pStyle w:val="ListParagraph"/>
               <w:numPr>
                 <w:ilvl w:val="0"/>
                 <w:numId w:val="15"/>
@@ -10210,7 +10200,7 @@
           </w:p>
           <w:p>
             <w:pPr>
-              <w:pStyle w:val="Prrafodelista"/>
+              <w:pStyle w:val="ListParagraph"/>
               <w:numPr>
                 <w:ilvl w:val="0"/>
                 <w:numId w:val="15"/>
@@ -10260,7 +10250,7 @@
           </w:p>
           <w:p>
             <w:pPr>
-              <w:pStyle w:val="Prrafodelista"/>
+              <w:pStyle w:val="ListParagraph"/>
               <w:numPr>
                 <w:ilvl w:val="0"/>
                 <w:numId w:val="15"/>
@@ -10310,7 +10300,7 @@
           </w:p>
           <w:p>
             <w:pPr>
-              <w:pStyle w:val="Prrafodelista"/>
+              <w:pStyle w:val="ListParagraph"/>
               <w:numPr>
                 <w:ilvl w:val="0"/>
                 <w:numId w:val="15"/>
@@ -10360,7 +10350,7 @@
           </w:p>
           <w:p>
             <w:pPr>
-              <w:pStyle w:val="Prrafodelista"/>
+              <w:pStyle w:val="ListParagraph"/>
               <w:numPr>
                 <w:ilvl w:val="0"/>
                 <w:numId w:val="15"/>
@@ -10434,7 +10424,7 @@
           </w:p>
           <w:p>
             <w:pPr>
-              <w:pStyle w:val="Prrafodelista"/>
+              <w:pStyle w:val="ListParagraph"/>
               <w:numPr>
                 <w:ilvl w:val="0"/>
                 <w:numId w:val="16"/>
@@ -10509,7 +10499,7 @@
           </w:p>
           <w:p>
             <w:pPr>
-              <w:pStyle w:val="Prrafodelista"/>
+              <w:pStyle w:val="ListParagraph"/>
               <w:numPr>
                 <w:ilvl w:val="0"/>
                 <w:numId w:val="16"/>
@@ -10537,7 +10527,7 @@
           </w:p>
           <w:p>
             <w:pPr>
-              <w:pStyle w:val="Prrafodelista"/>
+              <w:pStyle w:val="ListParagraph"/>
               <w:numPr>
                 <w:ilvl w:val="0"/>
                 <w:numId w:val="16"/>
@@ -10661,7 +10651,7 @@
           </w:p>
           <w:p>
             <w:pPr>
-              <w:pStyle w:val="Prrafodelista"/>
+              <w:pStyle w:val="ListParagraph"/>
               <w:numPr>
                 <w:ilvl w:val="0"/>
                 <w:numId w:val="16"/>
@@ -10775,7 +10765,7 @@
           </w:p>
           <w:p>
             <w:pPr>
-              <w:pStyle w:val="Prrafodelista"/>
+              <w:pStyle w:val="ListParagraph"/>
               <w:numPr>
                 <w:ilvl w:val="0"/>
                 <w:numId w:val="16"/>
@@ -10875,7 +10865,7 @@
           </w:p>
           <w:p>
             <w:pPr>
-              <w:pStyle w:val="Prrafodelista"/>
+              <w:pStyle w:val="ListParagraph"/>
               <w:numPr>
                 <w:ilvl w:val="0"/>
                 <w:numId w:val="16"/>
@@ -10975,7 +10965,7 @@
           </w:p>
           <w:p>
             <w:pPr>
-              <w:pStyle w:val="Prrafodelista"/>
+              <w:pStyle w:val="ListParagraph"/>
               <w:numPr>
                 <w:ilvl w:val="0"/>
                 <w:numId w:val="16"/>
@@ -11055,7 +11045,7 @@
           </w:p>
           <w:p>
             <w:pPr>
-              <w:pStyle w:val="Prrafodelista"/>
+              <w:pStyle w:val="ListParagraph"/>
               <w:numPr>
                 <w:ilvl w:val="0"/>
                 <w:numId w:val="16"/>
@@ -11135,7 +11125,7 @@
           </w:p>
           <w:p>
             <w:pPr>
-              <w:pStyle w:val="Prrafodelista"/>
+              <w:pStyle w:val="ListParagraph"/>
               <w:numPr>
                 <w:ilvl w:val="0"/>
                 <w:numId w:val="16"/>
@@ -11226,7 +11216,7 @@
           </w:p>
           <w:p>
             <w:pPr>
-              <w:pStyle w:val="Prrafodelista"/>
+              <w:pStyle w:val="ListParagraph"/>
               <w:numPr>
                 <w:ilvl w:val="0"/>
                 <w:numId w:val="16"/>
@@ -11306,7 +11296,7 @@
           </w:p>
           <w:p>
             <w:pPr>
-              <w:pStyle w:val="Prrafodelista"/>
+              <w:pStyle w:val="ListParagraph"/>
               <w:numPr>
                 <w:ilvl w:val="0"/>
                 <w:numId w:val="16"/>
@@ -11374,7 +11364,7 @@
           </w:p>
           <w:p>
             <w:pPr>
-              <w:pStyle w:val="Prrafodelista"/>
+              <w:pStyle w:val="ListParagraph"/>
               <w:numPr>
                 <w:ilvl w:val="0"/>
                 <w:numId w:val="16"/>
@@ -11441,7 +11431,7 @@
           </w:p>
           <w:p>
             <w:pPr>
-              <w:pStyle w:val="Prrafodelista"/>
+              <w:pStyle w:val="ListParagraph"/>
               <w:numPr>
                 <w:ilvl w:val="0"/>
                 <w:numId w:val="16"/>
@@ -11513,7 +11503,7 @@
           </w:p>
           <w:p>
             <w:pPr>
-              <w:pStyle w:val="Prrafodelista"/>
+              <w:pStyle w:val="ListParagraph"/>
               <w:numPr>
                 <w:ilvl w:val="0"/>
                 <w:numId w:val="17"/>
@@ -11613,7 +11603,7 @@
           </w:p>
           <w:p>
             <w:pPr>
-              <w:pStyle w:val="Prrafodelista"/>
+              <w:pStyle w:val="ListParagraph"/>
               <w:numPr>
                 <w:ilvl w:val="0"/>
                 <w:numId w:val="17"/>
@@ -11683,7 +11673,7 @@
           </w:p>
           <w:p>
             <w:pPr>
-              <w:pStyle w:val="Prrafodelista"/>
+              <w:pStyle w:val="ListParagraph"/>
               <w:numPr>
                 <w:ilvl w:val="0"/>
                 <w:numId w:val="17"/>
@@ -11757,7 +11747,7 @@
           </w:p>
           <w:p>
             <w:pPr>
-              <w:pStyle w:val="Prrafodelista"/>
+              <w:pStyle w:val="ListParagraph"/>
               <w:numPr>
                 <w:ilvl w:val="0"/>
                 <w:numId w:val="17"/>
@@ -11807,7 +11797,7 @@
           </w:p>
           <w:p>
             <w:pPr>
-              <w:pStyle w:val="Prrafodelista"/>
+              <w:pStyle w:val="ListParagraph"/>
               <w:numPr>
                 <w:ilvl w:val="0"/>
                 <w:numId w:val="17"/>
@@ -11857,7 +11847,7 @@
           </w:p>
           <w:p>
             <w:pPr>
-              <w:pStyle w:val="Prrafodelista"/>
+              <w:pStyle w:val="ListParagraph"/>
               <w:numPr>
                 <w:ilvl w:val="0"/>
                 <w:numId w:val="17"/>
@@ -11960,7 +11950,7 @@
           </w:p>
           <w:p>
             <w:pPr>
-              <w:pStyle w:val="Prrafodelista"/>
+              <w:pStyle w:val="ListParagraph"/>
               <w:numPr>
                 <w:ilvl w:val="0"/>
                 <w:numId w:val="18"/>
@@ -12076,7 +12066,7 @@
           </w:p>
           <w:p>
             <w:pPr>
-              <w:pStyle w:val="Prrafodelista"/>
+              <w:pStyle w:val="ListParagraph"/>
               <w:numPr>
                 <w:ilvl w:val="0"/>
                 <w:numId w:val="18"/>
@@ -12206,7 +12196,7 @@
           </w:p>
           <w:p>
             <w:pPr>
-              <w:pStyle w:val="Prrafodelista"/>
+              <w:pStyle w:val="ListParagraph"/>
               <w:numPr>
                 <w:ilvl w:val="0"/>
                 <w:numId w:val="18"/>
@@ -12306,7 +12296,7 @@
           </w:p>
           <w:p>
             <w:pPr>
-              <w:pStyle w:val="Prrafodelista"/>
+              <w:pStyle w:val="ListParagraph"/>
               <w:numPr>
                 <w:ilvl w:val="0"/>
                 <w:numId w:val="18"/>
@@ -12406,7 +12396,7 @@
           </w:p>
           <w:p>
             <w:pPr>
-              <w:pStyle w:val="Prrafodelista"/>
+              <w:pStyle w:val="ListParagraph"/>
               <w:numPr>
                 <w:ilvl w:val="0"/>
                 <w:numId w:val="18"/>
@@ -12506,7 +12496,7 @@
           </w:p>
           <w:p>
             <w:pPr>
-              <w:pStyle w:val="Prrafodelista"/>
+              <w:pStyle w:val="ListParagraph"/>
               <w:numPr>
                 <w:ilvl w:val="0"/>
                 <w:numId w:val="18"/>
@@ -12606,7 +12596,7 @@
           </w:p>
           <w:p>
             <w:pPr>
-              <w:pStyle w:val="Prrafodelista"/>
+              <w:pStyle w:val="ListParagraph"/>
               <w:numPr>
                 <w:ilvl w:val="0"/>
                 <w:numId w:val="18"/>
@@ -12706,7 +12696,7 @@
           </w:p>
           <w:p>
             <w:pPr>
-              <w:pStyle w:val="Prrafodelista"/>
+              <w:pStyle w:val="ListParagraph"/>
               <w:numPr>
                 <w:ilvl w:val="0"/>
                 <w:numId w:val="18"/>
@@ -12764,7 +12754,7 @@
           </w:p>
           <w:p>
             <w:pPr>
-              <w:pStyle w:val="Prrafodelista"/>
+              <w:pStyle w:val="ListParagraph"/>
               <w:numPr>
                 <w:ilvl w:val="0"/>
                 <w:numId w:val="18"/>
@@ -12844,7 +12834,7 @@
           </w:p>
           <w:p>
             <w:pPr>
-              <w:pStyle w:val="Prrafodelista"/>
+              <w:pStyle w:val="ListParagraph"/>
               <w:numPr>
                 <w:ilvl w:val="0"/>
                 <w:numId w:val="19"/>
@@ -12936,7 +12926,7 @@
           </w:p>
           <w:p>
             <w:pPr>
-              <w:pStyle w:val="Prrafodelista"/>
+              <w:pStyle w:val="ListParagraph"/>
               <w:numPr>
                 <w:ilvl w:val="0"/>
                 <w:numId w:val="19"/>
@@ -13007,7 +12997,7 @@
           </w:p>
           <w:p>
             <w:pPr>
-              <w:pStyle w:val="Prrafodelista"/>
+              <w:pStyle w:val="ListParagraph"/>
               <w:numPr>
                 <w:ilvl w:val="0"/>
                 <w:numId w:val="19"/>
@@ -13057,7 +13047,7 @@
           </w:p>
           <w:p>
             <w:pPr>
-              <w:pStyle w:val="Prrafodelista"/>
+              <w:pStyle w:val="ListParagraph"/>
               <w:numPr>
                 <w:ilvl w:val="0"/>
                 <w:numId w:val="19"/>
@@ -13107,7 +13097,7 @@
           </w:p>
           <w:p>
             <w:pPr>
-              <w:pStyle w:val="Prrafodelista"/>
+              <w:pStyle w:val="ListParagraph"/>
               <w:numPr>
                 <w:ilvl w:val="0"/>
                 <w:numId w:val="19"/>
@@ -13199,7 +13189,7 @@
           </w:p>
           <w:p>
             <w:pPr>
-              <w:pStyle w:val="Prrafodelista"/>
+              <w:pStyle w:val="ListParagraph"/>
               <w:numPr>
                 <w:ilvl w:val="0"/>
                 <w:numId w:val="20"/>
@@ -13269,7 +13259,7 @@
           </w:p>
           <w:p>
             <w:pPr>
-              <w:pStyle w:val="Prrafodelista"/>
+              <w:pStyle w:val="ListParagraph"/>
               <w:numPr>
                 <w:ilvl w:val="0"/>
                 <w:numId w:val="20"/>
@@ -13369,7 +13359,7 @@
           </w:p>
           <w:p>
             <w:pPr>
-              <w:pStyle w:val="Prrafodelista"/>
+              <w:pStyle w:val="ListParagraph"/>
               <w:numPr>
                 <w:ilvl w:val="0"/>
                 <w:numId w:val="20"/>
@@ -13469,7 +13459,7 @@
           </w:p>
           <w:p>
             <w:pPr>
-              <w:pStyle w:val="Prrafodelista"/>
+              <w:pStyle w:val="ListParagraph"/>
               <w:numPr>
                 <w:ilvl w:val="0"/>
                 <w:numId w:val="20"/>
@@ -13569,7 +13559,7 @@
           </w:p>
           <w:p>
             <w:pPr>
-              <w:pStyle w:val="Prrafodelista"/>
+              <w:pStyle w:val="ListParagraph"/>
               <w:numPr>
                 <w:ilvl w:val="0"/>
                 <w:numId w:val="20"/>
@@ -13627,7 +13617,7 @@
           </w:p>
           <w:p>
             <w:pPr>
-              <w:pStyle w:val="Prrafodelista"/>
+              <w:pStyle w:val="ListParagraph"/>
               <w:numPr>
                 <w:ilvl w:val="0"/>
                 <w:numId w:val="20"/>
@@ -13685,7 +13675,7 @@
           </w:p>
           <w:p>
             <w:pPr>
-              <w:pStyle w:val="Prrafodelista"/>
+              <w:pStyle w:val="ListParagraph"/>
               <w:numPr>
                 <w:ilvl w:val="0"/>
                 <w:numId w:val="20"/>
@@ -13743,7 +13733,7 @@
           </w:p>
           <w:p>
             <w:pPr>
-              <w:pStyle w:val="Prrafodelista"/>
+              <w:pStyle w:val="ListParagraph"/>
               <w:numPr>
                 <w:ilvl w:val="0"/>
                 <w:numId w:val="20"/>
@@ -13950,7 +13940,7 @@
           </w:p>
           <w:p>
             <w:pPr>
-              <w:pStyle w:val="Prrafodelista"/>
+              <w:pStyle w:val="ListParagraph"/>
               <w:numPr>
                 <w:ilvl w:val="0"/>
                 <w:numId w:val="12"/>
@@ -13978,7 +13968,7 @@
           </w:p>
           <w:p>
             <w:pPr>
-              <w:pStyle w:val="Prrafodelista"/>
+              <w:pStyle w:val="ListParagraph"/>
               <w:numPr>
                 <w:ilvl w:val="0"/>
                 <w:numId w:val="12"/>
@@ -14006,7 +13996,7 @@
           </w:p>
           <w:p>
             <w:pPr>
-              <w:pStyle w:val="Prrafodelista"/>
+              <w:pStyle w:val="ListParagraph"/>
               <w:numPr>
                 <w:ilvl w:val="0"/>
                 <w:numId w:val="12"/>
@@ -15159,7 +15149,7 @@
           </w:p>
           <w:p>
             <w:pPr>
-              <w:pStyle w:val="Prrafodelista"/>
+              <w:pStyle w:val="ListParagraph"/>
               <w:numPr>
                 <w:ilvl w:val="0"/>
                 <w:numId w:val="2"/>
@@ -15187,7 +15177,7 @@
           </w:p>
           <w:p>
             <w:pPr>
-              <w:pStyle w:val="Prrafodelista"/>
+              <w:pStyle w:val="ListParagraph"/>
               <w:numPr>
                 <w:ilvl w:val="0"/>
                 <w:numId w:val="3"/>
@@ -15262,7 +15252,7 @@
           </w:p>
           <w:p>
             <w:pPr>
-              <w:pStyle w:val="Prrafodelista"/>
+              <w:pStyle w:val="ListParagraph"/>
               <w:numPr>
                 <w:ilvl w:val="0"/>
                 <w:numId w:val="3"/>
@@ -15291,7 +15281,7 @@
           </w:p>
           <w:p>
             <w:pPr>
-              <w:pStyle w:val="Prrafodelista"/>
+              <w:pStyle w:val="ListParagraph"/>
               <w:numPr>
                 <w:ilvl w:val="0"/>
                 <w:numId w:val="3"/>
@@ -15320,7 +15310,7 @@
           </w:p>
           <w:p>
             <w:pPr>
-              <w:pStyle w:val="Prrafodelista"/>
+              <w:pStyle w:val="ListParagraph"/>
               <w:numPr>
                 <w:ilvl w:val="0"/>
                 <w:numId w:val="2"/>
@@ -15348,7 +15338,7 @@
           </w:p>
           <w:p>
             <w:pPr>
-              <w:pStyle w:val="Prrafodelista"/>
+              <w:pStyle w:val="ListParagraph"/>
               <w:numPr>
                 <w:ilvl w:val="0"/>
                 <w:numId w:val="4"/>
@@ -15437,7 +15427,7 @@
           </w:p>
           <w:p>
             <w:pPr>
-              <w:pStyle w:val="Prrafodelista"/>
+              <w:pStyle w:val="ListParagraph"/>
               <w:numPr>
                 <w:ilvl w:val="0"/>
                 <w:numId w:val="4"/>
@@ -15466,7 +15456,7 @@
           </w:p>
           <w:p>
             <w:pPr>
-              <w:pStyle w:val="Prrafodelista"/>
+              <w:pStyle w:val="ListParagraph"/>
               <w:numPr>
                 <w:ilvl w:val="0"/>
                 <w:numId w:val="4"/>
@@ -15515,7 +15505,7 @@
           </w:p>
           <w:p>
             <w:pPr>
-              <w:pStyle w:val="Prrafodelista"/>
+              <w:pStyle w:val="ListParagraph"/>
               <w:numPr>
                 <w:ilvl w:val="0"/>
                 <w:numId w:val="4"/>
@@ -15564,7 +15554,7 @@
           </w:p>
           <w:p>
             <w:pPr>
-              <w:pStyle w:val="Prrafodelista"/>
+              <w:pStyle w:val="ListParagraph"/>
               <w:numPr>
                 <w:ilvl w:val="0"/>
                 <w:numId w:val="2"/>
@@ -15612,7 +15602,7 @@
           </w:p>
           <w:p>
             <w:pPr>
-              <w:pStyle w:val="Prrafodelista"/>
+              <w:pStyle w:val="ListParagraph"/>
               <w:numPr>
                 <w:ilvl w:val="0"/>
                 <w:numId w:val="5"/>
@@ -15683,7 +15673,7 @@
           </w:p>
           <w:p>
             <w:pPr>
-              <w:pStyle w:val="Prrafodelista"/>
+              <w:pStyle w:val="ListParagraph"/>
               <w:numPr>
                 <w:ilvl w:val="0"/>
                 <w:numId w:val="5"/>
@@ -15754,7 +15744,7 @@
           </w:p>
           <w:p>
             <w:pPr>
-              <w:pStyle w:val="Prrafodelista"/>
+              <w:pStyle w:val="ListParagraph"/>
               <w:numPr>
                 <w:ilvl w:val="0"/>
                 <w:numId w:val="5"/>
@@ -15783,7 +15773,7 @@
           </w:p>
           <w:p>
             <w:pPr>
-              <w:pStyle w:val="Prrafodelista"/>
+              <w:pStyle w:val="ListParagraph"/>
               <w:numPr>
                 <w:ilvl w:val="0"/>
                 <w:numId w:val="5"/>
@@ -15832,7 +15822,7 @@
           </w:p>
           <w:p>
             <w:pPr>
-              <w:pStyle w:val="Prrafodelista"/>
+              <w:pStyle w:val="ListParagraph"/>
               <w:numPr>
                 <w:ilvl w:val="0"/>
                 <w:numId w:val="5"/>
@@ -15881,7 +15871,7 @@
           </w:p>
           <w:p>
             <w:pPr>
-              <w:pStyle w:val="Prrafodelista"/>
+              <w:pStyle w:val="ListParagraph"/>
               <w:numPr>
                 <w:ilvl w:val="0"/>
                 <w:numId w:val="2"/>
@@ -15909,7 +15899,7 @@
           </w:p>
           <w:p>
             <w:pPr>
-              <w:pStyle w:val="Prrafodelista"/>
+              <w:pStyle w:val="ListParagraph"/>
               <w:numPr>
                 <w:ilvl w:val="0"/>
                 <w:numId w:val="6"/>
@@ -15979,7 +15969,7 @@
           </w:p>
           <w:p>
             <w:pPr>
-              <w:pStyle w:val="Prrafodelista"/>
+              <w:pStyle w:val="ListParagraph"/>
               <w:numPr>
                 <w:ilvl w:val="0"/>
                 <w:numId w:val="6"/>
@@ -16060,7 +16050,7 @@
           </w:p>
           <w:p>
             <w:pPr>
-              <w:pStyle w:val="Prrafodelista"/>
+              <w:pStyle w:val="ListParagraph"/>
               <w:numPr>
                 <w:ilvl w:val="0"/>
                 <w:numId w:val="6"/>
@@ -16088,7 +16078,7 @@
           </w:p>
           <w:p>
             <w:pPr>
-              <w:pStyle w:val="Prrafodelista"/>
+              <w:pStyle w:val="ListParagraph"/>
               <w:numPr>
                 <w:ilvl w:val="0"/>
                 <w:numId w:val="6"/>
@@ -16116,7 +16106,7 @@
           </w:p>
           <w:p>
             <w:pPr>
-              <w:pStyle w:val="Prrafodelista"/>
+              <w:pStyle w:val="ListParagraph"/>
               <w:numPr>
                 <w:ilvl w:val="0"/>
                 <w:numId w:val="6"/>
@@ -16164,7 +16154,7 @@
           </w:p>
           <w:p>
             <w:pPr>
-              <w:pStyle w:val="Prrafodelista"/>
+              <w:pStyle w:val="ListParagraph"/>
               <w:numPr>
                 <w:ilvl w:val="0"/>
                 <w:numId w:val="6"/>
@@ -16212,7 +16202,7 @@
           </w:p>
           <w:p>
             <w:pPr>
-              <w:pStyle w:val="Prrafodelista"/>
+              <w:pStyle w:val="ListParagraph"/>
               <w:numPr>
                 <w:ilvl w:val="0"/>
                 <w:numId w:val="2"/>
@@ -16240,7 +16230,7 @@
           </w:p>
           <w:p>
             <w:pPr>
-              <w:pStyle w:val="Prrafodelista"/>
+              <w:pStyle w:val="ListParagraph"/>
               <w:numPr>
                 <w:ilvl w:val="0"/>
                 <w:numId w:val="7"/>
@@ -16311,7 +16301,7 @@
           </w:p>
           <w:p>
             <w:pPr>
-              <w:pStyle w:val="Prrafodelista"/>
+              <w:pStyle w:val="ListParagraph"/>
               <w:numPr>
                 <w:ilvl w:val="0"/>
                 <w:numId w:val="7"/>
@@ -16360,7 +16350,7 @@
           </w:p>
           <w:p>
             <w:pPr>
-              <w:pStyle w:val="Prrafodelista"/>
+              <w:pStyle w:val="ListParagraph"/>
               <w:numPr>
                 <w:ilvl w:val="0"/>
                 <w:numId w:val="7"/>
@@ -16441,7 +16431,7 @@
           </w:p>
           <w:p>
             <w:pPr>
-              <w:pStyle w:val="Prrafodelista"/>
+              <w:pStyle w:val="ListParagraph"/>
               <w:numPr>
                 <w:ilvl w:val="0"/>
                 <w:numId w:val="2"/>
@@ -16469,7 +16459,7 @@
           </w:p>
           <w:p>
             <w:pPr>
-              <w:pStyle w:val="Prrafodelista"/>
+              <w:pStyle w:val="ListParagraph"/>
               <w:numPr>
                 <w:ilvl w:val="0"/>
                 <w:numId w:val="8"/>
@@ -16612,7 +16602,7 @@
           </w:p>
           <w:p>
             <w:pPr>
-              <w:pStyle w:val="Prrafodelista"/>
+              <w:pStyle w:val="ListParagraph"/>
               <w:numPr>
                 <w:ilvl w:val="0"/>
                 <w:numId w:val="2"/>
@@ -16640,7 +16630,7 @@
           </w:p>
           <w:p>
             <w:pPr>
-              <w:pStyle w:val="Prrafodelista"/>
+              <w:pStyle w:val="ListParagraph"/>
               <w:numPr>
                 <w:ilvl w:val="0"/>
                 <w:numId w:val="9"/>
@@ -16749,7 +16739,7 @@
           </w:p>
           <w:p>
             <w:pPr>
-              <w:pStyle w:val="Prrafodelista"/>
+              <w:pStyle w:val="ListParagraph"/>
               <w:numPr>
                 <w:ilvl w:val="0"/>
                 <w:numId w:val="2"/>
@@ -16777,7 +16767,7 @@
           </w:p>
           <w:p>
             <w:pPr>
-              <w:pStyle w:val="Prrafodelista"/>
+              <w:pStyle w:val="ListParagraph"/>
               <w:numPr>
                 <w:ilvl w:val="0"/>
                 <w:numId w:val="10"/>
@@ -17015,7 +17005,7 @@
           </w:p>
           <w:p>
             <w:pPr>
-              <w:pStyle w:val="Prrafodelista"/>
+              <w:pStyle w:val="ListParagraph"/>
               <w:numPr>
                 <w:ilvl w:val="0"/>
                 <w:numId w:val="2"/>
@@ -17079,7 +17069,7 @@
           </w:p>
           <w:p>
             <w:pPr>
-              <w:pStyle w:val="Prrafodelista"/>
+              <w:pStyle w:val="ListParagraph"/>
               <w:numPr>
                 <w:ilvl w:val="0"/>
                 <w:numId w:val="2"/>
@@ -17152,7 +17142,7 @@
           </w:p>
           <w:p>
             <w:pPr>
-              <w:pStyle w:val="Prrafodelista"/>
+              <w:pStyle w:val="ListParagraph"/>
               <w:numPr>
                 <w:ilvl w:val="0"/>
                 <w:numId w:val="2"/>
@@ -17282,7 +17272,7 @@
     </w:p>
     <w:p>
       <w:pPr>
-        <w:pStyle w:val="Ttulo1"/>
+        <w:pStyle w:val="Heading1"/>
         <w:keepLines/>
         <w:numPr>
           <w:ilvl w:val="0"/>
@@ -17845,7 +17835,7 @@
     </w:p>
     <w:p>
       <w:pPr>
-        <w:pStyle w:val="Ttulo1"/>
+        <w:pStyle w:val="Heading1"/>
         <w:keepLines/>
         <w:numPr>
           <w:ilvl w:val="0"/>
@@ -17939,7 +17929,7 @@
     </w:p>
     <w:p>
       <w:pPr>
-        <w:pStyle w:val="Ttulo2"/>
+        <w:pStyle w:val="Heading2"/>
         <w:numPr>
           <w:ilvl w:val="1"/>
           <w:numId w:val="1"/>
@@ -17995,7 +17985,7 @@
     </w:p>
     <w:p>
       <w:pPr>
-        <w:pStyle w:val="Ttulo2"/>
+        <w:pStyle w:val="Heading2"/>
         <w:numPr>
           <w:ilvl w:val="1"/>
           <w:numId w:val="1"/>
@@ -18051,7 +18041,7 @@
     </w:p>
     <w:p>
       <w:pPr>
-        <w:pStyle w:val="Ttulo2"/>
+        <w:pStyle w:val="Heading2"/>
         <w:numPr>
           <w:ilvl w:val="1"/>
           <w:numId w:val="1"/>
@@ -18107,7 +18097,7 @@
     </w:p>
     <w:p>
       <w:pPr>
-        <w:pStyle w:val="Ttulo2"/>
+        <w:pStyle w:val="Heading2"/>
         <w:numPr>
           <w:ilvl w:val="1"/>
           <w:numId w:val="1"/>
@@ -18163,7 +18153,7 @@
     </w:p>
     <w:p>
       <w:pPr>
-        <w:pStyle w:val="Ttulo2"/>
+        <w:pStyle w:val="Heading2"/>
         <w:numPr>
           <w:ilvl w:val="1"/>
           <w:numId w:val="1"/>
@@ -19546,7 +19536,7 @@
     </w:p>
     <w:p>
       <w:pPr>
-        <w:pStyle w:val="Ttulo2"/>
+        <w:pStyle w:val="Heading2"/>
         <w:numPr>
           <w:ilvl w:val="1"/>
           <w:numId w:val="1"/>
@@ -19808,7 +19798,7 @@
     </w:p>
     <w:p>
       <w:pPr>
-        <w:pStyle w:val="Ttulo2"/>
+        <w:pStyle w:val="Heading2"/>
         <w:numPr>
           <w:ilvl w:val="1"/>
           <w:numId w:val="1"/>
@@ -20119,7 +20109,7 @@
     </w:p>
     <w:p>
       <w:pPr>
-        <w:pStyle w:val="Ttulo1"/>
+        <w:pStyle w:val="Heading1"/>
         <w:keepLines/>
         <w:numPr>
           <w:ilvl w:val="0"/>
@@ -21577,8 +21567,8 @@
       </w:pPr>
     </w:p>
     <w:sectPr>
-      <w:headerReference w:type="default" r:id="rId12"/>
-      <w:footerReference w:type="default" r:id="rId13"/>
+      <w:headerReference w:type="default" r:id="rId11"/>
+      <w:footerReference w:type="default" r:id="rId12"/>
       <w:pgSz w:w="12240" w:h="15840"/>
       <w:pgMar w:top="1440" w:right="1440" w:bottom="1440" w:left="1440" w:header="720" w:footer="720" w:gutter="0"/>
       <w:cols w:space="720"/>
@@ -21589,7 +21579,7 @@
 </file>
 
 <file path=word/endnotes.xml><?xml version="1.0" encoding="utf-8"?>
-<w:endnotes xmlns:wpc="http://schemas.microsoft.com/office/word/2010/wordprocessingCanvas" xmlns:mc="http://schemas.openxmlformats.org/markup-compatibility/2006" xmlns:o="urn:schemas-microsoft-com:office:office" xmlns:r="http://schemas.openxmlformats.org/officeDocument/2006/relationships" xmlns:m="http://schemas.openxmlformats.org/officeDocument/2006/math" xmlns:v="urn:schemas-microsoft-com:vml" xmlns:wp14="http://schemas.microsoft.com/office/word/2010/wordprocessingDrawing" xmlns:wp="http://schemas.openxmlformats.org/drawingml/2006/wordprocessingDrawing" xmlns:w10="urn:schemas-microsoft-com:office:word" xmlns:w="http://schemas.openxmlformats.org/wordprocessingml/2006/main" xmlns:w14="http://schemas.microsoft.com/office/word/2010/wordml" xmlns:wpg="http://schemas.microsoft.com/office/word/2010/wordprocessingGroup" xmlns:wpi="http://schemas.microsoft.com/office/word/2010/wordprocessingInk" xmlns:wne="http://schemas.microsoft.com/office/word/2006/wordml" xmlns:wps="http://schemas.microsoft.com/office/word/2010/wordprocessingShape" mc:Ignorable="w14 wp14">
+<w:endnotes xmlns:wpc="http://schemas.microsoft.com/office/word/2010/wordprocessingCanvas" xmlns:mc="http://schemas.openxmlformats.org/markup-compatibility/2006" xmlns:o="urn:schemas-microsoft-com:office:office" xmlns:r="http://schemas.openxmlformats.org/officeDocument/2006/relationships" xmlns:m="http://schemas.openxmlformats.org/officeDocument/2006/math" xmlns:v="urn:schemas-microsoft-com:vml" xmlns:wp14="http://schemas.microsoft.com/office/word/2010/wordprocessingDrawing" xmlns:wp="http://schemas.openxmlformats.org/drawingml/2006/wordprocessingDrawing" xmlns:w10="urn:schemas-microsoft-com:office:word" xmlns:w="http://schemas.openxmlformats.org/wordprocessingml/2006/main" xmlns:w14="http://schemas.microsoft.com/office/word/2010/wordml" xmlns:w15="http://schemas.microsoft.com/office/word/2012/wordml" xmlns:wpg="http://schemas.microsoft.com/office/word/2010/wordprocessingGroup" xmlns:wpi="http://schemas.microsoft.com/office/word/2010/wordprocessingInk" xmlns:wne="http://schemas.microsoft.com/office/word/2006/wordml" xmlns:wps="http://schemas.microsoft.com/office/word/2010/wordprocessingShape" mc:Ignorable="w14 w15 wp14">
   <w:endnote w:type="separator" w:id="-1">
     <w:p>
       <w:pPr>
@@ -21614,10 +21604,10 @@
 </file>
 
 <file path=word/footer1.xml><?xml version="1.0" encoding="utf-8"?>
-<w:ftr xmlns:wpc="http://schemas.microsoft.com/office/word/2010/wordprocessingCanvas" xmlns:mc="http://schemas.openxmlformats.org/markup-compatibility/2006" xmlns:o="urn:schemas-microsoft-com:office:office" xmlns:r="http://schemas.openxmlformats.org/officeDocument/2006/relationships" xmlns:m="http://schemas.openxmlformats.org/officeDocument/2006/math" xmlns:v="urn:schemas-microsoft-com:vml" xmlns:wp14="http://schemas.microsoft.com/office/word/2010/wordprocessingDrawing" xmlns:wp="http://schemas.openxmlformats.org/drawingml/2006/wordprocessingDrawing" xmlns:w10="urn:schemas-microsoft-com:office:word" xmlns:w="http://schemas.openxmlformats.org/wordprocessingml/2006/main" xmlns:w14="http://schemas.microsoft.com/office/word/2010/wordml" xmlns:wpg="http://schemas.microsoft.com/office/word/2010/wordprocessingGroup" xmlns:wpi="http://schemas.microsoft.com/office/word/2010/wordprocessingInk" xmlns:wne="http://schemas.microsoft.com/office/word/2006/wordml" xmlns:wps="http://schemas.microsoft.com/office/word/2010/wordprocessingShape" mc:Ignorable="w14 wp14">
+<w:ftr xmlns:wpc="http://schemas.microsoft.com/office/word/2010/wordprocessingCanvas" xmlns:mc="http://schemas.openxmlformats.org/markup-compatibility/2006" xmlns:o="urn:schemas-microsoft-com:office:office" xmlns:r="http://schemas.openxmlformats.org/officeDocument/2006/relationships" xmlns:m="http://schemas.openxmlformats.org/officeDocument/2006/math" xmlns:v="urn:schemas-microsoft-com:vml" xmlns:wp14="http://schemas.microsoft.com/office/word/2010/wordprocessingDrawing" xmlns:wp="http://schemas.openxmlformats.org/drawingml/2006/wordprocessingDrawing" xmlns:w10="urn:schemas-microsoft-com:office:word" xmlns:w="http://schemas.openxmlformats.org/wordprocessingml/2006/main" xmlns:w14="http://schemas.microsoft.com/office/word/2010/wordml" xmlns:w15="http://schemas.microsoft.com/office/word/2012/wordml" xmlns:wpg="http://schemas.microsoft.com/office/word/2010/wordprocessingGroup" xmlns:wpi="http://schemas.microsoft.com/office/word/2010/wordprocessingInk" xmlns:wne="http://schemas.microsoft.com/office/word/2006/wordml" xmlns:wps="http://schemas.microsoft.com/office/word/2010/wordprocessingShape" mc:Ignorable="w14 w15 wp14">
   <w:p>
     <w:pPr>
-      <w:pStyle w:val="Piedepgina"/>
+      <w:pStyle w:val="Footer"/>
       <w:jc w:val="right"/>
       <w:rPr>
         <w:rFonts w:ascii="Arial" w:hAnsi="Arial" w:cs="Arial"/>
@@ -21652,7 +21642,7 @@
 </file>
 
 <file path=word/footnotes.xml><?xml version="1.0" encoding="utf-8"?>
-<w:footnotes xmlns:wpc="http://schemas.microsoft.com/office/word/2010/wordprocessingCanvas" xmlns:mc="http://schemas.openxmlformats.org/markup-compatibility/2006" xmlns:o="urn:schemas-microsoft-com:office:office" xmlns:r="http://schemas.openxmlformats.org/officeDocument/2006/relationships" xmlns:m="http://schemas.openxmlformats.org/officeDocument/2006/math" xmlns:v="urn:schemas-microsoft-com:vml" xmlns:wp14="http://schemas.microsoft.com/office/word/2010/wordprocessingDrawing" xmlns:wp="http://schemas.openxmlformats.org/drawingml/2006/wordprocessingDrawing" xmlns:w10="urn:schemas-microsoft-com:office:word" xmlns:w="http://schemas.openxmlformats.org/wordprocessingml/2006/main" xmlns:w14="http://schemas.microsoft.com/office/word/2010/wordml" xmlns:wpg="http://schemas.microsoft.com/office/word/2010/wordprocessingGroup" xmlns:wpi="http://schemas.microsoft.com/office/word/2010/wordprocessingInk" xmlns:wne="http://schemas.microsoft.com/office/word/2006/wordml" xmlns:wps="http://schemas.microsoft.com/office/word/2010/wordprocessingShape" mc:Ignorable="w14 wp14">
+<w:footnotes xmlns:wpc="http://schemas.microsoft.com/office/word/2010/wordprocessingCanvas" xmlns:mc="http://schemas.openxmlformats.org/markup-compatibility/2006" xmlns:o="urn:schemas-microsoft-com:office:office" xmlns:r="http://schemas.openxmlformats.org/officeDocument/2006/relationships" xmlns:m="http://schemas.openxmlformats.org/officeDocument/2006/math" xmlns:v="urn:schemas-microsoft-com:vml" xmlns:wp14="http://schemas.microsoft.com/office/word/2010/wordprocessingDrawing" xmlns:wp="http://schemas.openxmlformats.org/drawingml/2006/wordprocessingDrawing" xmlns:w10="urn:schemas-microsoft-com:office:word" xmlns:w="http://schemas.openxmlformats.org/wordprocessingml/2006/main" xmlns:w14="http://schemas.microsoft.com/office/word/2010/wordml" xmlns:w15="http://schemas.microsoft.com/office/word/2012/wordml" xmlns:wpg="http://schemas.microsoft.com/office/word/2010/wordprocessingGroup" xmlns:wpi="http://schemas.microsoft.com/office/word/2010/wordprocessingInk" xmlns:wne="http://schemas.microsoft.com/office/word/2006/wordml" xmlns:wps="http://schemas.microsoft.com/office/word/2010/wordprocessingShape" mc:Ignorable="w14 w15 wp14">
   <w:footnote w:type="separator" w:id="-1">
     <w:p>
       <w:pPr>
@@ -21677,7 +21667,7 @@
 </file>
 
 <file path=word/header1.xml><?xml version="1.0" encoding="utf-8"?>
-<w:hdr xmlns:wpc="http://schemas.microsoft.com/office/word/2010/wordprocessingCanvas" xmlns:mc="http://schemas.openxmlformats.org/markup-compatibility/2006" xmlns:o="urn:schemas-microsoft-com:office:office" xmlns:r="http://schemas.openxmlformats.org/officeDocument/2006/relationships" xmlns:m="http://schemas.openxmlformats.org/officeDocument/2006/math" xmlns:v="urn:schemas-microsoft-com:vml" xmlns:wp14="http://schemas.microsoft.com/office/word/2010/wordprocessingDrawing" xmlns:wp="http://schemas.openxmlformats.org/drawingml/2006/wordprocessingDrawing" xmlns:w10="urn:schemas-microsoft-com:office:word" xmlns:w="http://schemas.openxmlformats.org/wordprocessingml/2006/main" xmlns:w14="http://schemas.microsoft.com/office/word/2010/wordml" xmlns:wpg="http://schemas.microsoft.com/office/word/2010/wordprocessingGroup" xmlns:wpi="http://schemas.microsoft.com/office/word/2010/wordprocessingInk" xmlns:wne="http://schemas.microsoft.com/office/word/2006/wordml" xmlns:wps="http://schemas.microsoft.com/office/word/2010/wordprocessingShape" mc:Ignorable="w14 wp14">
+<w:hdr xmlns:wpc="http://schemas.microsoft.com/office/word/2010/wordprocessingCanvas" xmlns:mc="http://schemas.openxmlformats.org/markup-compatibility/2006" xmlns:o="urn:schemas-microsoft-com:office:office" xmlns:r="http://schemas.openxmlformats.org/officeDocument/2006/relationships" xmlns:m="http://schemas.openxmlformats.org/officeDocument/2006/math" xmlns:v="urn:schemas-microsoft-com:vml" xmlns:wp14="http://schemas.microsoft.com/office/word/2010/wordprocessingDrawing" xmlns:wp="http://schemas.openxmlformats.org/drawingml/2006/wordprocessingDrawing" xmlns:w10="urn:schemas-microsoft-com:office:word" xmlns:w="http://schemas.openxmlformats.org/wordprocessingml/2006/main" xmlns:w14="http://schemas.microsoft.com/office/word/2010/wordml" xmlns:w15="http://schemas.microsoft.com/office/word/2012/wordml" xmlns:wpg="http://schemas.microsoft.com/office/word/2010/wordprocessingGroup" xmlns:wpi="http://schemas.microsoft.com/office/word/2010/wordprocessingInk" xmlns:wne="http://schemas.microsoft.com/office/word/2006/wordml" xmlns:wps="http://schemas.microsoft.com/office/word/2010/wordprocessingShape" mc:Ignorable="w14 w15 wp14">
   <w:tbl>
     <w:tblPr>
       <w:tblpPr w:leftFromText="141" w:rightFromText="141" w:vertAnchor="text" w:horzAnchor="margin" w:tblpXSpec="center" w:tblpY="-127"/>
@@ -21937,7 +21927,7 @@
               <w:sz w:val="20"/>
               <w:szCs w:val="20"/>
             </w:rPr>
-            <w:t>8</w:t>
+            <w:t>20</w:t>
           </w:r>
           <w:r>
             <w:rPr>
@@ -22022,7 +22012,6 @@
               <w:lang w:val="pt-BR"/>
             </w:rPr>
           </w:pPr>
-          <w:proofErr w:type="spellStart"/>
           <w:r>
             <w:rPr>
               <w:rFonts w:ascii="Arial" w:hAnsi="Arial" w:cs="Arial"/>
@@ -22033,7 +22022,6 @@
             </w:rPr>
             <w:t>Versión</w:t>
           </w:r>
-          <w:proofErr w:type="spellEnd"/>
           <w:r>
             <w:rPr>
               <w:rFonts w:ascii="Arial" w:hAnsi="Arial" w:cs="Arial"/>
@@ -22044,7 +22032,6 @@
             </w:rPr>
             <w:t xml:space="preserve">: </w:t>
           </w:r>
-          <w:proofErr w:type="gramStart"/>
           <w:r>
             <w:rPr>
               <w:rFonts w:ascii="Arial" w:hAnsi="Arial" w:cs="Arial"/>
@@ -22055,7 +22042,6 @@
             </w:rPr>
             <w:t>1</w:t>
           </w:r>
-          <w:proofErr w:type="gramEnd"/>
         </w:p>
       </w:tc>
     </w:tr>
@@ -22151,15 +22137,15 @@
   </w:tbl>
   <w:p>
     <w:pPr>
-      <w:pStyle w:val="Encabezado"/>
+      <w:pStyle w:val="Header"/>
     </w:pPr>
   </w:p>
 </w:hdr>
 </file>
 
 <file path=word/numbering.xml><?xml version="1.0" encoding="utf-8"?>
-<w:numbering xmlns:wpc="http://schemas.microsoft.com/office/word/2010/wordprocessingCanvas" xmlns:mc="http://schemas.openxmlformats.org/markup-compatibility/2006" xmlns:o="urn:schemas-microsoft-com:office:office" xmlns:r="http://schemas.openxmlformats.org/officeDocument/2006/relationships" xmlns:m="http://schemas.openxmlformats.org/officeDocument/2006/math" xmlns:v="urn:schemas-microsoft-com:vml" xmlns:wp14="http://schemas.microsoft.com/office/word/2010/wordprocessingDrawing" xmlns:wp="http://schemas.openxmlformats.org/drawingml/2006/wordprocessingDrawing" xmlns:w10="urn:schemas-microsoft-com:office:word" xmlns:w="http://schemas.openxmlformats.org/wordprocessingml/2006/main" xmlns:w14="http://schemas.microsoft.com/office/word/2010/wordml" xmlns:wpg="http://schemas.microsoft.com/office/word/2010/wordprocessingGroup" xmlns:wpi="http://schemas.microsoft.com/office/word/2010/wordprocessingInk" xmlns:wne="http://schemas.microsoft.com/office/word/2006/wordml" xmlns:wps="http://schemas.microsoft.com/office/word/2010/wordprocessingShape" mc:Ignorable="w14 wp14">
-  <w:abstractNum w:abstractNumId="0">
+<w:numbering xmlns:wpc="http://schemas.microsoft.com/office/word/2010/wordprocessingCanvas" xmlns:mc="http://schemas.openxmlformats.org/markup-compatibility/2006" xmlns:o="urn:schemas-microsoft-com:office:office" xmlns:r="http://schemas.openxmlformats.org/officeDocument/2006/relationships" xmlns:m="http://schemas.openxmlformats.org/officeDocument/2006/math" xmlns:v="urn:schemas-microsoft-com:vml" xmlns:wp14="http://schemas.microsoft.com/office/word/2010/wordprocessingDrawing" xmlns:wp="http://schemas.openxmlformats.org/drawingml/2006/wordprocessingDrawing" xmlns:w10="urn:schemas-microsoft-com:office:word" xmlns:w="http://schemas.openxmlformats.org/wordprocessingml/2006/main" xmlns:w14="http://schemas.microsoft.com/office/word/2010/wordml" xmlns:w15="http://schemas.microsoft.com/office/word/2012/wordml" xmlns:wpg="http://schemas.microsoft.com/office/word/2010/wordprocessingGroup" xmlns:wpi="http://schemas.microsoft.com/office/word/2010/wordprocessingInk" xmlns:wne="http://schemas.microsoft.com/office/word/2006/wordml" xmlns:wps="http://schemas.microsoft.com/office/word/2010/wordprocessingShape" mc:Ignorable="w14 w15 wp14">
+  <w:abstractNum w:abstractNumId="0" w15:restartNumberingAfterBreak="0">
     <w:nsid w:val="0E1601DB"/>
     <w:multiLevelType w:val="hybridMultilevel"/>
     <w:tmpl w:val="EA2ADDF0"/>
@@ -22272,7 +22258,7 @@
       </w:rPr>
     </w:lvl>
   </w:abstractNum>
-  <w:abstractNum w:abstractNumId="1">
+  <w:abstractNum w:abstractNumId="1" w15:restartNumberingAfterBreak="0">
     <w:nsid w:val="15F453CD"/>
     <w:multiLevelType w:val="hybridMultilevel"/>
     <w:tmpl w:val="C51659B0"/>
@@ -22361,7 +22347,7 @@
       </w:pPr>
     </w:lvl>
   </w:abstractNum>
-  <w:abstractNum w:abstractNumId="2">
+  <w:abstractNum w:abstractNumId="2" w15:restartNumberingAfterBreak="0">
     <w:nsid w:val="1EDC20C6"/>
     <w:multiLevelType w:val="hybridMultilevel"/>
     <w:tmpl w:val="C51659B0"/>
@@ -22450,7 +22436,7 @@
       </w:pPr>
     </w:lvl>
   </w:abstractNum>
-  <w:abstractNum w:abstractNumId="3">
+  <w:abstractNum w:abstractNumId="3" w15:restartNumberingAfterBreak="0">
     <w:nsid w:val="1F2F132B"/>
     <w:multiLevelType w:val="hybridMultilevel"/>
     <w:tmpl w:val="C51659B0"/>
@@ -22539,7 +22525,7 @@
       </w:pPr>
     </w:lvl>
   </w:abstractNum>
-  <w:abstractNum w:abstractNumId="4">
+  <w:abstractNum w:abstractNumId="4" w15:restartNumberingAfterBreak="0">
     <w:nsid w:val="20ED5112"/>
     <w:multiLevelType w:val="hybridMultilevel"/>
     <w:tmpl w:val="CB96F906"/>
@@ -22628,7 +22614,7 @@
       </w:pPr>
     </w:lvl>
   </w:abstractNum>
-  <w:abstractNum w:abstractNumId="5">
+  <w:abstractNum w:abstractNumId="5" w15:restartNumberingAfterBreak="0">
     <w:nsid w:val="28A0350B"/>
     <w:multiLevelType w:val="hybridMultilevel"/>
     <w:tmpl w:val="C51659B0"/>
@@ -22717,7 +22703,7 @@
       </w:pPr>
     </w:lvl>
   </w:abstractNum>
-  <w:abstractNum w:abstractNumId="6">
+  <w:abstractNum w:abstractNumId="6" w15:restartNumberingAfterBreak="0">
     <w:nsid w:val="3DC036FA"/>
     <w:multiLevelType w:val="hybridMultilevel"/>
     <w:tmpl w:val="C51659B0"/>
@@ -22806,7 +22792,7 @@
       </w:pPr>
     </w:lvl>
   </w:abstractNum>
-  <w:abstractNum w:abstractNumId="7">
+  <w:abstractNum w:abstractNumId="7" w15:restartNumberingAfterBreak="0">
     <w:nsid w:val="3EDD6F86"/>
     <w:multiLevelType w:val="hybridMultilevel"/>
     <w:tmpl w:val="9E941240"/>
@@ -22895,7 +22881,7 @@
       </w:pPr>
     </w:lvl>
   </w:abstractNum>
-  <w:abstractNum w:abstractNumId="8">
+  <w:abstractNum w:abstractNumId="8" w15:restartNumberingAfterBreak="0">
     <w:nsid w:val="406F254D"/>
     <w:multiLevelType w:val="hybridMultilevel"/>
     <w:tmpl w:val="65562E24"/>
@@ -22981,106 +22967,17 @@
       </w:pPr>
     </w:lvl>
   </w:abstractNum>
-  <w:abstractNum w:abstractNumId="9">
+  <w:abstractNum w:abstractNumId="9" w15:restartNumberingAfterBreak="0">
     <w:nsid w:val="4AA60D10"/>
     <w:multiLevelType w:val="hybridMultilevel"/>
-    <w:tmpl w:val="A4422628"/>
-    <w:lvl w:ilvl="0" w:tplc="59D0DF70">
-      <w:start w:val="1"/>
-      <w:numFmt w:val="bullet"/>
-      <w:lvlText w:val="-"/>
-      <w:lvlJc w:val="left"/>
-      <w:pPr>
-        <w:ind w:left="720" w:hanging="360"/>
-      </w:pPr>
-      <w:rPr>
-        <w:rFonts w:ascii="Arial" w:eastAsia="Times New Roman" w:hAnsi="Arial" w:cs="Arial" w:hint="default"/>
-      </w:rPr>
-    </w:lvl>
-    <w:lvl w:ilvl="1" w:tplc="140A0019" w:tentative="1">
-      <w:start w:val="1"/>
-      <w:numFmt w:val="lowerLetter"/>
-      <w:lvlText w:val="%2."/>
-      <w:lvlJc w:val="left"/>
-      <w:pPr>
-        <w:ind w:left="1440" w:hanging="360"/>
-      </w:pPr>
-    </w:lvl>
-    <w:lvl w:ilvl="2" w:tplc="140A001B" w:tentative="1">
-      <w:start w:val="1"/>
-      <w:numFmt w:val="lowerRoman"/>
-      <w:lvlText w:val="%3."/>
-      <w:lvlJc w:val="right"/>
-      <w:pPr>
-        <w:ind w:left="2160" w:hanging="180"/>
-      </w:pPr>
-    </w:lvl>
-    <w:lvl w:ilvl="3" w:tplc="140A000F" w:tentative="1">
-      <w:start w:val="1"/>
-      <w:numFmt w:val="decimal"/>
-      <w:lvlText w:val="%4."/>
-      <w:lvlJc w:val="left"/>
-      <w:pPr>
-        <w:ind w:left="2880" w:hanging="360"/>
-      </w:pPr>
-    </w:lvl>
-    <w:lvl w:ilvl="4" w:tplc="140A0019" w:tentative="1">
-      <w:start w:val="1"/>
-      <w:numFmt w:val="lowerLetter"/>
-      <w:lvlText w:val="%5."/>
-      <w:lvlJc w:val="left"/>
-      <w:pPr>
-        <w:ind w:left="3600" w:hanging="360"/>
-      </w:pPr>
-    </w:lvl>
-    <w:lvl w:ilvl="5" w:tplc="140A001B" w:tentative="1">
-      <w:start w:val="1"/>
-      <w:numFmt w:val="lowerRoman"/>
-      <w:lvlText w:val="%6."/>
-      <w:lvlJc w:val="right"/>
-      <w:pPr>
-        <w:ind w:left="4320" w:hanging="180"/>
-      </w:pPr>
-    </w:lvl>
-    <w:lvl w:ilvl="6" w:tplc="140A000F" w:tentative="1">
-      <w:start w:val="1"/>
-      <w:numFmt w:val="decimal"/>
-      <w:lvlText w:val="%7."/>
-      <w:lvlJc w:val="left"/>
-      <w:pPr>
-        <w:ind w:left="5040" w:hanging="360"/>
-      </w:pPr>
-    </w:lvl>
-    <w:lvl w:ilvl="7" w:tplc="140A0019" w:tentative="1">
-      <w:start w:val="1"/>
-      <w:numFmt w:val="lowerLetter"/>
-      <w:lvlText w:val="%8."/>
-      <w:lvlJc w:val="left"/>
-      <w:pPr>
-        <w:ind w:left="5760" w:hanging="360"/>
-      </w:pPr>
-    </w:lvl>
-    <w:lvl w:ilvl="8" w:tplc="140A001B" w:tentative="1">
-      <w:start w:val="1"/>
-      <w:numFmt w:val="lowerRoman"/>
-      <w:lvlText w:val="%9."/>
-      <w:lvlJc w:val="right"/>
-      <w:pPr>
-        <w:ind w:left="6480" w:hanging="180"/>
-      </w:pPr>
-    </w:lvl>
-  </w:abstractNum>
-  <w:abstractNum w:abstractNumId="10">
-    <w:nsid w:val="577B5AAB"/>
-    <w:multiLevelType w:val="hybridMultilevel"/>
-    <w:tmpl w:val="10C6D2B8"/>
-    <w:lvl w:ilvl="0" w:tplc="6F905C5E">
+    <w:tmpl w:val="8EE8E824"/>
+    <w:lvl w:ilvl="0" w:tplc="140A000F">
       <w:start w:val="1"/>
       <w:numFmt w:val="decimal"/>
       <w:lvlText w:val="%1."/>
       <w:lvlJc w:val="left"/>
       <w:pPr>
-        <w:ind w:left="1080" w:hanging="360"/>
+        <w:ind w:left="720" w:hanging="360"/>
       </w:pPr>
       <w:rPr>
         <w:rFonts w:hint="default"/>
@@ -23092,7 +22989,7 @@
       <w:lvlText w:val="%2."/>
       <w:lvlJc w:val="left"/>
       <w:pPr>
-        <w:ind w:left="1800" w:hanging="360"/>
+        <w:ind w:left="1440" w:hanging="360"/>
       </w:pPr>
     </w:lvl>
     <w:lvl w:ilvl="2" w:tplc="140A001B" w:tentative="1">
@@ -23101,7 +22998,7 @@
       <w:lvlText w:val="%3."/>
       <w:lvlJc w:val="right"/>
       <w:pPr>
-        <w:ind w:left="2520" w:hanging="180"/>
+        <w:ind w:left="2160" w:hanging="180"/>
       </w:pPr>
     </w:lvl>
     <w:lvl w:ilvl="3" w:tplc="140A000F" w:tentative="1">
@@ -23110,7 +23007,7 @@
       <w:lvlText w:val="%4."/>
       <w:lvlJc w:val="left"/>
       <w:pPr>
-        <w:ind w:left="3240" w:hanging="360"/>
+        <w:ind w:left="2880" w:hanging="360"/>
       </w:pPr>
     </w:lvl>
     <w:lvl w:ilvl="4" w:tplc="140A0019" w:tentative="1">
@@ -23119,7 +23016,7 @@
       <w:lvlText w:val="%5."/>
       <w:lvlJc w:val="left"/>
       <w:pPr>
-        <w:ind w:left="3960" w:hanging="360"/>
+        <w:ind w:left="3600" w:hanging="360"/>
       </w:pPr>
     </w:lvl>
     <w:lvl w:ilvl="5" w:tplc="140A001B" w:tentative="1">
@@ -23128,7 +23025,7 @@
       <w:lvlText w:val="%6."/>
       <w:lvlJc w:val="right"/>
       <w:pPr>
-        <w:ind w:left="4680" w:hanging="180"/>
+        <w:ind w:left="4320" w:hanging="180"/>
       </w:pPr>
     </w:lvl>
     <w:lvl w:ilvl="6" w:tplc="140A000F" w:tentative="1">
@@ -23137,7 +23034,7 @@
       <w:lvlText w:val="%7."/>
       <w:lvlJc w:val="left"/>
       <w:pPr>
-        <w:ind w:left="5400" w:hanging="360"/>
+        <w:ind w:left="5040" w:hanging="360"/>
       </w:pPr>
     </w:lvl>
     <w:lvl w:ilvl="7" w:tplc="140A0019" w:tentative="1">
@@ -23146,7 +23043,7 @@
       <w:lvlText w:val="%8."/>
       <w:lvlJc w:val="left"/>
       <w:pPr>
-        <w:ind w:left="6120" w:hanging="360"/>
+        <w:ind w:left="5760" w:hanging="360"/>
       </w:pPr>
     </w:lvl>
     <w:lvl w:ilvl="8" w:tplc="140A001B" w:tentative="1">
@@ -23155,15 +23052,15 @@
       <w:lvlText w:val="%9."/>
       <w:lvlJc w:val="right"/>
       <w:pPr>
-        <w:ind w:left="6840" w:hanging="180"/>
+        <w:ind w:left="6480" w:hanging="180"/>
       </w:pPr>
     </w:lvl>
   </w:abstractNum>
-  <w:abstractNum w:abstractNumId="11">
-    <w:nsid w:val="5E3E4A79"/>
+  <w:abstractNum w:abstractNumId="10" w15:restartNumberingAfterBreak="0">
+    <w:nsid w:val="577B5AAB"/>
     <w:multiLevelType w:val="hybridMultilevel"/>
-    <w:tmpl w:val="646E43FE"/>
-    <w:lvl w:ilvl="0" w:tplc="FD2C4416">
+    <w:tmpl w:val="10C6D2B8"/>
+    <w:lvl w:ilvl="0" w:tplc="6F905C5E">
       <w:start w:val="1"/>
       <w:numFmt w:val="decimal"/>
       <w:lvlText w:val="%1."/>
@@ -23248,100 +23145,11 @@
       </w:pPr>
     </w:lvl>
   </w:abstractNum>
-  <w:abstractNum w:abstractNumId="12">
-    <w:nsid w:val="5F7F5A8C"/>
+  <w:abstractNum w:abstractNumId="11" w15:restartNumberingAfterBreak="0">
+    <w:nsid w:val="5E3E4A79"/>
     <w:multiLevelType w:val="hybridMultilevel"/>
-    <w:tmpl w:val="EA8CB5CE"/>
-    <w:lvl w:ilvl="0" w:tplc="59D0DF70">
-      <w:start w:val="1"/>
-      <w:numFmt w:val="bullet"/>
-      <w:lvlText w:val="-"/>
-      <w:lvlJc w:val="left"/>
-      <w:pPr>
-        <w:ind w:left="720" w:hanging="360"/>
-      </w:pPr>
-      <w:rPr>
-        <w:rFonts w:ascii="Arial" w:eastAsia="Times New Roman" w:hAnsi="Arial" w:cs="Arial" w:hint="default"/>
-      </w:rPr>
-    </w:lvl>
-    <w:lvl w:ilvl="1" w:tplc="140A0019" w:tentative="1">
-      <w:start w:val="1"/>
-      <w:numFmt w:val="lowerLetter"/>
-      <w:lvlText w:val="%2."/>
-      <w:lvlJc w:val="left"/>
-      <w:pPr>
-        <w:ind w:left="1440" w:hanging="360"/>
-      </w:pPr>
-    </w:lvl>
-    <w:lvl w:ilvl="2" w:tplc="140A001B" w:tentative="1">
-      <w:start w:val="1"/>
-      <w:numFmt w:val="lowerRoman"/>
-      <w:lvlText w:val="%3."/>
-      <w:lvlJc w:val="right"/>
-      <w:pPr>
-        <w:ind w:left="2160" w:hanging="180"/>
-      </w:pPr>
-    </w:lvl>
-    <w:lvl w:ilvl="3" w:tplc="140A000F" w:tentative="1">
-      <w:start w:val="1"/>
-      <w:numFmt w:val="decimal"/>
-      <w:lvlText w:val="%4."/>
-      <w:lvlJc w:val="left"/>
-      <w:pPr>
-        <w:ind w:left="2880" w:hanging="360"/>
-      </w:pPr>
-    </w:lvl>
-    <w:lvl w:ilvl="4" w:tplc="140A0019" w:tentative="1">
-      <w:start w:val="1"/>
-      <w:numFmt w:val="lowerLetter"/>
-      <w:lvlText w:val="%5."/>
-      <w:lvlJc w:val="left"/>
-      <w:pPr>
-        <w:ind w:left="3600" w:hanging="360"/>
-      </w:pPr>
-    </w:lvl>
-    <w:lvl w:ilvl="5" w:tplc="140A001B" w:tentative="1">
-      <w:start w:val="1"/>
-      <w:numFmt w:val="lowerRoman"/>
-      <w:lvlText w:val="%6."/>
-      <w:lvlJc w:val="right"/>
-      <w:pPr>
-        <w:ind w:left="4320" w:hanging="180"/>
-      </w:pPr>
-    </w:lvl>
-    <w:lvl w:ilvl="6" w:tplc="140A000F" w:tentative="1">
-      <w:start w:val="1"/>
-      <w:numFmt w:val="decimal"/>
-      <w:lvlText w:val="%7."/>
-      <w:lvlJc w:val="left"/>
-      <w:pPr>
-        <w:ind w:left="5040" w:hanging="360"/>
-      </w:pPr>
-    </w:lvl>
-    <w:lvl w:ilvl="7" w:tplc="140A0019" w:tentative="1">
-      <w:start w:val="1"/>
-      <w:numFmt w:val="lowerLetter"/>
-      <w:lvlText w:val="%8."/>
-      <w:lvlJc w:val="left"/>
-      <w:pPr>
-        <w:ind w:left="5760" w:hanging="360"/>
-      </w:pPr>
-    </w:lvl>
-    <w:lvl w:ilvl="8" w:tplc="140A001B" w:tentative="1">
-      <w:start w:val="1"/>
-      <w:numFmt w:val="lowerRoman"/>
-      <w:lvlText w:val="%9."/>
-      <w:lvlJc w:val="right"/>
-      <w:pPr>
-        <w:ind w:left="6480" w:hanging="180"/>
-      </w:pPr>
-    </w:lvl>
-  </w:abstractNum>
-  <w:abstractNum w:abstractNumId="13">
-    <w:nsid w:val="64211DA4"/>
-    <w:multiLevelType w:val="hybridMultilevel"/>
-    <w:tmpl w:val="883E3EAE"/>
-    <w:lvl w:ilvl="0" w:tplc="CB1A4C5A">
+    <w:tmpl w:val="646E43FE"/>
+    <w:lvl w:ilvl="0" w:tplc="FD2C4416">
       <w:start w:val="1"/>
       <w:numFmt w:val="decimal"/>
       <w:lvlText w:val="%1."/>
@@ -23426,17 +23234,17 @@
       </w:pPr>
     </w:lvl>
   </w:abstractNum>
-  <w:abstractNum w:abstractNumId="14">
-    <w:nsid w:val="68FF524A"/>
+  <w:abstractNum w:abstractNumId="12" w15:restartNumberingAfterBreak="0">
+    <w:nsid w:val="5F7F5A8C"/>
     <w:multiLevelType w:val="hybridMultilevel"/>
-    <w:tmpl w:val="79308BB4"/>
-    <w:lvl w:ilvl="0" w:tplc="B43E253A">
+    <w:tmpl w:val="13667E62"/>
+    <w:lvl w:ilvl="0" w:tplc="140A000F">
       <w:start w:val="1"/>
       <w:numFmt w:val="decimal"/>
       <w:lvlText w:val="%1."/>
       <w:lvlJc w:val="left"/>
       <w:pPr>
-        <w:ind w:left="1080" w:hanging="360"/>
+        <w:ind w:left="720" w:hanging="360"/>
       </w:pPr>
       <w:rPr>
         <w:rFonts w:hint="default"/>
@@ -23448,7 +23256,7 @@
       <w:lvlText w:val="%2."/>
       <w:lvlJc w:val="left"/>
       <w:pPr>
-        <w:ind w:left="1800" w:hanging="360"/>
+        <w:ind w:left="1440" w:hanging="360"/>
       </w:pPr>
     </w:lvl>
     <w:lvl w:ilvl="2" w:tplc="140A001B" w:tentative="1">
@@ -23457,7 +23265,7 @@
       <w:lvlText w:val="%3."/>
       <w:lvlJc w:val="right"/>
       <w:pPr>
-        <w:ind w:left="2520" w:hanging="180"/>
+        <w:ind w:left="2160" w:hanging="180"/>
       </w:pPr>
     </w:lvl>
     <w:lvl w:ilvl="3" w:tplc="140A000F" w:tentative="1">
@@ -23466,7 +23274,7 @@
       <w:lvlText w:val="%4."/>
       <w:lvlJc w:val="left"/>
       <w:pPr>
-        <w:ind w:left="3240" w:hanging="360"/>
+        <w:ind w:left="2880" w:hanging="360"/>
       </w:pPr>
     </w:lvl>
     <w:lvl w:ilvl="4" w:tplc="140A0019" w:tentative="1">
@@ -23475,7 +23283,7 @@
       <w:lvlText w:val="%5."/>
       <w:lvlJc w:val="left"/>
       <w:pPr>
-        <w:ind w:left="3960" w:hanging="360"/>
+        <w:ind w:left="3600" w:hanging="360"/>
       </w:pPr>
     </w:lvl>
     <w:lvl w:ilvl="5" w:tplc="140A001B" w:tentative="1">
@@ -23484,7 +23292,7 @@
       <w:lvlText w:val="%6."/>
       <w:lvlJc w:val="right"/>
       <w:pPr>
-        <w:ind w:left="4680" w:hanging="180"/>
+        <w:ind w:left="4320" w:hanging="180"/>
       </w:pPr>
     </w:lvl>
     <w:lvl w:ilvl="6" w:tplc="140A000F" w:tentative="1">
@@ -23493,7 +23301,7 @@
       <w:lvlText w:val="%7."/>
       <w:lvlJc w:val="left"/>
       <w:pPr>
-        <w:ind w:left="5400" w:hanging="360"/>
+        <w:ind w:left="5040" w:hanging="360"/>
       </w:pPr>
     </w:lvl>
     <w:lvl w:ilvl="7" w:tplc="140A0019" w:tentative="1">
@@ -23502,7 +23310,7 @@
       <w:lvlText w:val="%8."/>
       <w:lvlJc w:val="left"/>
       <w:pPr>
-        <w:ind w:left="6120" w:hanging="360"/>
+        <w:ind w:left="5760" w:hanging="360"/>
       </w:pPr>
     </w:lvl>
     <w:lvl w:ilvl="8" w:tplc="140A001B" w:tentative="1">
@@ -23511,11 +23319,189 @@
       <w:lvlText w:val="%9."/>
       <w:lvlJc w:val="right"/>
       <w:pPr>
-        <w:ind w:left="6840" w:hanging="180"/>
+        <w:ind w:left="6480" w:hanging="180"/>
       </w:pPr>
     </w:lvl>
   </w:abstractNum>
-  <w:abstractNum w:abstractNumId="15">
+  <w:abstractNum w:abstractNumId="13" w15:restartNumberingAfterBreak="0">
+    <w:nsid w:val="64211DA4"/>
+    <w:multiLevelType w:val="hybridMultilevel"/>
+    <w:tmpl w:val="883E3EAE"/>
+    <w:lvl w:ilvl="0" w:tplc="CB1A4C5A">
+      <w:start w:val="1"/>
+      <w:numFmt w:val="decimal"/>
+      <w:lvlText w:val="%1."/>
+      <w:lvlJc w:val="left"/>
+      <w:pPr>
+        <w:ind w:left="1080" w:hanging="360"/>
+      </w:pPr>
+      <w:rPr>
+        <w:rFonts w:hint="default"/>
+      </w:rPr>
+    </w:lvl>
+    <w:lvl w:ilvl="1" w:tplc="140A0019" w:tentative="1">
+      <w:start w:val="1"/>
+      <w:numFmt w:val="lowerLetter"/>
+      <w:lvlText w:val="%2."/>
+      <w:lvlJc w:val="left"/>
+      <w:pPr>
+        <w:ind w:left="1800" w:hanging="360"/>
+      </w:pPr>
+    </w:lvl>
+    <w:lvl w:ilvl="2" w:tplc="140A001B" w:tentative="1">
+      <w:start w:val="1"/>
+      <w:numFmt w:val="lowerRoman"/>
+      <w:lvlText w:val="%3."/>
+      <w:lvlJc w:val="right"/>
+      <w:pPr>
+        <w:ind w:left="2520" w:hanging="180"/>
+      </w:pPr>
+    </w:lvl>
+    <w:lvl w:ilvl="3" w:tplc="140A000F" w:tentative="1">
+      <w:start w:val="1"/>
+      <w:numFmt w:val="decimal"/>
+      <w:lvlText w:val="%4."/>
+      <w:lvlJc w:val="left"/>
+      <w:pPr>
+        <w:ind w:left="3240" w:hanging="360"/>
+      </w:pPr>
+    </w:lvl>
+    <w:lvl w:ilvl="4" w:tplc="140A0019" w:tentative="1">
+      <w:start w:val="1"/>
+      <w:numFmt w:val="lowerLetter"/>
+      <w:lvlText w:val="%5."/>
+      <w:lvlJc w:val="left"/>
+      <w:pPr>
+        <w:ind w:left="3960" w:hanging="360"/>
+      </w:pPr>
+    </w:lvl>
+    <w:lvl w:ilvl="5" w:tplc="140A001B" w:tentative="1">
+      <w:start w:val="1"/>
+      <w:numFmt w:val="lowerRoman"/>
+      <w:lvlText w:val="%6."/>
+      <w:lvlJc w:val="right"/>
+      <w:pPr>
+        <w:ind w:left="4680" w:hanging="180"/>
+      </w:pPr>
+    </w:lvl>
+    <w:lvl w:ilvl="6" w:tplc="140A000F" w:tentative="1">
+      <w:start w:val="1"/>
+      <w:numFmt w:val="decimal"/>
+      <w:lvlText w:val="%7."/>
+      <w:lvlJc w:val="left"/>
+      <w:pPr>
+        <w:ind w:left="5400" w:hanging="360"/>
+      </w:pPr>
+    </w:lvl>
+    <w:lvl w:ilvl="7" w:tplc="140A0019" w:tentative="1">
+      <w:start w:val="1"/>
+      <w:numFmt w:val="lowerLetter"/>
+      <w:lvlText w:val="%8."/>
+      <w:lvlJc w:val="left"/>
+      <w:pPr>
+        <w:ind w:left="6120" w:hanging="360"/>
+      </w:pPr>
+    </w:lvl>
+    <w:lvl w:ilvl="8" w:tplc="140A001B" w:tentative="1">
+      <w:start w:val="1"/>
+      <w:numFmt w:val="lowerRoman"/>
+      <w:lvlText w:val="%9."/>
+      <w:lvlJc w:val="right"/>
+      <w:pPr>
+        <w:ind w:left="6840" w:hanging="180"/>
+      </w:pPr>
+    </w:lvl>
+  </w:abstractNum>
+  <w:abstractNum w:abstractNumId="14" w15:restartNumberingAfterBreak="0">
+    <w:nsid w:val="68FF524A"/>
+    <w:multiLevelType w:val="hybridMultilevel"/>
+    <w:tmpl w:val="79308BB4"/>
+    <w:lvl w:ilvl="0" w:tplc="B43E253A">
+      <w:start w:val="1"/>
+      <w:numFmt w:val="decimal"/>
+      <w:lvlText w:val="%1."/>
+      <w:lvlJc w:val="left"/>
+      <w:pPr>
+        <w:ind w:left="1080" w:hanging="360"/>
+      </w:pPr>
+      <w:rPr>
+        <w:rFonts w:hint="default"/>
+      </w:rPr>
+    </w:lvl>
+    <w:lvl w:ilvl="1" w:tplc="140A0019" w:tentative="1">
+      <w:start w:val="1"/>
+      <w:numFmt w:val="lowerLetter"/>
+      <w:lvlText w:val="%2."/>
+      <w:lvlJc w:val="left"/>
+      <w:pPr>
+        <w:ind w:left="1800" w:hanging="360"/>
+      </w:pPr>
+    </w:lvl>
+    <w:lvl w:ilvl="2" w:tplc="140A001B" w:tentative="1">
+      <w:start w:val="1"/>
+      <w:numFmt w:val="lowerRoman"/>
+      <w:lvlText w:val="%3."/>
+      <w:lvlJc w:val="right"/>
+      <w:pPr>
+        <w:ind w:left="2520" w:hanging="180"/>
+      </w:pPr>
+    </w:lvl>
+    <w:lvl w:ilvl="3" w:tplc="140A000F" w:tentative="1">
+      <w:start w:val="1"/>
+      <w:numFmt w:val="decimal"/>
+      <w:lvlText w:val="%4."/>
+      <w:lvlJc w:val="left"/>
+      <w:pPr>
+        <w:ind w:left="3240" w:hanging="360"/>
+      </w:pPr>
+    </w:lvl>
+    <w:lvl w:ilvl="4" w:tplc="140A0019" w:tentative="1">
+      <w:start w:val="1"/>
+      <w:numFmt w:val="lowerLetter"/>
+      <w:lvlText w:val="%5."/>
+      <w:lvlJc w:val="left"/>
+      <w:pPr>
+        <w:ind w:left="3960" w:hanging="360"/>
+      </w:pPr>
+    </w:lvl>
+    <w:lvl w:ilvl="5" w:tplc="140A001B" w:tentative="1">
+      <w:start w:val="1"/>
+      <w:numFmt w:val="lowerRoman"/>
+      <w:lvlText w:val="%6."/>
+      <w:lvlJc w:val="right"/>
+      <w:pPr>
+        <w:ind w:left="4680" w:hanging="180"/>
+      </w:pPr>
+    </w:lvl>
+    <w:lvl w:ilvl="6" w:tplc="140A000F" w:tentative="1">
+      <w:start w:val="1"/>
+      <w:numFmt w:val="decimal"/>
+      <w:lvlText w:val="%7."/>
+      <w:lvlJc w:val="left"/>
+      <w:pPr>
+        <w:ind w:left="5400" w:hanging="360"/>
+      </w:pPr>
+    </w:lvl>
+    <w:lvl w:ilvl="7" w:tplc="140A0019" w:tentative="1">
+      <w:start w:val="1"/>
+      <w:numFmt w:val="lowerLetter"/>
+      <w:lvlText w:val="%8."/>
+      <w:lvlJc w:val="left"/>
+      <w:pPr>
+        <w:ind w:left="6120" w:hanging="360"/>
+      </w:pPr>
+    </w:lvl>
+    <w:lvl w:ilvl="8" w:tplc="140A001B" w:tentative="1">
+      <w:start w:val="1"/>
+      <w:numFmt w:val="lowerRoman"/>
+      <w:lvlText w:val="%9."/>
+      <w:lvlJc w:val="right"/>
+      <w:pPr>
+        <w:ind w:left="6840" w:hanging="180"/>
+      </w:pPr>
+    </w:lvl>
+  </w:abstractNum>
+  <w:abstractNum w:abstractNumId="15" w15:restartNumberingAfterBreak="0">
     <w:nsid w:val="6E55132A"/>
     <w:multiLevelType w:val="hybridMultilevel"/>
     <w:tmpl w:val="5DEE0EDE"/>
@@ -23628,188 +23614,10 @@
       </w:rPr>
     </w:lvl>
   </w:abstractNum>
-  <w:abstractNum w:abstractNumId="16">
+  <w:abstractNum w:abstractNumId="16" w15:restartNumberingAfterBreak="0">
     <w:nsid w:val="6F8D5104"/>
     <w:multiLevelType w:val="hybridMultilevel"/>
-    <w:tmpl w:val="B10829F8"/>
-    <w:lvl w:ilvl="0" w:tplc="59D0DF70">
-      <w:start w:val="1"/>
-      <w:numFmt w:val="bullet"/>
-      <w:lvlText w:val="-"/>
-      <w:lvlJc w:val="left"/>
-      <w:pPr>
-        <w:ind w:left="720" w:hanging="360"/>
-      </w:pPr>
-      <w:rPr>
-        <w:rFonts w:ascii="Arial" w:eastAsia="Times New Roman" w:hAnsi="Arial" w:cs="Arial" w:hint="default"/>
-      </w:rPr>
-    </w:lvl>
-    <w:lvl w:ilvl="1" w:tplc="140A0019" w:tentative="1">
-      <w:start w:val="1"/>
-      <w:numFmt w:val="lowerLetter"/>
-      <w:lvlText w:val="%2."/>
-      <w:lvlJc w:val="left"/>
-      <w:pPr>
-        <w:ind w:left="1440" w:hanging="360"/>
-      </w:pPr>
-    </w:lvl>
-    <w:lvl w:ilvl="2" w:tplc="140A001B" w:tentative="1">
-      <w:start w:val="1"/>
-      <w:numFmt w:val="lowerRoman"/>
-      <w:lvlText w:val="%3."/>
-      <w:lvlJc w:val="right"/>
-      <w:pPr>
-        <w:ind w:left="2160" w:hanging="180"/>
-      </w:pPr>
-    </w:lvl>
-    <w:lvl w:ilvl="3" w:tplc="140A000F" w:tentative="1">
-      <w:start w:val="1"/>
-      <w:numFmt w:val="decimal"/>
-      <w:lvlText w:val="%4."/>
-      <w:lvlJc w:val="left"/>
-      <w:pPr>
-        <w:ind w:left="2880" w:hanging="360"/>
-      </w:pPr>
-    </w:lvl>
-    <w:lvl w:ilvl="4" w:tplc="140A0019" w:tentative="1">
-      <w:start w:val="1"/>
-      <w:numFmt w:val="lowerLetter"/>
-      <w:lvlText w:val="%5."/>
-      <w:lvlJc w:val="left"/>
-      <w:pPr>
-        <w:ind w:left="3600" w:hanging="360"/>
-      </w:pPr>
-    </w:lvl>
-    <w:lvl w:ilvl="5" w:tplc="140A001B" w:tentative="1">
-      <w:start w:val="1"/>
-      <w:numFmt w:val="lowerRoman"/>
-      <w:lvlText w:val="%6."/>
-      <w:lvlJc w:val="right"/>
-      <w:pPr>
-        <w:ind w:left="4320" w:hanging="180"/>
-      </w:pPr>
-    </w:lvl>
-    <w:lvl w:ilvl="6" w:tplc="140A000F" w:tentative="1">
-      <w:start w:val="1"/>
-      <w:numFmt w:val="decimal"/>
-      <w:lvlText w:val="%7."/>
-      <w:lvlJc w:val="left"/>
-      <w:pPr>
-        <w:ind w:left="5040" w:hanging="360"/>
-      </w:pPr>
-    </w:lvl>
-    <w:lvl w:ilvl="7" w:tplc="140A0019" w:tentative="1">
-      <w:start w:val="1"/>
-      <w:numFmt w:val="lowerLetter"/>
-      <w:lvlText w:val="%8."/>
-      <w:lvlJc w:val="left"/>
-      <w:pPr>
-        <w:ind w:left="5760" w:hanging="360"/>
-      </w:pPr>
-    </w:lvl>
-    <w:lvl w:ilvl="8" w:tplc="140A001B" w:tentative="1">
-      <w:start w:val="1"/>
-      <w:numFmt w:val="lowerRoman"/>
-      <w:lvlText w:val="%9."/>
-      <w:lvlJc w:val="right"/>
-      <w:pPr>
-        <w:ind w:left="6480" w:hanging="180"/>
-      </w:pPr>
-    </w:lvl>
-  </w:abstractNum>
-  <w:abstractNum w:abstractNumId="17">
-    <w:nsid w:val="73461E79"/>
-    <w:multiLevelType w:val="hybridMultilevel"/>
-    <w:tmpl w:val="9DDEEC34"/>
-    <w:lvl w:ilvl="0" w:tplc="59D0DF70">
-      <w:start w:val="1"/>
-      <w:numFmt w:val="bullet"/>
-      <w:lvlText w:val="-"/>
-      <w:lvlJc w:val="left"/>
-      <w:pPr>
-        <w:ind w:left="720" w:hanging="360"/>
-      </w:pPr>
-      <w:rPr>
-        <w:rFonts w:ascii="Arial" w:eastAsia="Times New Roman" w:hAnsi="Arial" w:cs="Arial" w:hint="default"/>
-      </w:rPr>
-    </w:lvl>
-    <w:lvl w:ilvl="1" w:tplc="140A0019" w:tentative="1">
-      <w:start w:val="1"/>
-      <w:numFmt w:val="lowerLetter"/>
-      <w:lvlText w:val="%2."/>
-      <w:lvlJc w:val="left"/>
-      <w:pPr>
-        <w:ind w:left="1440" w:hanging="360"/>
-      </w:pPr>
-    </w:lvl>
-    <w:lvl w:ilvl="2" w:tplc="140A001B" w:tentative="1">
-      <w:start w:val="1"/>
-      <w:numFmt w:val="lowerRoman"/>
-      <w:lvlText w:val="%3."/>
-      <w:lvlJc w:val="right"/>
-      <w:pPr>
-        <w:ind w:left="2160" w:hanging="180"/>
-      </w:pPr>
-    </w:lvl>
-    <w:lvl w:ilvl="3" w:tplc="140A000F" w:tentative="1">
-      <w:start w:val="1"/>
-      <w:numFmt w:val="decimal"/>
-      <w:lvlText w:val="%4."/>
-      <w:lvlJc w:val="left"/>
-      <w:pPr>
-        <w:ind w:left="2880" w:hanging="360"/>
-      </w:pPr>
-    </w:lvl>
-    <w:lvl w:ilvl="4" w:tplc="140A0019" w:tentative="1">
-      <w:start w:val="1"/>
-      <w:numFmt w:val="lowerLetter"/>
-      <w:lvlText w:val="%5."/>
-      <w:lvlJc w:val="left"/>
-      <w:pPr>
-        <w:ind w:left="3600" w:hanging="360"/>
-      </w:pPr>
-    </w:lvl>
-    <w:lvl w:ilvl="5" w:tplc="140A001B" w:tentative="1">
-      <w:start w:val="1"/>
-      <w:numFmt w:val="lowerRoman"/>
-      <w:lvlText w:val="%6."/>
-      <w:lvlJc w:val="right"/>
-      <w:pPr>
-        <w:ind w:left="4320" w:hanging="180"/>
-      </w:pPr>
-    </w:lvl>
-    <w:lvl w:ilvl="6" w:tplc="140A000F" w:tentative="1">
-      <w:start w:val="1"/>
-      <w:numFmt w:val="decimal"/>
-      <w:lvlText w:val="%7."/>
-      <w:lvlJc w:val="left"/>
-      <w:pPr>
-        <w:ind w:left="5040" w:hanging="360"/>
-      </w:pPr>
-    </w:lvl>
-    <w:lvl w:ilvl="7" w:tplc="140A0019" w:tentative="1">
-      <w:start w:val="1"/>
-      <w:numFmt w:val="lowerLetter"/>
-      <w:lvlText w:val="%8."/>
-      <w:lvlJc w:val="left"/>
-      <w:pPr>
-        <w:ind w:left="5760" w:hanging="360"/>
-      </w:pPr>
-    </w:lvl>
-    <w:lvl w:ilvl="8" w:tplc="140A001B" w:tentative="1">
-      <w:start w:val="1"/>
-      <w:numFmt w:val="lowerRoman"/>
-      <w:lvlText w:val="%9."/>
-      <w:lvlJc w:val="right"/>
-      <w:pPr>
-        <w:ind w:left="6480" w:hanging="180"/>
-      </w:pPr>
-    </w:lvl>
-  </w:abstractNum>
-  <w:abstractNum w:abstractNumId="18">
-    <w:nsid w:val="740D6C69"/>
-    <w:multiLevelType w:val="hybridMultilevel"/>
-    <w:tmpl w:val="790C229C"/>
+    <w:tmpl w:val="6B562972"/>
     <w:lvl w:ilvl="0" w:tplc="140A000F">
       <w:start w:val="1"/>
       <w:numFmt w:val="decimal"/>
@@ -23895,7 +23703,185 @@
       </w:pPr>
     </w:lvl>
   </w:abstractNum>
-  <w:abstractNum w:abstractNumId="19">
+  <w:abstractNum w:abstractNumId="17" w15:restartNumberingAfterBreak="0">
+    <w:nsid w:val="73461E79"/>
+    <w:multiLevelType w:val="hybridMultilevel"/>
+    <w:tmpl w:val="8C4829E2"/>
+    <w:lvl w:ilvl="0" w:tplc="140A000F">
+      <w:start w:val="1"/>
+      <w:numFmt w:val="decimal"/>
+      <w:lvlText w:val="%1."/>
+      <w:lvlJc w:val="left"/>
+      <w:pPr>
+        <w:ind w:left="720" w:hanging="360"/>
+      </w:pPr>
+      <w:rPr>
+        <w:rFonts w:hint="default"/>
+      </w:rPr>
+    </w:lvl>
+    <w:lvl w:ilvl="1" w:tplc="140A0019" w:tentative="1">
+      <w:start w:val="1"/>
+      <w:numFmt w:val="lowerLetter"/>
+      <w:lvlText w:val="%2."/>
+      <w:lvlJc w:val="left"/>
+      <w:pPr>
+        <w:ind w:left="1440" w:hanging="360"/>
+      </w:pPr>
+    </w:lvl>
+    <w:lvl w:ilvl="2" w:tplc="140A001B" w:tentative="1">
+      <w:start w:val="1"/>
+      <w:numFmt w:val="lowerRoman"/>
+      <w:lvlText w:val="%3."/>
+      <w:lvlJc w:val="right"/>
+      <w:pPr>
+        <w:ind w:left="2160" w:hanging="180"/>
+      </w:pPr>
+    </w:lvl>
+    <w:lvl w:ilvl="3" w:tplc="140A000F" w:tentative="1">
+      <w:start w:val="1"/>
+      <w:numFmt w:val="decimal"/>
+      <w:lvlText w:val="%4."/>
+      <w:lvlJc w:val="left"/>
+      <w:pPr>
+        <w:ind w:left="2880" w:hanging="360"/>
+      </w:pPr>
+    </w:lvl>
+    <w:lvl w:ilvl="4" w:tplc="140A0019" w:tentative="1">
+      <w:start w:val="1"/>
+      <w:numFmt w:val="lowerLetter"/>
+      <w:lvlText w:val="%5."/>
+      <w:lvlJc w:val="left"/>
+      <w:pPr>
+        <w:ind w:left="3600" w:hanging="360"/>
+      </w:pPr>
+    </w:lvl>
+    <w:lvl w:ilvl="5" w:tplc="140A001B" w:tentative="1">
+      <w:start w:val="1"/>
+      <w:numFmt w:val="lowerRoman"/>
+      <w:lvlText w:val="%6."/>
+      <w:lvlJc w:val="right"/>
+      <w:pPr>
+        <w:ind w:left="4320" w:hanging="180"/>
+      </w:pPr>
+    </w:lvl>
+    <w:lvl w:ilvl="6" w:tplc="140A000F" w:tentative="1">
+      <w:start w:val="1"/>
+      <w:numFmt w:val="decimal"/>
+      <w:lvlText w:val="%7."/>
+      <w:lvlJc w:val="left"/>
+      <w:pPr>
+        <w:ind w:left="5040" w:hanging="360"/>
+      </w:pPr>
+    </w:lvl>
+    <w:lvl w:ilvl="7" w:tplc="140A0019" w:tentative="1">
+      <w:start w:val="1"/>
+      <w:numFmt w:val="lowerLetter"/>
+      <w:lvlText w:val="%8."/>
+      <w:lvlJc w:val="left"/>
+      <w:pPr>
+        <w:ind w:left="5760" w:hanging="360"/>
+      </w:pPr>
+    </w:lvl>
+    <w:lvl w:ilvl="8" w:tplc="140A001B" w:tentative="1">
+      <w:start w:val="1"/>
+      <w:numFmt w:val="lowerRoman"/>
+      <w:lvlText w:val="%9."/>
+      <w:lvlJc w:val="right"/>
+      <w:pPr>
+        <w:ind w:left="6480" w:hanging="180"/>
+      </w:pPr>
+    </w:lvl>
+  </w:abstractNum>
+  <w:abstractNum w:abstractNumId="18" w15:restartNumberingAfterBreak="0">
+    <w:nsid w:val="740D6C69"/>
+    <w:multiLevelType w:val="hybridMultilevel"/>
+    <w:tmpl w:val="790C229C"/>
+    <w:lvl w:ilvl="0" w:tplc="140A000F">
+      <w:start w:val="1"/>
+      <w:numFmt w:val="decimal"/>
+      <w:lvlText w:val="%1."/>
+      <w:lvlJc w:val="left"/>
+      <w:pPr>
+        <w:ind w:left="720" w:hanging="360"/>
+      </w:pPr>
+      <w:rPr>
+        <w:rFonts w:hint="default"/>
+      </w:rPr>
+    </w:lvl>
+    <w:lvl w:ilvl="1" w:tplc="140A0019" w:tentative="1">
+      <w:start w:val="1"/>
+      <w:numFmt w:val="lowerLetter"/>
+      <w:lvlText w:val="%2."/>
+      <w:lvlJc w:val="left"/>
+      <w:pPr>
+        <w:ind w:left="1440" w:hanging="360"/>
+      </w:pPr>
+    </w:lvl>
+    <w:lvl w:ilvl="2" w:tplc="140A001B" w:tentative="1">
+      <w:start w:val="1"/>
+      <w:numFmt w:val="lowerRoman"/>
+      <w:lvlText w:val="%3."/>
+      <w:lvlJc w:val="right"/>
+      <w:pPr>
+        <w:ind w:left="2160" w:hanging="180"/>
+      </w:pPr>
+    </w:lvl>
+    <w:lvl w:ilvl="3" w:tplc="140A000F" w:tentative="1">
+      <w:start w:val="1"/>
+      <w:numFmt w:val="decimal"/>
+      <w:lvlText w:val="%4."/>
+      <w:lvlJc w:val="left"/>
+      <w:pPr>
+        <w:ind w:left="2880" w:hanging="360"/>
+      </w:pPr>
+    </w:lvl>
+    <w:lvl w:ilvl="4" w:tplc="140A0019" w:tentative="1">
+      <w:start w:val="1"/>
+      <w:numFmt w:val="lowerLetter"/>
+      <w:lvlText w:val="%5."/>
+      <w:lvlJc w:val="left"/>
+      <w:pPr>
+        <w:ind w:left="3600" w:hanging="360"/>
+      </w:pPr>
+    </w:lvl>
+    <w:lvl w:ilvl="5" w:tplc="140A001B" w:tentative="1">
+      <w:start w:val="1"/>
+      <w:numFmt w:val="lowerRoman"/>
+      <w:lvlText w:val="%6."/>
+      <w:lvlJc w:val="right"/>
+      <w:pPr>
+        <w:ind w:left="4320" w:hanging="180"/>
+      </w:pPr>
+    </w:lvl>
+    <w:lvl w:ilvl="6" w:tplc="140A000F" w:tentative="1">
+      <w:start w:val="1"/>
+      <w:numFmt w:val="decimal"/>
+      <w:lvlText w:val="%7."/>
+      <w:lvlJc w:val="left"/>
+      <w:pPr>
+        <w:ind w:left="5040" w:hanging="360"/>
+      </w:pPr>
+    </w:lvl>
+    <w:lvl w:ilvl="7" w:tplc="140A0019" w:tentative="1">
+      <w:start w:val="1"/>
+      <w:numFmt w:val="lowerLetter"/>
+      <w:lvlText w:val="%8."/>
+      <w:lvlJc w:val="left"/>
+      <w:pPr>
+        <w:ind w:left="5760" w:hanging="360"/>
+      </w:pPr>
+    </w:lvl>
+    <w:lvl w:ilvl="8" w:tplc="140A001B" w:tentative="1">
+      <w:start w:val="1"/>
+      <w:numFmt w:val="lowerRoman"/>
+      <w:lvlText w:val="%9."/>
+      <w:lvlJc w:val="right"/>
+      <w:pPr>
+        <w:ind w:left="6480" w:hanging="180"/>
+      </w:pPr>
+    </w:lvl>
+  </w:abstractNum>
+  <w:abstractNum w:abstractNumId="19" w15:restartNumberingAfterBreak="0">
     <w:nsid w:val="7EA850DD"/>
     <w:multiLevelType w:val="multilevel"/>
     <w:tmpl w:val="CCD489B2"/>
@@ -24106,7 +24092,7 @@
 </file>
 
 <file path=word/styles.xml><?xml version="1.0" encoding="utf-8"?>
-<w:styles xmlns:mc="http://schemas.openxmlformats.org/markup-compatibility/2006" xmlns:r="http://schemas.openxmlformats.org/officeDocument/2006/relationships" xmlns:w="http://schemas.openxmlformats.org/wordprocessingml/2006/main" xmlns:w14="http://schemas.microsoft.com/office/word/2010/wordml" mc:Ignorable="w14">
+<w:styles xmlns:mc="http://schemas.openxmlformats.org/markup-compatibility/2006" xmlns:r="http://schemas.openxmlformats.org/officeDocument/2006/relationships" xmlns:w="http://schemas.openxmlformats.org/wordprocessingml/2006/main" xmlns:w14="http://schemas.microsoft.com/office/word/2010/wordml" xmlns:w15="http://schemas.microsoft.com/office/word/2012/wordml" mc:Ignorable="w14 w15">
   <w:docDefaults>
     <w:rPrDefault>
       <w:rPr>
@@ -24116,144 +24102,378 @@
     </w:rPrDefault>
     <w:pPrDefault/>
   </w:docDefaults>
-  <w:latentStyles w:defLockedState="0" w:defUIPriority="99" w:defSemiHidden="1" w:defUnhideWhenUsed="1" w:defQFormat="0" w:count="267">
-    <w:lsdException w:name="Normal" w:semiHidden="0" w:uiPriority="0" w:unhideWhenUsed="0" w:qFormat="1"/>
-    <w:lsdException w:name="heading 1" w:semiHidden="0" w:uiPriority="9" w:unhideWhenUsed="0" w:qFormat="1"/>
-    <w:lsdException w:name="heading 2" w:uiPriority="9" w:qFormat="1"/>
-    <w:lsdException w:name="heading 3" w:uiPriority="9" w:qFormat="1"/>
-    <w:lsdException w:name="heading 4" w:uiPriority="9" w:qFormat="1"/>
-    <w:lsdException w:name="heading 5" w:uiPriority="9" w:qFormat="1"/>
-    <w:lsdException w:name="heading 6" w:uiPriority="9" w:qFormat="1"/>
-    <w:lsdException w:name="heading 7" w:uiPriority="9" w:qFormat="1"/>
-    <w:lsdException w:name="heading 8" w:uiPriority="9" w:qFormat="1"/>
-    <w:lsdException w:name="heading 9" w:uiPriority="9" w:qFormat="1"/>
-    <w:lsdException w:name="toc 1" w:uiPriority="39"/>
-    <w:lsdException w:name="toc 2" w:uiPriority="39"/>
-    <w:lsdException w:name="toc 3" w:uiPriority="39"/>
-    <w:lsdException w:name="toc 4" w:uiPriority="39"/>
-    <w:lsdException w:name="toc 5" w:uiPriority="39"/>
-    <w:lsdException w:name="toc 6" w:uiPriority="39"/>
-    <w:lsdException w:name="toc 7" w:uiPriority="39"/>
-    <w:lsdException w:name="toc 8" w:uiPriority="39"/>
-    <w:lsdException w:name="toc 9" w:uiPriority="39"/>
-    <w:lsdException w:name="caption" w:uiPriority="35" w:qFormat="1"/>
-    <w:lsdException w:name="Title" w:semiHidden="0" w:uiPriority="10" w:unhideWhenUsed="0" w:qFormat="1"/>
-    <w:lsdException w:name="Default Paragraph Font" w:uiPriority="1"/>
-    <w:lsdException w:name="Subtitle" w:semiHidden="0" w:uiPriority="11" w:unhideWhenUsed="0" w:qFormat="1"/>
-    <w:lsdException w:name="Strong" w:semiHidden="0" w:uiPriority="22" w:unhideWhenUsed="0" w:qFormat="1"/>
-    <w:lsdException w:name="Emphasis" w:semiHidden="0" w:uiPriority="20" w:unhideWhenUsed="0" w:qFormat="1"/>
-    <w:lsdException w:name="Table Grid" w:semiHidden="0" w:uiPriority="39" w:unhideWhenUsed="0"/>
-    <w:lsdException w:name="Placeholder Text" w:unhideWhenUsed="0"/>
-    <w:lsdException w:name="No Spacing" w:semiHidden="0" w:uiPriority="1" w:unhideWhenUsed="0" w:qFormat="1"/>
-    <w:lsdException w:name="Light Shading" w:semiHidden="0" w:uiPriority="60" w:unhideWhenUsed="0"/>
-    <w:lsdException w:name="Light List" w:semiHidden="0" w:uiPriority="61" w:unhideWhenUsed="0"/>
-    <w:lsdException w:name="Light Grid" w:semiHidden="0" w:uiPriority="62" w:unhideWhenUsed="0"/>
-    <w:lsdException w:name="Medium Shading 1" w:semiHidden="0" w:uiPriority="63" w:unhideWhenUsed="0"/>
-    <w:lsdException w:name="Medium Shading 2" w:semiHidden="0" w:uiPriority="64" w:unhideWhenUsed="0"/>
-    <w:lsdException w:name="Medium List 1" w:semiHidden="0" w:uiPriority="65" w:unhideWhenUsed="0"/>
-    <w:lsdException w:name="Medium List 2" w:semiHidden="0" w:uiPriority="66" w:unhideWhenUsed="0"/>
-    <w:lsdException w:name="Medium Grid 1" w:semiHidden="0" w:uiPriority="67" w:unhideWhenUsed="0"/>
-    <w:lsdException w:name="Medium Grid 2" w:semiHidden="0" w:uiPriority="68" w:unhideWhenUsed="0"/>
-    <w:lsdException w:name="Medium Grid 3" w:semiHidden="0" w:uiPriority="69" w:unhideWhenUsed="0"/>
-    <w:lsdException w:name="Dark List" w:semiHidden="0" w:uiPriority="70" w:unhideWhenUsed="0"/>
-    <w:lsdException w:name="Colorful Shading" w:semiHidden="0" w:uiPriority="71" w:unhideWhenUsed="0"/>
-    <w:lsdException w:name="Colorful List" w:semiHidden="0" w:uiPriority="72" w:unhideWhenUsed="0"/>
-    <w:lsdException w:name="Colorful Grid" w:semiHidden="0" w:uiPriority="73" w:unhideWhenUsed="0"/>
-    <w:lsdException w:name="Light Shading Accent 1" w:semiHidden="0" w:uiPriority="60" w:unhideWhenUsed="0"/>
-    <w:lsdException w:name="Light List Accent 1" w:semiHidden="0" w:uiPriority="61" w:unhideWhenUsed="0"/>
-    <w:lsdException w:name="Light Grid Accent 1" w:semiHidden="0" w:uiPriority="62" w:unhideWhenUsed="0"/>
-    <w:lsdException w:name="Medium Shading 1 Accent 1" w:semiHidden="0" w:uiPriority="63" w:unhideWhenUsed="0"/>
-    <w:lsdException w:name="Medium Shading 2 Accent 1" w:semiHidden="0" w:uiPriority="64" w:unhideWhenUsed="0"/>
-    <w:lsdException w:name="Medium List 1 Accent 1" w:semiHidden="0" w:uiPriority="65" w:unhideWhenUsed="0"/>
-    <w:lsdException w:name="Revision" w:unhideWhenUsed="0"/>
-    <w:lsdException w:name="List Paragraph" w:semiHidden="0" w:uiPriority="34" w:unhideWhenUsed="0" w:qFormat="1"/>
-    <w:lsdException w:name="Quote" w:semiHidden="0" w:uiPriority="29" w:unhideWhenUsed="0" w:qFormat="1"/>
-    <w:lsdException w:name="Intense Quote" w:semiHidden="0" w:uiPriority="30" w:unhideWhenUsed="0" w:qFormat="1"/>
-    <w:lsdException w:name="Medium List 2 Accent 1" w:semiHidden="0" w:uiPriority="66" w:unhideWhenUsed="0"/>
-    <w:lsdException w:name="Medium Grid 1 Accent 1" w:semiHidden="0" w:uiPriority="67" w:unhideWhenUsed="0"/>
-    <w:lsdException w:name="Medium Grid 2 Accent 1" w:semiHidden="0" w:uiPriority="68" w:unhideWhenUsed="0"/>
-    <w:lsdException w:name="Medium Grid 3 Accent 1" w:semiHidden="0" w:uiPriority="69" w:unhideWhenUsed="0"/>
-    <w:lsdException w:name="Dark List Accent 1" w:semiHidden="0" w:uiPriority="70" w:unhideWhenUsed="0"/>
-    <w:lsdException w:name="Colorful Shading Accent 1" w:semiHidden="0" w:uiPriority="71" w:unhideWhenUsed="0"/>
-    <w:lsdException w:name="Colorful List Accent 1" w:semiHidden="0" w:uiPriority="72" w:unhideWhenUsed="0"/>
-    <w:lsdException w:name="Colorful Grid Accent 1" w:semiHidden="0" w:uiPriority="73" w:unhideWhenUsed="0"/>
-    <w:lsdException w:name="Light Shading Accent 2" w:semiHidden="0" w:uiPriority="60" w:unhideWhenUsed="0"/>
-    <w:lsdException w:name="Light List Accent 2" w:semiHidden="0" w:uiPriority="61" w:unhideWhenUsed="0"/>
-    <w:lsdException w:name="Light Grid Accent 2" w:semiHidden="0" w:uiPriority="62" w:unhideWhenUsed="0"/>
-    <w:lsdException w:name="Medium Shading 1 Accent 2" w:semiHidden="0" w:uiPriority="63" w:unhideWhenUsed="0"/>
-    <w:lsdException w:name="Medium Shading 2 Accent 2" w:semiHidden="0" w:uiPriority="64" w:unhideWhenUsed="0"/>
-    <w:lsdException w:name="Medium List 1 Accent 2" w:semiHidden="0" w:uiPriority="65" w:unhideWhenUsed="0"/>
-    <w:lsdException w:name="Medium List 2 Accent 2" w:semiHidden="0" w:uiPriority="66" w:unhideWhenUsed="0"/>
-    <w:lsdException w:name="Medium Grid 1 Accent 2" w:semiHidden="0" w:uiPriority="67" w:unhideWhenUsed="0"/>
-    <w:lsdException w:name="Medium Grid 2 Accent 2" w:semiHidden="0" w:uiPriority="68" w:unhideWhenUsed="0"/>
-    <w:lsdException w:name="Medium Grid 3 Accent 2" w:semiHidden="0" w:uiPriority="69" w:unhideWhenUsed="0"/>
-    <w:lsdException w:name="Dark List Accent 2" w:semiHidden="0" w:uiPriority="70" w:unhideWhenUsed="0"/>
-    <w:lsdException w:name="Colorful Shading Accent 2" w:semiHidden="0" w:uiPriority="71" w:unhideWhenUsed="0"/>
-    <w:lsdException w:name="Colorful List Accent 2" w:semiHidden="0" w:uiPriority="72" w:unhideWhenUsed="0"/>
-    <w:lsdException w:name="Colorful Grid Accent 2" w:semiHidden="0" w:uiPriority="73" w:unhideWhenUsed="0"/>
-    <w:lsdException w:name="Light Shading Accent 3" w:semiHidden="0" w:uiPriority="60" w:unhideWhenUsed="0"/>
-    <w:lsdException w:name="Light List Accent 3" w:semiHidden="0" w:uiPriority="61" w:unhideWhenUsed="0"/>
-    <w:lsdException w:name="Light Grid Accent 3" w:semiHidden="0" w:uiPriority="62" w:unhideWhenUsed="0"/>
-    <w:lsdException w:name="Medium Shading 1 Accent 3" w:semiHidden="0" w:uiPriority="63" w:unhideWhenUsed="0"/>
-    <w:lsdException w:name="Medium Shading 2 Accent 3" w:semiHidden="0" w:uiPriority="64" w:unhideWhenUsed="0"/>
-    <w:lsdException w:name="Medium List 1 Accent 3" w:semiHidden="0" w:uiPriority="65" w:unhideWhenUsed="0"/>
-    <w:lsdException w:name="Medium List 2 Accent 3" w:semiHidden="0" w:uiPriority="66" w:unhideWhenUsed="0"/>
-    <w:lsdException w:name="Medium Grid 1 Accent 3" w:semiHidden="0" w:uiPriority="67" w:unhideWhenUsed="0"/>
-    <w:lsdException w:name="Medium Grid 2 Accent 3" w:semiHidden="0" w:uiPriority="68" w:unhideWhenUsed="0"/>
-    <w:lsdException w:name="Medium Grid 3 Accent 3" w:semiHidden="0" w:uiPriority="69" w:unhideWhenUsed="0"/>
-    <w:lsdException w:name="Dark List Accent 3" w:semiHidden="0" w:uiPriority="70" w:unhideWhenUsed="0"/>
-    <w:lsdException w:name="Colorful Shading Accent 3" w:semiHidden="0" w:uiPriority="71" w:unhideWhenUsed="0"/>
-    <w:lsdException w:name="Colorful List Accent 3" w:semiHidden="0" w:uiPriority="72" w:unhideWhenUsed="0"/>
-    <w:lsdException w:name="Colorful Grid Accent 3" w:semiHidden="0" w:uiPriority="73" w:unhideWhenUsed="0"/>
-    <w:lsdException w:name="Light Shading Accent 4" w:semiHidden="0" w:uiPriority="60" w:unhideWhenUsed="0"/>
-    <w:lsdException w:name="Light List Accent 4" w:semiHidden="0" w:uiPriority="61" w:unhideWhenUsed="0"/>
-    <w:lsdException w:name="Light Grid Accent 4" w:semiHidden="0" w:uiPriority="62" w:unhideWhenUsed="0"/>
-    <w:lsdException w:name="Medium Shading 1 Accent 4" w:semiHidden="0" w:uiPriority="63" w:unhideWhenUsed="0"/>
-    <w:lsdException w:name="Medium Shading 2 Accent 4" w:semiHidden="0" w:uiPriority="64" w:unhideWhenUsed="0"/>
-    <w:lsdException w:name="Medium List 1 Accent 4" w:semiHidden="0" w:uiPriority="65" w:unhideWhenUsed="0"/>
-    <w:lsdException w:name="Medium List 2 Accent 4" w:semiHidden="0" w:uiPriority="66" w:unhideWhenUsed="0"/>
-    <w:lsdException w:name="Medium Grid 1 Accent 4" w:semiHidden="0" w:uiPriority="67" w:unhideWhenUsed="0"/>
-    <w:lsdException w:name="Medium Grid 2 Accent 4" w:semiHidden="0" w:uiPriority="68" w:unhideWhenUsed="0"/>
-    <w:lsdException w:name="Medium Grid 3 Accent 4" w:semiHidden="0" w:uiPriority="69" w:unhideWhenUsed="0"/>
-    <w:lsdException w:name="Dark List Accent 4" w:semiHidden="0" w:uiPriority="70" w:unhideWhenUsed="0"/>
-    <w:lsdException w:name="Colorful Shading Accent 4" w:semiHidden="0" w:uiPriority="71" w:unhideWhenUsed="0"/>
-    <w:lsdException w:name="Colorful List Accent 4" w:semiHidden="0" w:uiPriority="72" w:unhideWhenUsed="0"/>
-    <w:lsdException w:name="Colorful Grid Accent 4" w:semiHidden="0" w:uiPriority="73" w:unhideWhenUsed="0"/>
-    <w:lsdException w:name="Light Shading Accent 5" w:semiHidden="0" w:uiPriority="60" w:unhideWhenUsed="0"/>
-    <w:lsdException w:name="Light List Accent 5" w:semiHidden="0" w:uiPriority="61" w:unhideWhenUsed="0"/>
-    <w:lsdException w:name="Light Grid Accent 5" w:semiHidden="0" w:uiPriority="62" w:unhideWhenUsed="0"/>
-    <w:lsdException w:name="Medium Shading 1 Accent 5" w:semiHidden="0" w:uiPriority="63" w:unhideWhenUsed="0"/>
-    <w:lsdException w:name="Medium Shading 2 Accent 5" w:semiHidden="0" w:uiPriority="64" w:unhideWhenUsed="0"/>
-    <w:lsdException w:name="Medium List 1 Accent 5" w:semiHidden="0" w:uiPriority="65" w:unhideWhenUsed="0"/>
-    <w:lsdException w:name="Medium List 2 Accent 5" w:semiHidden="0" w:uiPriority="66" w:unhideWhenUsed="0"/>
-    <w:lsdException w:name="Medium Grid 1 Accent 5" w:semiHidden="0" w:uiPriority="67" w:unhideWhenUsed="0"/>
-    <w:lsdException w:name="Medium Grid 2 Accent 5" w:semiHidden="0" w:uiPriority="68" w:unhideWhenUsed="0"/>
-    <w:lsdException w:name="Medium Grid 3 Accent 5" w:semiHidden="0" w:uiPriority="69" w:unhideWhenUsed="0"/>
-    <w:lsdException w:name="Dark List Accent 5" w:semiHidden="0" w:uiPriority="70" w:unhideWhenUsed="0"/>
-    <w:lsdException w:name="Colorful Shading Accent 5" w:semiHidden="0" w:uiPriority="71" w:unhideWhenUsed="0"/>
-    <w:lsdException w:name="Colorful List Accent 5" w:semiHidden="0" w:uiPriority="72" w:unhideWhenUsed="0"/>
-    <w:lsdException w:name="Colorful Grid Accent 5" w:semiHidden="0" w:uiPriority="73" w:unhideWhenUsed="0"/>
-    <w:lsdException w:name="Light Shading Accent 6" w:semiHidden="0" w:uiPriority="60" w:unhideWhenUsed="0"/>
-    <w:lsdException w:name="Light List Accent 6" w:semiHidden="0" w:uiPriority="61" w:unhideWhenUsed="0"/>
-    <w:lsdException w:name="Light Grid Accent 6" w:semiHidden="0" w:uiPriority="62" w:unhideWhenUsed="0"/>
-    <w:lsdException w:name="Medium Shading 1 Accent 6" w:semiHidden="0" w:uiPriority="63" w:unhideWhenUsed="0"/>
-    <w:lsdException w:name="Medium Shading 2 Accent 6" w:semiHidden="0" w:uiPriority="64" w:unhideWhenUsed="0"/>
-    <w:lsdException w:name="Medium List 1 Accent 6" w:semiHidden="0" w:uiPriority="65" w:unhideWhenUsed="0"/>
-    <w:lsdException w:name="Medium List 2 Accent 6" w:semiHidden="0" w:uiPriority="66" w:unhideWhenUsed="0"/>
-    <w:lsdException w:name="Medium Grid 1 Accent 6" w:semiHidden="0" w:uiPriority="67" w:unhideWhenUsed="0"/>
-    <w:lsdException w:name="Medium Grid 2 Accent 6" w:semiHidden="0" w:uiPriority="68" w:unhideWhenUsed="0"/>
-    <w:lsdException w:name="Medium Grid 3 Accent 6" w:semiHidden="0" w:uiPriority="69" w:unhideWhenUsed="0"/>
-    <w:lsdException w:name="Dark List Accent 6" w:semiHidden="0" w:uiPriority="70" w:unhideWhenUsed="0"/>
-    <w:lsdException w:name="Colorful Shading Accent 6" w:semiHidden="0" w:uiPriority="71" w:unhideWhenUsed="0"/>
-    <w:lsdException w:name="Colorful List Accent 6" w:semiHidden="0" w:uiPriority="72" w:unhideWhenUsed="0"/>
-    <w:lsdException w:name="Colorful Grid Accent 6" w:semiHidden="0" w:uiPriority="73" w:unhideWhenUsed="0"/>
-    <w:lsdException w:name="Subtle Emphasis" w:semiHidden="0" w:uiPriority="19" w:unhideWhenUsed="0" w:qFormat="1"/>
-    <w:lsdException w:name="Intense Emphasis" w:semiHidden="0" w:uiPriority="21" w:unhideWhenUsed="0" w:qFormat="1"/>
-    <w:lsdException w:name="Subtle Reference" w:semiHidden="0" w:uiPriority="31" w:unhideWhenUsed="0" w:qFormat="1"/>
-    <w:lsdException w:name="Intense Reference" w:semiHidden="0" w:uiPriority="32" w:unhideWhenUsed="0" w:qFormat="1"/>
-    <w:lsdException w:name="Book Title" w:semiHidden="0" w:uiPriority="33" w:unhideWhenUsed="0" w:qFormat="1"/>
-    <w:lsdException w:name="Bibliography" w:uiPriority="37"/>
-    <w:lsdException w:name="TOC Heading" w:uiPriority="39" w:qFormat="1"/>
+  <w:latentStyles w:defLockedState="0" w:defUIPriority="99" w:defSemiHidden="0" w:defUnhideWhenUsed="0" w:defQFormat="0" w:count="371">
+    <w:lsdException w:name="Normal" w:uiPriority="0" w:qFormat="1"/>
+    <w:lsdException w:name="heading 1" w:uiPriority="9" w:qFormat="1"/>
+    <w:lsdException w:name="heading 2" w:semiHidden="1" w:uiPriority="9" w:unhideWhenUsed="1" w:qFormat="1"/>
+    <w:lsdException w:name="heading 3" w:semiHidden="1" w:uiPriority="9" w:unhideWhenUsed="1" w:qFormat="1"/>
+    <w:lsdException w:name="heading 4" w:semiHidden="1" w:uiPriority="9" w:unhideWhenUsed="1" w:qFormat="1"/>
+    <w:lsdException w:name="heading 5" w:semiHidden="1" w:uiPriority="9" w:unhideWhenUsed="1" w:qFormat="1"/>
+    <w:lsdException w:name="heading 6" w:semiHidden="1" w:uiPriority="9" w:unhideWhenUsed="1" w:qFormat="1"/>
+    <w:lsdException w:name="heading 7" w:semiHidden="1" w:uiPriority="9" w:unhideWhenUsed="1" w:qFormat="1"/>
+    <w:lsdException w:name="heading 8" w:semiHidden="1" w:uiPriority="9" w:unhideWhenUsed="1" w:qFormat="1"/>
+    <w:lsdException w:name="heading 9" w:semiHidden="1" w:uiPriority="9" w:unhideWhenUsed="1" w:qFormat="1"/>
+    <w:lsdException w:name="index 1" w:semiHidden="1" w:unhideWhenUsed="1"/>
+    <w:lsdException w:name="index 2" w:semiHidden="1" w:unhideWhenUsed="1"/>
+    <w:lsdException w:name="index 3" w:semiHidden="1" w:unhideWhenUsed="1"/>
+    <w:lsdException w:name="index 4" w:semiHidden="1" w:unhideWhenUsed="1"/>
+    <w:lsdException w:name="index 5" w:semiHidden="1" w:unhideWhenUsed="1"/>
+    <w:lsdException w:name="index 6" w:semiHidden="1" w:unhideWhenUsed="1"/>
+    <w:lsdException w:name="index 7" w:semiHidden="1" w:unhideWhenUsed="1"/>
+    <w:lsdException w:name="index 8" w:semiHidden="1" w:unhideWhenUsed="1"/>
+    <w:lsdException w:name="index 9" w:semiHidden="1" w:unhideWhenUsed="1"/>
+    <w:lsdException w:name="toc 1" w:semiHidden="1" w:uiPriority="39" w:unhideWhenUsed="1"/>
+    <w:lsdException w:name="toc 2" w:semiHidden="1" w:uiPriority="39" w:unhideWhenUsed="1"/>
+    <w:lsdException w:name="toc 3" w:semiHidden="1" w:uiPriority="39" w:unhideWhenUsed="1"/>
+    <w:lsdException w:name="toc 4" w:semiHidden="1" w:uiPriority="39" w:unhideWhenUsed="1"/>
+    <w:lsdException w:name="toc 5" w:semiHidden="1" w:uiPriority="39" w:unhideWhenUsed="1"/>
+    <w:lsdException w:name="toc 6" w:semiHidden="1" w:uiPriority="39" w:unhideWhenUsed="1"/>
+    <w:lsdException w:name="toc 7" w:semiHidden="1" w:uiPriority="39" w:unhideWhenUsed="1"/>
+    <w:lsdException w:name="toc 8" w:semiHidden="1" w:uiPriority="39" w:unhideWhenUsed="1"/>
+    <w:lsdException w:name="toc 9" w:semiHidden="1" w:uiPriority="39" w:unhideWhenUsed="1"/>
+    <w:lsdException w:name="Normal Indent" w:semiHidden="1" w:unhideWhenUsed="1"/>
+    <w:lsdException w:name="footnote text" w:semiHidden="1" w:unhideWhenUsed="1"/>
+    <w:lsdException w:name="annotation text" w:semiHidden="1" w:unhideWhenUsed="1"/>
+    <w:lsdException w:name="header" w:semiHidden="1" w:unhideWhenUsed="1"/>
+    <w:lsdException w:name="footer" w:semiHidden="1" w:unhideWhenUsed="1"/>
+    <w:lsdException w:name="index heading" w:semiHidden="1" w:unhideWhenUsed="1"/>
+    <w:lsdException w:name="caption" w:semiHidden="1" w:uiPriority="35" w:unhideWhenUsed="1" w:qFormat="1"/>
+    <w:lsdException w:name="table of figures" w:semiHidden="1" w:unhideWhenUsed="1"/>
+    <w:lsdException w:name="envelope address" w:semiHidden="1" w:unhideWhenUsed="1"/>
+    <w:lsdException w:name="envelope return" w:semiHidden="1" w:unhideWhenUsed="1"/>
+    <w:lsdException w:name="footnote reference" w:semiHidden="1" w:unhideWhenUsed="1"/>
+    <w:lsdException w:name="annotation reference" w:semiHidden="1" w:unhideWhenUsed="1"/>
+    <w:lsdException w:name="line number" w:semiHidden="1" w:unhideWhenUsed="1"/>
+    <w:lsdException w:name="page number" w:semiHidden="1" w:unhideWhenUsed="1"/>
+    <w:lsdException w:name="endnote reference" w:semiHidden="1" w:unhideWhenUsed="1"/>
+    <w:lsdException w:name="endnote text" w:semiHidden="1" w:unhideWhenUsed="1"/>
+    <w:lsdException w:name="table of authorities" w:semiHidden="1" w:unhideWhenUsed="1"/>
+    <w:lsdException w:name="macro" w:semiHidden="1" w:unhideWhenUsed="1"/>
+    <w:lsdException w:name="toa heading" w:semiHidden="1" w:unhideWhenUsed="1"/>
+    <w:lsdException w:name="List" w:semiHidden="1" w:unhideWhenUsed="1"/>
+    <w:lsdException w:name="List Bullet" w:semiHidden="1" w:unhideWhenUsed="1"/>
+    <w:lsdException w:name="List Number" w:semiHidden="1" w:unhideWhenUsed="1"/>
+    <w:lsdException w:name="List 2" w:semiHidden="1" w:unhideWhenUsed="1"/>
+    <w:lsdException w:name="List 3" w:semiHidden="1" w:unhideWhenUsed="1"/>
+    <w:lsdException w:name="List 4" w:semiHidden="1" w:unhideWhenUsed="1"/>
+    <w:lsdException w:name="List 5" w:semiHidden="1" w:unhideWhenUsed="1"/>
+    <w:lsdException w:name="List Bullet 2" w:semiHidden="1" w:unhideWhenUsed="1"/>
+    <w:lsdException w:name="List Bullet 3" w:semiHidden="1" w:unhideWhenUsed="1"/>
+    <w:lsdException w:name="List Bullet 4" w:semiHidden="1" w:unhideWhenUsed="1"/>
+    <w:lsdException w:name="List Bullet 5" w:semiHidden="1" w:unhideWhenUsed="1"/>
+    <w:lsdException w:name="List Number 2" w:semiHidden="1" w:unhideWhenUsed="1"/>
+    <w:lsdException w:name="List Number 3" w:semiHidden="1" w:unhideWhenUsed="1"/>
+    <w:lsdException w:name="List Number 4" w:semiHidden="1" w:unhideWhenUsed="1"/>
+    <w:lsdException w:name="List Number 5" w:semiHidden="1" w:unhideWhenUsed="1"/>
+    <w:lsdException w:name="Title" w:uiPriority="10" w:qFormat="1"/>
+    <w:lsdException w:name="Closing" w:semiHidden="1" w:unhideWhenUsed="1"/>
+    <w:lsdException w:name="Signature" w:semiHidden="1" w:unhideWhenUsed="1"/>
+    <w:lsdException w:name="Default Paragraph Font" w:semiHidden="1" w:uiPriority="1" w:unhideWhenUsed="1"/>
+    <w:lsdException w:name="Body Text" w:semiHidden="1" w:unhideWhenUsed="1"/>
+    <w:lsdException w:name="Body Text Indent" w:semiHidden="1" w:unhideWhenUsed="1"/>
+    <w:lsdException w:name="List Continue" w:semiHidden="1" w:unhideWhenUsed="1"/>
+    <w:lsdException w:name="List Continue 2" w:semiHidden="1" w:unhideWhenUsed="1"/>
+    <w:lsdException w:name="List Continue 3" w:semiHidden="1" w:unhideWhenUsed="1"/>
+    <w:lsdException w:name="List Continue 4" w:semiHidden="1" w:unhideWhenUsed="1"/>
+    <w:lsdException w:name="List Continue 5" w:semiHidden="1" w:unhideWhenUsed="1"/>
+    <w:lsdException w:name="Message Header" w:semiHidden="1" w:unhideWhenUsed="1"/>
+    <w:lsdException w:name="Subtitle" w:uiPriority="11" w:qFormat="1"/>
+    <w:lsdException w:name="Salutation" w:semiHidden="1" w:unhideWhenUsed="1"/>
+    <w:lsdException w:name="Date" w:semiHidden="1" w:unhideWhenUsed="1"/>
+    <w:lsdException w:name="Body Text First Indent" w:semiHidden="1" w:unhideWhenUsed="1"/>
+    <w:lsdException w:name="Body Text First Indent 2" w:semiHidden="1" w:unhideWhenUsed="1"/>
+    <w:lsdException w:name="Note Heading" w:semiHidden="1" w:unhideWhenUsed="1"/>
+    <w:lsdException w:name="Body Text 2" w:semiHidden="1" w:unhideWhenUsed="1"/>
+    <w:lsdException w:name="Body Text 3" w:semiHidden="1" w:unhideWhenUsed="1"/>
+    <w:lsdException w:name="Body Text Indent 2" w:semiHidden="1" w:unhideWhenUsed="1"/>
+    <w:lsdException w:name="Body Text Indent 3" w:semiHidden="1" w:unhideWhenUsed="1"/>
+    <w:lsdException w:name="Block Text" w:semiHidden="1" w:unhideWhenUsed="1"/>
+    <w:lsdException w:name="Hyperlink" w:semiHidden="1" w:unhideWhenUsed="1"/>
+    <w:lsdException w:name="FollowedHyperlink" w:semiHidden="1" w:unhideWhenUsed="1"/>
+    <w:lsdException w:name="Strong" w:uiPriority="22" w:qFormat="1"/>
+    <w:lsdException w:name="Emphasis" w:uiPriority="20" w:qFormat="1"/>
+    <w:lsdException w:name="Document Map" w:semiHidden="1" w:unhideWhenUsed="1"/>
+    <w:lsdException w:name="Plain Text" w:semiHidden="1" w:unhideWhenUsed="1"/>
+    <w:lsdException w:name="E-mail Signature" w:semiHidden="1" w:unhideWhenUsed="1"/>
+    <w:lsdException w:name="HTML Top of Form" w:semiHidden="1" w:unhideWhenUsed="1"/>
+    <w:lsdException w:name="HTML Bottom of Form" w:semiHidden="1" w:unhideWhenUsed="1"/>
+    <w:lsdException w:name="Normal (Web)" w:semiHidden="1" w:unhideWhenUsed="1"/>
+    <w:lsdException w:name="HTML Acronym" w:semiHidden="1" w:unhideWhenUsed="1"/>
+    <w:lsdException w:name="HTML Address" w:semiHidden="1" w:unhideWhenUsed="1"/>
+    <w:lsdException w:name="HTML Cite" w:semiHidden="1" w:unhideWhenUsed="1"/>
+    <w:lsdException w:name="HTML Code" w:semiHidden="1" w:unhideWhenUsed="1"/>
+    <w:lsdException w:name="HTML Definition" w:semiHidden="1" w:unhideWhenUsed="1"/>
+    <w:lsdException w:name="HTML Keyboard" w:semiHidden="1" w:unhideWhenUsed="1"/>
+    <w:lsdException w:name="HTML Preformatted" w:semiHidden="1" w:unhideWhenUsed="1"/>
+    <w:lsdException w:name="HTML Sample" w:semiHidden="1" w:unhideWhenUsed="1"/>
+    <w:lsdException w:name="HTML Typewriter" w:semiHidden="1" w:unhideWhenUsed="1"/>
+    <w:lsdException w:name="HTML Variable" w:semiHidden="1" w:unhideWhenUsed="1"/>
+    <w:lsdException w:name="Normal Table" w:semiHidden="1" w:unhideWhenUsed="1"/>
+    <w:lsdException w:name="annotation subject" w:semiHidden="1" w:unhideWhenUsed="1"/>
+    <w:lsdException w:name="No List" w:semiHidden="1" w:unhideWhenUsed="1"/>
+    <w:lsdException w:name="Outline List 1" w:semiHidden="1" w:unhideWhenUsed="1"/>
+    <w:lsdException w:name="Outline List 2" w:semiHidden="1" w:unhideWhenUsed="1"/>
+    <w:lsdException w:name="Outline List 3" w:semiHidden="1" w:unhideWhenUsed="1"/>
+    <w:lsdException w:name="Table Simple 1" w:semiHidden="1" w:unhideWhenUsed="1"/>
+    <w:lsdException w:name="Table Simple 2" w:semiHidden="1" w:unhideWhenUsed="1"/>
+    <w:lsdException w:name="Table Simple 3" w:semiHidden="1" w:unhideWhenUsed="1"/>
+    <w:lsdException w:name="Table Classic 1" w:semiHidden="1" w:unhideWhenUsed="1"/>
+    <w:lsdException w:name="Table Classic 2" w:semiHidden="1" w:unhideWhenUsed="1"/>
+    <w:lsdException w:name="Table Classic 3" w:semiHidden="1" w:unhideWhenUsed="1"/>
+    <w:lsdException w:name="Table Classic 4" w:semiHidden="1" w:unhideWhenUsed="1"/>
+    <w:lsdException w:name="Table Colorful 1" w:semiHidden="1" w:unhideWhenUsed="1"/>
+    <w:lsdException w:name="Table Colorful 2" w:semiHidden="1" w:unhideWhenUsed="1"/>
+    <w:lsdException w:name="Table Colorful 3" w:semiHidden="1" w:unhideWhenUsed="1"/>
+    <w:lsdException w:name="Table Columns 1" w:semiHidden="1" w:unhideWhenUsed="1"/>
+    <w:lsdException w:name="Table Columns 2" w:semiHidden="1" w:unhideWhenUsed="1"/>
+    <w:lsdException w:name="Table Columns 3" w:semiHidden="1" w:unhideWhenUsed="1"/>
+    <w:lsdException w:name="Table Columns 4" w:semiHidden="1" w:unhideWhenUsed="1"/>
+    <w:lsdException w:name="Table Columns 5" w:semiHidden="1" w:unhideWhenUsed="1"/>
+    <w:lsdException w:name="Table Grid 1" w:semiHidden="1" w:unhideWhenUsed="1"/>
+    <w:lsdException w:name="Table Grid 2" w:semiHidden="1" w:unhideWhenUsed="1"/>
+    <w:lsdException w:name="Table Grid 3" w:semiHidden="1" w:unhideWhenUsed="1"/>
+    <w:lsdException w:name="Table Grid 4" w:semiHidden="1" w:unhideWhenUsed="1"/>
+    <w:lsdException w:name="Table Grid 5" w:semiHidden="1" w:unhideWhenUsed="1"/>
+    <w:lsdException w:name="Table Grid 6" w:semiHidden="1" w:unhideWhenUsed="1"/>
+    <w:lsdException w:name="Table Grid 7" w:semiHidden="1" w:unhideWhenUsed="1"/>
+    <w:lsdException w:name="Table Grid 8" w:semiHidden="1" w:unhideWhenUsed="1"/>
+    <w:lsdException w:name="Table List 1" w:semiHidden="1" w:unhideWhenUsed="1"/>
+    <w:lsdException w:name="Table List 2" w:semiHidden="1" w:unhideWhenUsed="1"/>
+    <w:lsdException w:name="Table List 3" w:semiHidden="1" w:unhideWhenUsed="1"/>
+    <w:lsdException w:name="Table List 4" w:semiHidden="1" w:unhideWhenUsed="1"/>
+    <w:lsdException w:name="Table List 5" w:semiHidden="1" w:unhideWhenUsed="1"/>
+    <w:lsdException w:name="Table List 6" w:semiHidden="1" w:unhideWhenUsed="1"/>
+    <w:lsdException w:name="Table List 7" w:semiHidden="1" w:unhideWhenUsed="1"/>
+    <w:lsdException w:name="Table List 8" w:semiHidden="1" w:unhideWhenUsed="1"/>
+    <w:lsdException w:name="Table 3D effects 1" w:semiHidden="1" w:unhideWhenUsed="1"/>
+    <w:lsdException w:name="Table 3D effects 2" w:semiHidden="1" w:unhideWhenUsed="1"/>
+    <w:lsdException w:name="Table 3D effects 3" w:semiHidden="1" w:unhideWhenUsed="1"/>
+    <w:lsdException w:name="Table Contemporary" w:semiHidden="1" w:unhideWhenUsed="1"/>
+    <w:lsdException w:name="Table Elegant" w:semiHidden="1" w:unhideWhenUsed="1"/>
+    <w:lsdException w:name="Table Professional" w:semiHidden="1" w:unhideWhenUsed="1"/>
+    <w:lsdException w:name="Table Subtle 1" w:semiHidden="1" w:unhideWhenUsed="1"/>
+    <w:lsdException w:name="Table Subtle 2" w:semiHidden="1" w:unhideWhenUsed="1"/>
+    <w:lsdException w:name="Table Web 1" w:semiHidden="1" w:unhideWhenUsed="1"/>
+    <w:lsdException w:name="Table Web 2" w:semiHidden="1" w:unhideWhenUsed="1"/>
+    <w:lsdException w:name="Table Web 3" w:semiHidden="1" w:unhideWhenUsed="1"/>
+    <w:lsdException w:name="Balloon Text" w:semiHidden="1" w:unhideWhenUsed="1"/>
+    <w:lsdException w:name="Table Grid" w:uiPriority="39"/>
+    <w:lsdException w:name="Table Theme" w:semiHidden="1" w:unhideWhenUsed="1"/>
+    <w:lsdException w:name="Placeholder Text" w:semiHidden="1"/>
+    <w:lsdException w:name="No Spacing" w:uiPriority="1" w:qFormat="1"/>
+    <w:lsdException w:name="Light Shading" w:uiPriority="60"/>
+    <w:lsdException w:name="Light List" w:uiPriority="61"/>
+    <w:lsdException w:name="Light Grid" w:uiPriority="62"/>
+    <w:lsdException w:name="Medium Shading 1" w:uiPriority="63"/>
+    <w:lsdException w:name="Medium Shading 2" w:uiPriority="64"/>
+    <w:lsdException w:name="Medium List 1" w:uiPriority="65"/>
+    <w:lsdException w:name="Medium List 2" w:uiPriority="66"/>
+    <w:lsdException w:name="Medium Grid 1" w:uiPriority="67"/>
+    <w:lsdException w:name="Medium Grid 2" w:uiPriority="68"/>
+    <w:lsdException w:name="Medium Grid 3" w:uiPriority="69"/>
+    <w:lsdException w:name="Dark List" w:uiPriority="70"/>
+    <w:lsdException w:name="Colorful Shading" w:uiPriority="71"/>
+    <w:lsdException w:name="Colorful List" w:uiPriority="72"/>
+    <w:lsdException w:name="Colorful Grid" w:uiPriority="73"/>
+    <w:lsdException w:name="Light Shading Accent 1" w:uiPriority="60"/>
+    <w:lsdException w:name="Light List Accent 1" w:uiPriority="61"/>
+    <w:lsdException w:name="Light Grid Accent 1" w:uiPriority="62"/>
+    <w:lsdException w:name="Medium Shading 1 Accent 1" w:uiPriority="63"/>
+    <w:lsdException w:name="Medium Shading 2 Accent 1" w:uiPriority="64"/>
+    <w:lsdException w:name="Medium List 1 Accent 1" w:uiPriority="65"/>
+    <w:lsdException w:name="Revision" w:semiHidden="1"/>
+    <w:lsdException w:name="List Paragraph" w:uiPriority="34" w:qFormat="1"/>
+    <w:lsdException w:name="Quote" w:uiPriority="29" w:qFormat="1"/>
+    <w:lsdException w:name="Intense Quote" w:uiPriority="30" w:qFormat="1"/>
+    <w:lsdException w:name="Medium List 2 Accent 1" w:uiPriority="66"/>
+    <w:lsdException w:name="Medium Grid 1 Accent 1" w:uiPriority="67"/>
+    <w:lsdException w:name="Medium Grid 2 Accent 1" w:uiPriority="68"/>
+    <w:lsdException w:name="Medium Grid 3 Accent 1" w:uiPriority="69"/>
+    <w:lsdException w:name="Dark List Accent 1" w:uiPriority="70"/>
+    <w:lsdException w:name="Colorful Shading Accent 1" w:uiPriority="71"/>
+    <w:lsdException w:name="Colorful List Accent 1" w:uiPriority="72"/>
+    <w:lsdException w:name="Colorful Grid Accent 1" w:uiPriority="73"/>
+    <w:lsdException w:name="Light Shading Accent 2" w:uiPriority="60"/>
+    <w:lsdException w:name="Light List Accent 2" w:uiPriority="61"/>
+    <w:lsdException w:name="Light Grid Accent 2" w:uiPriority="62"/>
+    <w:lsdException w:name="Medium Shading 1 Accent 2" w:uiPriority="63"/>
+    <w:lsdException w:name="Medium Shading 2 Accent 2" w:uiPriority="64"/>
+    <w:lsdException w:name="Medium List 1 Accent 2" w:uiPriority="65"/>
+    <w:lsdException w:name="Medium List 2 Accent 2" w:uiPriority="66"/>
+    <w:lsdException w:name="Medium Grid 1 Accent 2" w:uiPriority="67"/>
+    <w:lsdException w:name="Medium Grid 2 Accent 2" w:uiPriority="68"/>
+    <w:lsdException w:name="Medium Grid 3 Accent 2" w:uiPriority="69"/>
+    <w:lsdException w:name="Dark List Accent 2" w:uiPriority="70"/>
+    <w:lsdException w:name="Colorful Shading Accent 2" w:uiPriority="71"/>
+    <w:lsdException w:name="Colorful List Accent 2" w:uiPriority="72"/>
+    <w:lsdException w:name="Colorful Grid Accent 2" w:uiPriority="73"/>
+    <w:lsdException w:name="Light Shading Accent 3" w:uiPriority="60"/>
+    <w:lsdException w:name="Light List Accent 3" w:uiPriority="61"/>
+    <w:lsdException w:name="Light Grid Accent 3" w:uiPriority="62"/>
+    <w:lsdException w:name="Medium Shading 1 Accent 3" w:uiPriority="63"/>
+    <w:lsdException w:name="Medium Shading 2 Accent 3" w:uiPriority="64"/>
+    <w:lsdException w:name="Medium List 1 Accent 3" w:uiPriority="65"/>
+    <w:lsdException w:name="Medium List 2 Accent 3" w:uiPriority="66"/>
+    <w:lsdException w:name="Medium Grid 1 Accent 3" w:uiPriority="67"/>
+    <w:lsdException w:name="Medium Grid 2 Accent 3" w:uiPriority="68"/>
+    <w:lsdException w:name="Medium Grid 3 Accent 3" w:uiPriority="69"/>
+    <w:lsdException w:name="Dark List Accent 3" w:uiPriority="70"/>
+    <w:lsdException w:name="Colorful Shading Accent 3" w:uiPriority="71"/>
+    <w:lsdException w:name="Colorful List Accent 3" w:uiPriority="72"/>
+    <w:lsdException w:name="Colorful Grid Accent 3" w:uiPriority="73"/>
+    <w:lsdException w:name="Light Shading Accent 4" w:uiPriority="60"/>
+    <w:lsdException w:name="Light List Accent 4" w:uiPriority="61"/>
+    <w:lsdException w:name="Light Grid Accent 4" w:uiPriority="62"/>
+    <w:lsdException w:name="Medium Shading 1 Accent 4" w:uiPriority="63"/>
+    <w:lsdException w:name="Medium Shading 2 Accent 4" w:uiPriority="64"/>
+    <w:lsdException w:name="Medium List 1 Accent 4" w:uiPriority="65"/>
+    <w:lsdException w:name="Medium List 2 Accent 4" w:uiPriority="66"/>
+    <w:lsdException w:name="Medium Grid 1 Accent 4" w:uiPriority="67"/>
+    <w:lsdException w:name="Medium Grid 2 Accent 4" w:uiPriority="68"/>
+    <w:lsdException w:name="Medium Grid 3 Accent 4" w:uiPriority="69"/>
+    <w:lsdException w:name="Dark List Accent 4" w:uiPriority="70"/>
+    <w:lsdException w:name="Colorful Shading Accent 4" w:uiPriority="71"/>
+    <w:lsdException w:name="Colorful List Accent 4" w:uiPriority="72"/>
+    <w:lsdException w:name="Colorful Grid Accent 4" w:uiPriority="73"/>
+    <w:lsdException w:name="Light Shading Accent 5" w:uiPriority="60"/>
+    <w:lsdException w:name="Light List Accent 5" w:uiPriority="61"/>
+    <w:lsdException w:name="Light Grid Accent 5" w:uiPriority="62"/>
+    <w:lsdException w:name="Medium Shading 1 Accent 5" w:uiPriority="63"/>
+    <w:lsdException w:name="Medium Shading 2 Accent 5" w:uiPriority="64"/>
+    <w:lsdException w:name="Medium List 1 Accent 5" w:uiPriority="65"/>
+    <w:lsdException w:name="Medium List 2 Accent 5" w:uiPriority="66"/>
+    <w:lsdException w:name="Medium Grid 1 Accent 5" w:uiPriority="67"/>
+    <w:lsdException w:name="Medium Grid 2 Accent 5" w:uiPriority="68"/>
+    <w:lsdException w:name="Medium Grid 3 Accent 5" w:uiPriority="69"/>
+    <w:lsdException w:name="Dark List Accent 5" w:uiPriority="70"/>
+    <w:lsdException w:name="Colorful Shading Accent 5" w:uiPriority="71"/>
+    <w:lsdException w:name="Colorful List Accent 5" w:uiPriority="72"/>
+    <w:lsdException w:name="Colorful Grid Accent 5" w:uiPriority="73"/>
+    <w:lsdException w:name="Light Shading Accent 6" w:uiPriority="60"/>
+    <w:lsdException w:name="Light List Accent 6" w:uiPriority="61"/>
+    <w:lsdException w:name="Light Grid Accent 6" w:uiPriority="62"/>
+    <w:lsdException w:name="Medium Shading 1 Accent 6" w:uiPriority="63"/>
+    <w:lsdException w:name="Medium Shading 2 Accent 6" w:uiPriority="64"/>
+    <w:lsdException w:name="Medium List 1 Accent 6" w:uiPriority="65"/>
+    <w:lsdException w:name="Medium List 2 Accent 6" w:uiPriority="66"/>
+    <w:lsdException w:name="Medium Grid 1 Accent 6" w:uiPriority="67"/>
+    <w:lsdException w:name="Medium Grid 2 Accent 6" w:uiPriority="68"/>
+    <w:lsdException w:name="Medium Grid 3 Accent 6" w:uiPriority="69"/>
+    <w:lsdException w:name="Dark List Accent 6" w:uiPriority="70"/>
+    <w:lsdException w:name="Colorful Shading Accent 6" w:uiPriority="71"/>
+    <w:lsdException w:name="Colorful List Accent 6" w:uiPriority="72"/>
+    <w:lsdException w:name="Colorful Grid Accent 6" w:uiPriority="73"/>
+    <w:lsdException w:name="Subtle Emphasis" w:uiPriority="19" w:qFormat="1"/>
+    <w:lsdException w:name="Intense Emphasis" w:uiPriority="21" w:qFormat="1"/>
+    <w:lsdException w:name="Subtle Reference" w:uiPriority="31" w:qFormat="1"/>
+    <w:lsdException w:name="Intense Reference" w:uiPriority="32" w:qFormat="1"/>
+    <w:lsdException w:name="Book Title" w:uiPriority="33" w:qFormat="1"/>
+    <w:lsdException w:name="Bibliography" w:semiHidden="1" w:uiPriority="37" w:unhideWhenUsed="1"/>
+    <w:lsdException w:name="TOC Heading" w:semiHidden="1" w:uiPriority="39" w:unhideWhenUsed="1" w:qFormat="1"/>
+    <w:lsdException w:name="Plain Table 1" w:uiPriority="41"/>
+    <w:lsdException w:name="Plain Table 2" w:uiPriority="42"/>
+    <w:lsdException w:name="Plain Table 3" w:uiPriority="43"/>
+    <w:lsdException w:name="Plain Table 4" w:uiPriority="44"/>
+    <w:lsdException w:name="Plain Table 5" w:uiPriority="45"/>
+    <w:lsdException w:name="Grid Table Light" w:uiPriority="40"/>
+    <w:lsdException w:name="Grid Table 1 Light" w:uiPriority="46"/>
+    <w:lsdException w:name="Grid Table 2" w:uiPriority="47"/>
+    <w:lsdException w:name="Grid Table 3" w:uiPriority="48"/>
+    <w:lsdException w:name="Grid Table 4" w:uiPriority="49"/>
+    <w:lsdException w:name="Grid Table 5 Dark" w:uiPriority="50"/>
+    <w:lsdException w:name="Grid Table 6 Colorful" w:uiPriority="51"/>
+    <w:lsdException w:name="Grid Table 7 Colorful" w:uiPriority="52"/>
+    <w:lsdException w:name="Grid Table 1 Light Accent 1" w:uiPriority="46"/>
+    <w:lsdException w:name="Grid Table 2 Accent 1" w:uiPriority="47"/>
+    <w:lsdException w:name="Grid Table 3 Accent 1" w:uiPriority="48"/>
+    <w:lsdException w:name="Grid Table 4 Accent 1" w:uiPriority="49"/>
+    <w:lsdException w:name="Grid Table 5 Dark Accent 1" w:uiPriority="50"/>
+    <w:lsdException w:name="Grid Table 6 Colorful Accent 1" w:uiPriority="51"/>
+    <w:lsdException w:name="Grid Table 7 Colorful Accent 1" w:uiPriority="52"/>
+    <w:lsdException w:name="Grid Table 1 Light Accent 2" w:uiPriority="46"/>
+    <w:lsdException w:name="Grid Table 2 Accent 2" w:uiPriority="47"/>
+    <w:lsdException w:name="Grid Table 3 Accent 2" w:uiPriority="48"/>
+    <w:lsdException w:name="Grid Table 4 Accent 2" w:uiPriority="49"/>
+    <w:lsdException w:name="Grid Table 5 Dark Accent 2" w:uiPriority="50"/>
+    <w:lsdException w:name="Grid Table 6 Colorful Accent 2" w:uiPriority="51"/>
+    <w:lsdException w:name="Grid Table 7 Colorful Accent 2" w:uiPriority="52"/>
+    <w:lsdException w:name="Grid Table 1 Light Accent 3" w:uiPriority="46"/>
+    <w:lsdException w:name="Grid Table 2 Accent 3" w:uiPriority="47"/>
+    <w:lsdException w:name="Grid Table 3 Accent 3" w:uiPriority="48"/>
+    <w:lsdException w:name="Grid Table 4 Accent 3" w:uiPriority="49"/>
+    <w:lsdException w:name="Grid Table 5 Dark Accent 3" w:uiPriority="50"/>
+    <w:lsdException w:name="Grid Table 6 Colorful Accent 3" w:uiPriority="51"/>
+    <w:lsdException w:name="Grid Table 7 Colorful Accent 3" w:uiPriority="52"/>
+    <w:lsdException w:name="Grid Table 1 Light Accent 4" w:uiPriority="46"/>
+    <w:lsdException w:name="Grid Table 2 Accent 4" w:uiPriority="47"/>
+    <w:lsdException w:name="Grid Table 3 Accent 4" w:uiPriority="48"/>
+    <w:lsdException w:name="Grid Table 4 Accent 4" w:uiPriority="49"/>
+    <w:lsdException w:name="Grid Table 5 Dark Accent 4" w:uiPriority="50"/>
+    <w:lsdException w:name="Grid Table 6 Colorful Accent 4" w:uiPriority="51"/>
+    <w:lsdException w:name="Grid Table 7 Colorful Accent 4" w:uiPriority="52"/>
+    <w:lsdException w:name="Grid Table 1 Light Accent 5" w:uiPriority="46"/>
+    <w:lsdException w:name="Grid Table 2 Accent 5" w:uiPriority="47"/>
+    <w:lsdException w:name="Grid Table 3 Accent 5" w:uiPriority="48"/>
+    <w:lsdException w:name="Grid Table 4 Accent 5" w:uiPriority="49"/>
+    <w:lsdException w:name="Grid Table 5 Dark Accent 5" w:uiPriority="50"/>
+    <w:lsdException w:name="Grid Table 6 Colorful Accent 5" w:uiPriority="51"/>
+    <w:lsdException w:name="Grid Table 7 Colorful Accent 5" w:uiPriority="52"/>
+    <w:lsdException w:name="Grid Table 1 Light Accent 6" w:uiPriority="46"/>
+    <w:lsdException w:name="Grid Table 2 Accent 6" w:uiPriority="47"/>
+    <w:lsdException w:name="Grid Table 3 Accent 6" w:uiPriority="48"/>
+    <w:lsdException w:name="Grid Table 4 Accent 6" w:uiPriority="49"/>
+    <w:lsdException w:name="Grid Table 5 Dark Accent 6" w:uiPriority="50"/>
+    <w:lsdException w:name="Grid Table 6 Colorful Accent 6" w:uiPriority="51"/>
+    <w:lsdException w:name="Grid Table 7 Colorful Accent 6" w:uiPriority="52"/>
+    <w:lsdException w:name="List Table 1 Light" w:uiPriority="46"/>
+    <w:lsdException w:name="List Table 2" w:uiPriority="47"/>
+    <w:lsdException w:name="List Table 3" w:uiPriority="48"/>
+    <w:lsdException w:name="List Table 4" w:uiPriority="49"/>
+    <w:lsdException w:name="List Table 5 Dark" w:uiPriority="50"/>
+    <w:lsdException w:name="List Table 6 Colorful" w:uiPriority="51"/>
+    <w:lsdException w:name="List Table 7 Colorful" w:uiPriority="52"/>
+    <w:lsdException w:name="List Table 1 Light Accent 1" w:uiPriority="46"/>
+    <w:lsdException w:name="List Table 2 Accent 1" w:uiPriority="47"/>
+    <w:lsdException w:name="List Table 3 Accent 1" w:uiPriority="48"/>
+    <w:lsdException w:name="List Table 4 Accent 1" w:uiPriority="49"/>
+    <w:lsdException w:name="List Table 5 Dark Accent 1" w:uiPriority="50"/>
+    <w:lsdException w:name="List Table 6 Colorful Accent 1" w:uiPriority="51"/>
+    <w:lsdException w:name="List Table 7 Colorful Accent 1" w:uiPriority="52"/>
+    <w:lsdException w:name="List Table 1 Light Accent 2" w:uiPriority="46"/>
+    <w:lsdException w:name="List Table 2 Accent 2" w:uiPriority="47"/>
+    <w:lsdException w:name="List Table 3 Accent 2" w:uiPriority="48"/>
+    <w:lsdException w:name="List Table 4 Accent 2" w:uiPriority="49"/>
+    <w:lsdException w:name="List Table 5 Dark Accent 2" w:uiPriority="50"/>
+    <w:lsdException w:name="List Table 6 Colorful Accent 2" w:uiPriority="51"/>
+    <w:lsdException w:name="List Table 7 Colorful Accent 2" w:uiPriority="52"/>
+    <w:lsdException w:name="List Table 1 Light Accent 3" w:uiPriority="46"/>
+    <w:lsdException w:name="List Table 2 Accent 3" w:uiPriority="47"/>
+    <w:lsdException w:name="List Table 3 Accent 3" w:uiPriority="48"/>
+    <w:lsdException w:name="List Table 4 Accent 3" w:uiPriority="49"/>
+    <w:lsdException w:name="List Table 5 Dark Accent 3" w:uiPriority="50"/>
+    <w:lsdException w:name="List Table 6 Colorful Accent 3" w:uiPriority="51"/>
+    <w:lsdException w:name="List Table 7 Colorful Accent 3" w:uiPriority="52"/>
+    <w:lsdException w:name="List Table 1 Light Accent 4" w:uiPriority="46"/>
+    <w:lsdException w:name="List Table 2 Accent 4" w:uiPriority="47"/>
+    <w:lsdException w:name="List Table 3 Accent 4" w:uiPriority="48"/>
+    <w:lsdException w:name="List Table 4 Accent 4" w:uiPriority="49"/>
+    <w:lsdException w:name="List Table 5 Dark Accent 4" w:uiPriority="50"/>
+    <w:lsdException w:name="List Table 6 Colorful Accent 4" w:uiPriority="51"/>
+    <w:lsdException w:name="List Table 7 Colorful Accent 4" w:uiPriority="52"/>
+    <w:lsdException w:name="List Table 1 Light Accent 5" w:uiPriority="46"/>
+    <w:lsdException w:name="List Table 2 Accent 5" w:uiPriority="47"/>
+    <w:lsdException w:name="List Table 3 Accent 5" w:uiPriority="48"/>
+    <w:lsdException w:name="List Table 4 Accent 5" w:uiPriority="49"/>
+    <w:lsdException w:name="List Table 5 Dark Accent 5" w:uiPriority="50"/>
+    <w:lsdException w:name="List Table 6 Colorful Accent 5" w:uiPriority="51"/>
+    <w:lsdException w:name="List Table 7 Colorful Accent 5" w:uiPriority="52"/>
+    <w:lsdException w:name="List Table 1 Light Accent 6" w:uiPriority="46"/>
+    <w:lsdException w:name="List Table 2 Accent 6" w:uiPriority="47"/>
+    <w:lsdException w:name="List Table 3 Accent 6" w:uiPriority="48"/>
+    <w:lsdException w:name="List Table 4 Accent 6" w:uiPriority="49"/>
+    <w:lsdException w:name="List Table 5 Dark Accent 6" w:uiPriority="50"/>
+    <w:lsdException w:name="List Table 6 Colorful Accent 6" w:uiPriority="51"/>
+    <w:lsdException w:name="List Table 7 Colorful Accent 6" w:uiPriority="52"/>
   </w:latentStyles>
   <w:style w:type="paragraph" w:default="1" w:styleId="Normal">
     <w:name w:val="Normal"/>
@@ -24268,12 +24488,12 @@
       <w:lang w:val="es-ES_tradnl" w:eastAsia="en-US"/>
     </w:rPr>
   </w:style>
-  <w:style w:type="paragraph" w:styleId="Ttulo1">
+  <w:style w:type="paragraph" w:styleId="Heading1">
     <w:name w:val="heading 1"/>
     <w:aliases w:val="ModelerHeading1"/>
     <w:basedOn w:val="Normal"/>
     <w:next w:val="Normal"/>
-    <w:link w:val="Ttulo1Car"/>
+    <w:link w:val="Heading1Char"/>
     <w:uiPriority w:val="9"/>
     <w:qFormat/>
     <w:rsid w:val="000B7454"/>
@@ -24292,11 +24512,11 @@
       <w:szCs w:val="32"/>
     </w:rPr>
   </w:style>
-  <w:style w:type="paragraph" w:styleId="Ttulo2">
+  <w:style w:type="paragraph" w:styleId="Heading2">
     <w:name w:val="heading 2"/>
     <w:basedOn w:val="Normal"/>
     <w:next w:val="Normal"/>
-    <w:link w:val="Ttulo2Car"/>
+    <w:link w:val="Heading2Char"/>
     <w:uiPriority w:val="9"/>
     <w:unhideWhenUsed/>
     <w:qFormat/>
@@ -24315,13 +24535,13 @@
       <w:lang w:val="es-CR"/>
     </w:rPr>
   </w:style>
-  <w:style w:type="character" w:default="1" w:styleId="Fuentedeprrafopredeter">
+  <w:style w:type="character" w:default="1" w:styleId="DefaultParagraphFont">
     <w:name w:val="Default Paragraph Font"/>
     <w:uiPriority w:val="1"/>
     <w:semiHidden/>
     <w:unhideWhenUsed/>
   </w:style>
-  <w:style w:type="table" w:default="1" w:styleId="Tablanormal">
+  <w:style w:type="table" w:default="1" w:styleId="TableNormal">
     <w:name w:val="Normal Table"/>
     <w:uiPriority w:val="99"/>
     <w:semiHidden/>
@@ -24336,16 +24556,16 @@
       </w:tblCellMar>
     </w:tblPr>
   </w:style>
-  <w:style w:type="numbering" w:default="1" w:styleId="Sinlista">
+  <w:style w:type="numbering" w:default="1" w:styleId="NoList">
     <w:name w:val="No List"/>
     <w:uiPriority w:val="99"/>
     <w:semiHidden/>
     <w:unhideWhenUsed/>
   </w:style>
-  <w:style w:type="paragraph" w:styleId="Encabezado">
+  <w:style w:type="paragraph" w:styleId="Header">
     <w:name w:val="header"/>
     <w:basedOn w:val="Normal"/>
-    <w:link w:val="EncabezadoCar"/>
+    <w:link w:val="HeaderChar"/>
     <w:uiPriority w:val="99"/>
     <w:unhideWhenUsed/>
     <w:rsid w:val="00EE6ECF"/>
@@ -24361,19 +24581,19 @@
       <w:szCs w:val="20"/>
     </w:rPr>
   </w:style>
-  <w:style w:type="character" w:customStyle="1" w:styleId="EncabezadoCar">
-    <w:name w:val="Encabezado Car"/>
-    <w:link w:val="Encabezado"/>
+  <w:style w:type="character" w:customStyle="1" w:styleId="HeaderChar">
+    <w:name w:val="Header Char"/>
+    <w:link w:val="Header"/>
     <w:uiPriority w:val="99"/>
     <w:rsid w:val="00EE6ECF"/>
     <w:rPr>
       <w:lang w:val="es-ES_tradnl"/>
     </w:rPr>
   </w:style>
-  <w:style w:type="paragraph" w:styleId="Piedepgina">
+  <w:style w:type="paragraph" w:styleId="Footer">
     <w:name w:val="footer"/>
     <w:basedOn w:val="Normal"/>
-    <w:link w:val="PiedepginaCar"/>
+    <w:link w:val="FooterChar"/>
     <w:uiPriority w:val="99"/>
     <w:unhideWhenUsed/>
     <w:rsid w:val="00EE6ECF"/>
@@ -24389,19 +24609,19 @@
       <w:szCs w:val="20"/>
     </w:rPr>
   </w:style>
-  <w:style w:type="character" w:customStyle="1" w:styleId="PiedepginaCar">
-    <w:name w:val="Pie de página Car"/>
-    <w:link w:val="Piedepgina"/>
+  <w:style w:type="character" w:customStyle="1" w:styleId="FooterChar">
+    <w:name w:val="Footer Char"/>
+    <w:link w:val="Footer"/>
     <w:uiPriority w:val="99"/>
     <w:rsid w:val="00EE6ECF"/>
     <w:rPr>
       <w:lang w:val="es-ES_tradnl"/>
     </w:rPr>
   </w:style>
-  <w:style w:type="paragraph" w:styleId="Textodeglobo">
+  <w:style w:type="paragraph" w:styleId="BalloonText">
     <w:name w:val="Balloon Text"/>
     <w:basedOn w:val="Normal"/>
-    <w:link w:val="TextodegloboCar"/>
+    <w:link w:val="BalloonTextChar"/>
     <w:uiPriority w:val="99"/>
     <w:semiHidden/>
     <w:unhideWhenUsed/>
@@ -24415,9 +24635,9 @@
       <w:szCs w:val="16"/>
     </w:rPr>
   </w:style>
-  <w:style w:type="character" w:customStyle="1" w:styleId="TextodegloboCar">
-    <w:name w:val="Texto de globo Car"/>
-    <w:link w:val="Textodeglobo"/>
+  <w:style w:type="character" w:customStyle="1" w:styleId="BalloonTextChar">
+    <w:name w:val="Balloon Text Char"/>
+    <w:link w:val="BalloonText"/>
     <w:uiPriority w:val="99"/>
     <w:semiHidden/>
     <w:rsid w:val="00EE6ECF"/>
@@ -24428,9 +24648,9 @@
       <w:lang w:val="es-ES_tradnl"/>
     </w:rPr>
   </w:style>
-  <w:style w:type="table" w:styleId="Tablaconcuadrcula">
+  <w:style w:type="table" w:styleId="TableGrid">
     <w:name w:val="Table Grid"/>
-    <w:basedOn w:val="Tablanormal"/>
+    <w:basedOn w:val="TableNormal"/>
     <w:uiPriority w:val="39"/>
     <w:rsid w:val="00EE6ECF"/>
     <w:tblPr>
@@ -24444,10 +24664,10 @@
       </w:tblBorders>
     </w:tblPr>
   </w:style>
-  <w:style w:type="character" w:customStyle="1" w:styleId="Ttulo1Car">
-    <w:name w:val="Título 1 Car"/>
-    <w:aliases w:val="ModelerHeading1 Car"/>
-    <w:link w:val="Ttulo1"/>
+  <w:style w:type="character" w:customStyle="1" w:styleId="Heading1Char">
+    <w:name w:val="Heading 1 Char"/>
+    <w:aliases w:val="ModelerHeading1 Char"/>
+    <w:link w:val="Heading1"/>
     <w:uiPriority w:val="9"/>
     <w:rsid w:val="000B7454"/>
     <w:rPr>
@@ -24459,7 +24679,7 @@
       <w:szCs w:val="32"/>
     </w:rPr>
   </w:style>
-  <w:style w:type="character" w:styleId="Hipervnculo">
+  <w:style w:type="character" w:styleId="Hyperlink">
     <w:name w:val="Hyperlink"/>
     <w:uiPriority w:val="99"/>
     <w:rsid w:val="000B7454"/>
@@ -24469,7 +24689,7 @@
       <w:u w:val="single"/>
     </w:rPr>
   </w:style>
-  <w:style w:type="paragraph" w:styleId="Epgrafe">
+  <w:style w:type="paragraph" w:styleId="Caption">
     <w:name w:val="caption"/>
     <w:basedOn w:val="Normal"/>
     <w:next w:val="Normal"/>
@@ -24506,10 +24726,10 @@
       <w:lang w:val="es-MX" w:eastAsia="es-ES"/>
     </w:rPr>
   </w:style>
-  <w:style w:type="paragraph" w:styleId="Textoindependiente2">
+  <w:style w:type="paragraph" w:styleId="BodyText2">
     <w:name w:val="Body Text 2"/>
     <w:basedOn w:val="Normal"/>
-    <w:link w:val="Textoindependiente2Car"/>
+    <w:link w:val="BodyText2Char"/>
     <w:uiPriority w:val="99"/>
     <w:rsid w:val="00C82656"/>
     <w:pPr>
@@ -24522,10 +24742,10 @@
       <w:lang w:val="es-MX" w:eastAsia="es-ES"/>
     </w:rPr>
   </w:style>
-  <w:style w:type="character" w:customStyle="1" w:styleId="Textoindependiente2Car">
-    <w:name w:val="Texto independiente 2 Car"/>
-    <w:basedOn w:val="Fuentedeprrafopredeter"/>
-    <w:link w:val="Textoindependiente2"/>
+  <w:style w:type="character" w:customStyle="1" w:styleId="BodyText2Char">
+    <w:name w:val="Body Text 2 Char"/>
+    <w:basedOn w:val="DefaultParagraphFont"/>
+    <w:link w:val="BodyText2"/>
     <w:uiPriority w:val="99"/>
     <w:rsid w:val="00C82656"/>
     <w:rPr>
@@ -24534,7 +24754,7 @@
       <w:lang w:val="es-MX" w:eastAsia="es-ES"/>
     </w:rPr>
   </w:style>
-  <w:style w:type="paragraph" w:styleId="TDC1">
+  <w:style w:type="paragraph" w:styleId="TOC1">
     <w:name w:val="toc 1"/>
     <w:basedOn w:val="Normal"/>
     <w:next w:val="Normal"/>
@@ -24552,7 +24772,7 @@
       <w:lang w:val="es-ES" w:eastAsia="es-ES"/>
     </w:rPr>
   </w:style>
-  <w:style w:type="paragraph" w:styleId="TDC2">
+  <w:style w:type="paragraph" w:styleId="TOC2">
     <w:name w:val="toc 2"/>
     <w:basedOn w:val="Normal"/>
     <w:next w:val="Normal"/>
@@ -24569,9 +24789,9 @@
       <w:lang w:val="es-ES" w:eastAsia="es-ES"/>
     </w:rPr>
   </w:style>
-  <w:style w:type="paragraph" w:styleId="TtulodeTDC">
+  <w:style w:type="paragraph" w:styleId="TOCHeading">
     <w:name w:val="TOC Heading"/>
-    <w:basedOn w:val="Ttulo1"/>
+    <w:basedOn w:val="Heading1"/>
     <w:next w:val="Normal"/>
     <w:uiPriority w:val="39"/>
     <w:unhideWhenUsed/>
@@ -24593,10 +24813,10 @@
       <w:lang w:val="en-US"/>
     </w:rPr>
   </w:style>
-  <w:style w:type="character" w:customStyle="1" w:styleId="Ttulo2Car">
-    <w:name w:val="Título 2 Car"/>
-    <w:basedOn w:val="Fuentedeprrafopredeter"/>
-    <w:link w:val="Ttulo2"/>
+  <w:style w:type="character" w:customStyle="1" w:styleId="Heading2Char">
+    <w:name w:val="Heading 2 Char"/>
+    <w:basedOn w:val="DefaultParagraphFont"/>
+    <w:link w:val="Heading2"/>
     <w:uiPriority w:val="9"/>
     <w:rsid w:val="00C82656"/>
     <w:rPr>
@@ -24607,7 +24827,7 @@
       <w:lang w:eastAsia="en-US"/>
     </w:rPr>
   </w:style>
-  <w:style w:type="paragraph" w:styleId="Prrafodelista">
+  <w:style w:type="paragraph" w:styleId="ListParagraph">
     <w:name w:val="List Paragraph"/>
     <w:basedOn w:val="Normal"/>
     <w:uiPriority w:val="34"/>
@@ -24632,9 +24852,9 @@
       <w:lang w:val="es-CR" w:eastAsia="es-CR"/>
     </w:rPr>
   </w:style>
-  <w:style w:type="character" w:styleId="Refdecomentario">
+  <w:style w:type="character" w:styleId="CommentReference">
     <w:name w:val="annotation reference"/>
-    <w:basedOn w:val="Fuentedeprrafopredeter"/>
+    <w:basedOn w:val="DefaultParagraphFont"/>
     <w:uiPriority w:val="99"/>
     <w:semiHidden/>
     <w:unhideWhenUsed/>
@@ -24644,10 +24864,10 @@
       <w:szCs w:val="16"/>
     </w:rPr>
   </w:style>
-  <w:style w:type="paragraph" w:styleId="Textocomentario">
+  <w:style w:type="paragraph" w:styleId="CommentText">
     <w:name w:val="annotation text"/>
     <w:basedOn w:val="Normal"/>
-    <w:link w:val="TextocomentarioCar"/>
+    <w:link w:val="CommentTextChar"/>
     <w:uiPriority w:val="99"/>
     <w:semiHidden/>
     <w:unhideWhenUsed/>
@@ -24660,10 +24880,10 @@
       <w:szCs w:val="20"/>
     </w:rPr>
   </w:style>
-  <w:style w:type="character" w:customStyle="1" w:styleId="TextocomentarioCar">
-    <w:name w:val="Texto comentario Car"/>
-    <w:basedOn w:val="Fuentedeprrafopredeter"/>
-    <w:link w:val="Textocomentario"/>
+  <w:style w:type="character" w:customStyle="1" w:styleId="CommentTextChar">
+    <w:name w:val="Comment Text Char"/>
+    <w:basedOn w:val="DefaultParagraphFont"/>
+    <w:link w:val="CommentText"/>
     <w:uiPriority w:val="99"/>
     <w:semiHidden/>
     <w:rsid w:val="00CC2B5B"/>
@@ -24671,11 +24891,11 @@
       <w:lang w:val="es-ES_tradnl" w:eastAsia="en-US"/>
     </w:rPr>
   </w:style>
-  <w:style w:type="paragraph" w:styleId="Asuntodelcomentario">
+  <w:style w:type="paragraph" w:styleId="CommentSubject">
     <w:name w:val="annotation subject"/>
-    <w:basedOn w:val="Textocomentario"/>
-    <w:next w:val="Textocomentario"/>
-    <w:link w:val="AsuntodelcomentarioCar"/>
+    <w:basedOn w:val="CommentText"/>
+    <w:next w:val="CommentText"/>
+    <w:link w:val="CommentSubjectChar"/>
     <w:uiPriority w:val="99"/>
     <w:semiHidden/>
     <w:unhideWhenUsed/>
@@ -24685,10 +24905,10 @@
       <w:bCs/>
     </w:rPr>
   </w:style>
-  <w:style w:type="character" w:customStyle="1" w:styleId="AsuntodelcomentarioCar">
-    <w:name w:val="Asunto del comentario Car"/>
-    <w:basedOn w:val="TextocomentarioCar"/>
-    <w:link w:val="Asuntodelcomentario"/>
+  <w:style w:type="character" w:customStyle="1" w:styleId="CommentSubjectChar">
+    <w:name w:val="Comment Subject Char"/>
+    <w:basedOn w:val="CommentTextChar"/>
+    <w:link w:val="CommentSubject"/>
     <w:uiPriority w:val="99"/>
     <w:semiHidden/>
     <w:rsid w:val="00CC2B5B"/>
@@ -24698,615 +24918,7 @@
       <w:lang w:val="es-ES_tradnl" w:eastAsia="en-US"/>
     </w:rPr>
   </w:style>
-  <w:style w:type="paragraph" w:styleId="Sinespaciado">
-    <w:name w:val="No Spacing"/>
-    <w:uiPriority w:val="1"/>
-    <w:qFormat/>
-    <w:rsid w:val="00A840A7"/>
-    <w:rPr>
-      <w:rFonts w:ascii="Times New Roman" w:eastAsia="Times New Roman" w:hAnsi="Times New Roman"/>
-      <w:sz w:val="24"/>
-      <w:szCs w:val="24"/>
-      <w:lang w:eastAsia="es-ES"/>
-    </w:rPr>
-  </w:style>
-</w:styles>
-</file>
-
-<file path=word/stylesWithEffects.xml><?xml version="1.0" encoding="utf-8"?>
-<w:styles xmlns:wpc="http://schemas.microsoft.com/office/word/2010/wordprocessingCanvas" xmlns:mc="http://schemas.openxmlformats.org/markup-compatibility/2006" xmlns:o="urn:schemas-microsoft-com:office:office" xmlns:r="http://schemas.openxmlformats.org/officeDocument/2006/relationships" xmlns:m="http://schemas.openxmlformats.org/officeDocument/2006/math" xmlns:v="urn:schemas-microsoft-com:vml" xmlns:wp14="http://schemas.microsoft.com/office/word/2010/wordprocessingDrawing" xmlns:wp="http://schemas.openxmlformats.org/drawingml/2006/wordprocessingDrawing" xmlns:w10="urn:schemas-microsoft-com:office:word" xmlns:w="http://schemas.openxmlformats.org/wordprocessingml/2006/main" xmlns:w14="http://schemas.microsoft.com/office/word/2010/wordml" xmlns:wpg="http://schemas.microsoft.com/office/word/2010/wordprocessingGroup" xmlns:wpi="http://schemas.microsoft.com/office/word/2010/wordprocessingInk" xmlns:wne="http://schemas.microsoft.com/office/word/2006/wordml" xmlns:wps="http://schemas.microsoft.com/office/word/2010/wordprocessingShape" mc:Ignorable="w14 wp14">
-  <w:docDefaults>
-    <w:rPrDefault>
-      <w:rPr>
-        <w:rFonts w:ascii="Calibri" w:eastAsia="Calibri" w:hAnsi="Calibri" w:cs="Times New Roman"/>
-        <w:lang w:val="es-CR" w:eastAsia="es-CR" w:bidi="ar-SA"/>
-      </w:rPr>
-    </w:rPrDefault>
-    <w:pPrDefault/>
-  </w:docDefaults>
-  <w:latentStyles w:defLockedState="0" w:defUIPriority="99" w:defSemiHidden="1" w:defUnhideWhenUsed="1" w:defQFormat="0" w:count="267">
-    <w:lsdException w:name="Normal" w:semiHidden="0" w:uiPriority="0" w:unhideWhenUsed="0" w:qFormat="1"/>
-    <w:lsdException w:name="heading 1" w:semiHidden="0" w:uiPriority="9" w:unhideWhenUsed="0" w:qFormat="1"/>
-    <w:lsdException w:name="heading 2" w:uiPriority="9" w:qFormat="1"/>
-    <w:lsdException w:name="heading 3" w:uiPriority="9" w:qFormat="1"/>
-    <w:lsdException w:name="heading 4" w:uiPriority="9" w:qFormat="1"/>
-    <w:lsdException w:name="heading 5" w:uiPriority="9" w:qFormat="1"/>
-    <w:lsdException w:name="heading 6" w:uiPriority="9" w:qFormat="1"/>
-    <w:lsdException w:name="heading 7" w:uiPriority="9" w:qFormat="1"/>
-    <w:lsdException w:name="heading 8" w:uiPriority="9" w:qFormat="1"/>
-    <w:lsdException w:name="heading 9" w:uiPriority="9" w:qFormat="1"/>
-    <w:lsdException w:name="toc 1" w:uiPriority="39"/>
-    <w:lsdException w:name="toc 2" w:uiPriority="39"/>
-    <w:lsdException w:name="toc 3" w:uiPriority="39"/>
-    <w:lsdException w:name="toc 4" w:uiPriority="39"/>
-    <w:lsdException w:name="toc 5" w:uiPriority="39"/>
-    <w:lsdException w:name="toc 6" w:uiPriority="39"/>
-    <w:lsdException w:name="toc 7" w:uiPriority="39"/>
-    <w:lsdException w:name="toc 8" w:uiPriority="39"/>
-    <w:lsdException w:name="toc 9" w:uiPriority="39"/>
-    <w:lsdException w:name="caption" w:uiPriority="35" w:qFormat="1"/>
-    <w:lsdException w:name="Title" w:semiHidden="0" w:uiPriority="10" w:unhideWhenUsed="0" w:qFormat="1"/>
-    <w:lsdException w:name="Default Paragraph Font" w:uiPriority="1"/>
-    <w:lsdException w:name="Subtitle" w:semiHidden="0" w:uiPriority="11" w:unhideWhenUsed="0" w:qFormat="1"/>
-    <w:lsdException w:name="Strong" w:semiHidden="0" w:uiPriority="22" w:unhideWhenUsed="0" w:qFormat="1"/>
-    <w:lsdException w:name="Emphasis" w:semiHidden="0" w:uiPriority="20" w:unhideWhenUsed="0" w:qFormat="1"/>
-    <w:lsdException w:name="Table Grid" w:semiHidden="0" w:uiPriority="39" w:unhideWhenUsed="0"/>
-    <w:lsdException w:name="Placeholder Text" w:unhideWhenUsed="0"/>
-    <w:lsdException w:name="No Spacing" w:semiHidden="0" w:uiPriority="1" w:unhideWhenUsed="0" w:qFormat="1"/>
-    <w:lsdException w:name="Light Shading" w:semiHidden="0" w:uiPriority="60" w:unhideWhenUsed="0"/>
-    <w:lsdException w:name="Light List" w:semiHidden="0" w:uiPriority="61" w:unhideWhenUsed="0"/>
-    <w:lsdException w:name="Light Grid" w:semiHidden="0" w:uiPriority="62" w:unhideWhenUsed="0"/>
-    <w:lsdException w:name="Medium Shading 1" w:semiHidden="0" w:uiPriority="63" w:unhideWhenUsed="0"/>
-    <w:lsdException w:name="Medium Shading 2" w:semiHidden="0" w:uiPriority="64" w:unhideWhenUsed="0"/>
-    <w:lsdException w:name="Medium List 1" w:semiHidden="0" w:uiPriority="65" w:unhideWhenUsed="0"/>
-    <w:lsdException w:name="Medium List 2" w:semiHidden="0" w:uiPriority="66" w:unhideWhenUsed="0"/>
-    <w:lsdException w:name="Medium Grid 1" w:semiHidden="0" w:uiPriority="67" w:unhideWhenUsed="0"/>
-    <w:lsdException w:name="Medium Grid 2" w:semiHidden="0" w:uiPriority="68" w:unhideWhenUsed="0"/>
-    <w:lsdException w:name="Medium Grid 3" w:semiHidden="0" w:uiPriority="69" w:unhideWhenUsed="0"/>
-    <w:lsdException w:name="Dark List" w:semiHidden="0" w:uiPriority="70" w:unhideWhenUsed="0"/>
-    <w:lsdException w:name="Colorful Shading" w:semiHidden="0" w:uiPriority="71" w:unhideWhenUsed="0"/>
-    <w:lsdException w:name="Colorful List" w:semiHidden="0" w:uiPriority="72" w:unhideWhenUsed="0"/>
-    <w:lsdException w:name="Colorful Grid" w:semiHidden="0" w:uiPriority="73" w:unhideWhenUsed="0"/>
-    <w:lsdException w:name="Light Shading Accent 1" w:semiHidden="0" w:uiPriority="60" w:unhideWhenUsed="0"/>
-    <w:lsdException w:name="Light List Accent 1" w:semiHidden="0" w:uiPriority="61" w:unhideWhenUsed="0"/>
-    <w:lsdException w:name="Light Grid Accent 1" w:semiHidden="0" w:uiPriority="62" w:unhideWhenUsed="0"/>
-    <w:lsdException w:name="Medium Shading 1 Accent 1" w:semiHidden="0" w:uiPriority="63" w:unhideWhenUsed="0"/>
-    <w:lsdException w:name="Medium Shading 2 Accent 1" w:semiHidden="0" w:uiPriority="64" w:unhideWhenUsed="0"/>
-    <w:lsdException w:name="Medium List 1 Accent 1" w:semiHidden="0" w:uiPriority="65" w:unhideWhenUsed="0"/>
-    <w:lsdException w:name="Revision" w:unhideWhenUsed="0"/>
-    <w:lsdException w:name="List Paragraph" w:semiHidden="0" w:uiPriority="34" w:unhideWhenUsed="0" w:qFormat="1"/>
-    <w:lsdException w:name="Quote" w:semiHidden="0" w:uiPriority="29" w:unhideWhenUsed="0" w:qFormat="1"/>
-    <w:lsdException w:name="Intense Quote" w:semiHidden="0" w:uiPriority="30" w:unhideWhenUsed="0" w:qFormat="1"/>
-    <w:lsdException w:name="Medium List 2 Accent 1" w:semiHidden="0" w:uiPriority="66" w:unhideWhenUsed="0"/>
-    <w:lsdException w:name="Medium Grid 1 Accent 1" w:semiHidden="0" w:uiPriority="67" w:unhideWhenUsed="0"/>
-    <w:lsdException w:name="Medium Grid 2 Accent 1" w:semiHidden="0" w:uiPriority="68" w:unhideWhenUsed="0"/>
-    <w:lsdException w:name="Medium Grid 3 Accent 1" w:semiHidden="0" w:uiPriority="69" w:unhideWhenUsed="0"/>
-    <w:lsdException w:name="Dark List Accent 1" w:semiHidden="0" w:uiPriority="70" w:unhideWhenUsed="0"/>
-    <w:lsdException w:name="Colorful Shading Accent 1" w:semiHidden="0" w:uiPriority="71" w:unhideWhenUsed="0"/>
-    <w:lsdException w:name="Colorful List Accent 1" w:semiHidden="0" w:uiPriority="72" w:unhideWhenUsed="0"/>
-    <w:lsdException w:name="Colorful Grid Accent 1" w:semiHidden="0" w:uiPriority="73" w:unhideWhenUsed="0"/>
-    <w:lsdException w:name="Light Shading Accent 2" w:semiHidden="0" w:uiPriority="60" w:unhideWhenUsed="0"/>
-    <w:lsdException w:name="Light List Accent 2" w:semiHidden="0" w:uiPriority="61" w:unhideWhenUsed="0"/>
-    <w:lsdException w:name="Light Grid Accent 2" w:semiHidden="0" w:uiPriority="62" w:unhideWhenUsed="0"/>
-    <w:lsdException w:name="Medium Shading 1 Accent 2" w:semiHidden="0" w:uiPriority="63" w:unhideWhenUsed="0"/>
-    <w:lsdException w:name="Medium Shading 2 Accent 2" w:semiHidden="0" w:uiPriority="64" w:unhideWhenUsed="0"/>
-    <w:lsdException w:name="Medium List 1 Accent 2" w:semiHidden="0" w:uiPriority="65" w:unhideWhenUsed="0"/>
-    <w:lsdException w:name="Medium List 2 Accent 2" w:semiHidden="0" w:uiPriority="66" w:unhideWhenUsed="0"/>
-    <w:lsdException w:name="Medium Grid 1 Accent 2" w:semiHidden="0" w:uiPriority="67" w:unhideWhenUsed="0"/>
-    <w:lsdException w:name="Medium Grid 2 Accent 2" w:semiHidden="0" w:uiPriority="68" w:unhideWhenUsed="0"/>
-    <w:lsdException w:name="Medium Grid 3 Accent 2" w:semiHidden="0" w:uiPriority="69" w:unhideWhenUsed="0"/>
-    <w:lsdException w:name="Dark List Accent 2" w:semiHidden="0" w:uiPriority="70" w:unhideWhenUsed="0"/>
-    <w:lsdException w:name="Colorful Shading Accent 2" w:semiHidden="0" w:uiPriority="71" w:unhideWhenUsed="0"/>
-    <w:lsdException w:name="Colorful List Accent 2" w:semiHidden="0" w:uiPriority="72" w:unhideWhenUsed="0"/>
-    <w:lsdException w:name="Colorful Grid Accent 2" w:semiHidden="0" w:uiPriority="73" w:unhideWhenUsed="0"/>
-    <w:lsdException w:name="Light Shading Accent 3" w:semiHidden="0" w:uiPriority="60" w:unhideWhenUsed="0"/>
-    <w:lsdException w:name="Light List Accent 3" w:semiHidden="0" w:uiPriority="61" w:unhideWhenUsed="0"/>
-    <w:lsdException w:name="Light Grid Accent 3" w:semiHidden="0" w:uiPriority="62" w:unhideWhenUsed="0"/>
-    <w:lsdException w:name="Medium Shading 1 Accent 3" w:semiHidden="0" w:uiPriority="63" w:unhideWhenUsed="0"/>
-    <w:lsdException w:name="Medium Shading 2 Accent 3" w:semiHidden="0" w:uiPriority="64" w:unhideWhenUsed="0"/>
-    <w:lsdException w:name="Medium List 1 Accent 3" w:semiHidden="0" w:uiPriority="65" w:unhideWhenUsed="0"/>
-    <w:lsdException w:name="Medium List 2 Accent 3" w:semiHidden="0" w:uiPriority="66" w:unhideWhenUsed="0"/>
-    <w:lsdException w:name="Medium Grid 1 Accent 3" w:semiHidden="0" w:uiPriority="67" w:unhideWhenUsed="0"/>
-    <w:lsdException w:name="Medium Grid 2 Accent 3" w:semiHidden="0" w:uiPriority="68" w:unhideWhenUsed="0"/>
-    <w:lsdException w:name="Medium Grid 3 Accent 3" w:semiHidden="0" w:uiPriority="69" w:unhideWhenUsed="0"/>
-    <w:lsdException w:name="Dark List Accent 3" w:semiHidden="0" w:uiPriority="70" w:unhideWhenUsed="0"/>
-    <w:lsdException w:name="Colorful Shading Accent 3" w:semiHidden="0" w:uiPriority="71" w:unhideWhenUsed="0"/>
-    <w:lsdException w:name="Colorful List Accent 3" w:semiHidden="0" w:uiPriority="72" w:unhideWhenUsed="0"/>
-    <w:lsdException w:name="Colorful Grid Accent 3" w:semiHidden="0" w:uiPriority="73" w:unhideWhenUsed="0"/>
-    <w:lsdException w:name="Light Shading Accent 4" w:semiHidden="0" w:uiPriority="60" w:unhideWhenUsed="0"/>
-    <w:lsdException w:name="Light List Accent 4" w:semiHidden="0" w:uiPriority="61" w:unhideWhenUsed="0"/>
-    <w:lsdException w:name="Light Grid Accent 4" w:semiHidden="0" w:uiPriority="62" w:unhideWhenUsed="0"/>
-    <w:lsdException w:name="Medium Shading 1 Accent 4" w:semiHidden="0" w:uiPriority="63" w:unhideWhenUsed="0"/>
-    <w:lsdException w:name="Medium Shading 2 Accent 4" w:semiHidden="0" w:uiPriority="64" w:unhideWhenUsed="0"/>
-    <w:lsdException w:name="Medium List 1 Accent 4" w:semiHidden="0" w:uiPriority="65" w:unhideWhenUsed="0"/>
-    <w:lsdException w:name="Medium List 2 Accent 4" w:semiHidden="0" w:uiPriority="66" w:unhideWhenUsed="0"/>
-    <w:lsdException w:name="Medium Grid 1 Accent 4" w:semiHidden="0" w:uiPriority="67" w:unhideWhenUsed="0"/>
-    <w:lsdException w:name="Medium Grid 2 Accent 4" w:semiHidden="0" w:uiPriority="68" w:unhideWhenUsed="0"/>
-    <w:lsdException w:name="Medium Grid 3 Accent 4" w:semiHidden="0" w:uiPriority="69" w:unhideWhenUsed="0"/>
-    <w:lsdException w:name="Dark List Accent 4" w:semiHidden="0" w:uiPriority="70" w:unhideWhenUsed="0"/>
-    <w:lsdException w:name="Colorful Shading Accent 4" w:semiHidden="0" w:uiPriority="71" w:unhideWhenUsed="0"/>
-    <w:lsdException w:name="Colorful List Accent 4" w:semiHidden="0" w:uiPriority="72" w:unhideWhenUsed="0"/>
-    <w:lsdException w:name="Colorful Grid Accent 4" w:semiHidden="0" w:uiPriority="73" w:unhideWhenUsed="0"/>
-    <w:lsdException w:name="Light Shading Accent 5" w:semiHidden="0" w:uiPriority="60" w:unhideWhenUsed="0"/>
-    <w:lsdException w:name="Light List Accent 5" w:semiHidden="0" w:uiPriority="61" w:unhideWhenUsed="0"/>
-    <w:lsdException w:name="Light Grid Accent 5" w:semiHidden="0" w:uiPriority="62" w:unhideWhenUsed="0"/>
-    <w:lsdException w:name="Medium Shading 1 Accent 5" w:semiHidden="0" w:uiPriority="63" w:unhideWhenUsed="0"/>
-    <w:lsdException w:name="Medium Shading 2 Accent 5" w:semiHidden="0" w:uiPriority="64" w:unhideWhenUsed="0"/>
-    <w:lsdException w:name="Medium List 1 Accent 5" w:semiHidden="0" w:uiPriority="65" w:unhideWhenUsed="0"/>
-    <w:lsdException w:name="Medium List 2 Accent 5" w:semiHidden="0" w:uiPriority="66" w:unhideWhenUsed="0"/>
-    <w:lsdException w:name="Medium Grid 1 Accent 5" w:semiHidden="0" w:uiPriority="67" w:unhideWhenUsed="0"/>
-    <w:lsdException w:name="Medium Grid 2 Accent 5" w:semiHidden="0" w:uiPriority="68" w:unhideWhenUsed="0"/>
-    <w:lsdException w:name="Medium Grid 3 Accent 5" w:semiHidden="0" w:uiPriority="69" w:unhideWhenUsed="0"/>
-    <w:lsdException w:name="Dark List Accent 5" w:semiHidden="0" w:uiPriority="70" w:unhideWhenUsed="0"/>
-    <w:lsdException w:name="Colorful Shading Accent 5" w:semiHidden="0" w:uiPriority="71" w:unhideWhenUsed="0"/>
-    <w:lsdException w:name="Colorful List Accent 5" w:semiHidden="0" w:uiPriority="72" w:unhideWhenUsed="0"/>
-    <w:lsdException w:name="Colorful Grid Accent 5" w:semiHidden="0" w:uiPriority="73" w:unhideWhenUsed="0"/>
-    <w:lsdException w:name="Light Shading Accent 6" w:semiHidden="0" w:uiPriority="60" w:unhideWhenUsed="0"/>
-    <w:lsdException w:name="Light List Accent 6" w:semiHidden="0" w:uiPriority="61" w:unhideWhenUsed="0"/>
-    <w:lsdException w:name="Light Grid Accent 6" w:semiHidden="0" w:uiPriority="62" w:unhideWhenUsed="0"/>
-    <w:lsdException w:name="Medium Shading 1 Accent 6" w:semiHidden="0" w:uiPriority="63" w:unhideWhenUsed="0"/>
-    <w:lsdException w:name="Medium Shading 2 Accent 6" w:semiHidden="0" w:uiPriority="64" w:unhideWhenUsed="0"/>
-    <w:lsdException w:name="Medium List 1 Accent 6" w:semiHidden="0" w:uiPriority="65" w:unhideWhenUsed="0"/>
-    <w:lsdException w:name="Medium List 2 Accent 6" w:semiHidden="0" w:uiPriority="66" w:unhideWhenUsed="0"/>
-    <w:lsdException w:name="Medium Grid 1 Accent 6" w:semiHidden="0" w:uiPriority="67" w:unhideWhenUsed="0"/>
-    <w:lsdException w:name="Medium Grid 2 Accent 6" w:semiHidden="0" w:uiPriority="68" w:unhideWhenUsed="0"/>
-    <w:lsdException w:name="Medium Grid 3 Accent 6" w:semiHidden="0" w:uiPriority="69" w:unhideWhenUsed="0"/>
-    <w:lsdException w:name="Dark List Accent 6" w:semiHidden="0" w:uiPriority="70" w:unhideWhenUsed="0"/>
-    <w:lsdException w:name="Colorful Shading Accent 6" w:semiHidden="0" w:uiPriority="71" w:unhideWhenUsed="0"/>
-    <w:lsdException w:name="Colorful List Accent 6" w:semiHidden="0" w:uiPriority="72" w:unhideWhenUsed="0"/>
-    <w:lsdException w:name="Colorful Grid Accent 6" w:semiHidden="0" w:uiPriority="73" w:unhideWhenUsed="0"/>
-    <w:lsdException w:name="Subtle Emphasis" w:semiHidden="0" w:uiPriority="19" w:unhideWhenUsed="0" w:qFormat="1"/>
-    <w:lsdException w:name="Intense Emphasis" w:semiHidden="0" w:uiPriority="21" w:unhideWhenUsed="0" w:qFormat="1"/>
-    <w:lsdException w:name="Subtle Reference" w:semiHidden="0" w:uiPriority="31" w:unhideWhenUsed="0" w:qFormat="1"/>
-    <w:lsdException w:name="Intense Reference" w:semiHidden="0" w:uiPriority="32" w:unhideWhenUsed="0" w:qFormat="1"/>
-    <w:lsdException w:name="Book Title" w:semiHidden="0" w:uiPriority="33" w:unhideWhenUsed="0" w:qFormat="1"/>
-    <w:lsdException w:name="Bibliography" w:uiPriority="37"/>
-    <w:lsdException w:name="TOC Heading" w:uiPriority="39" w:qFormat="1"/>
-  </w:latentStyles>
-  <w:style w:type="paragraph" w:default="1" w:styleId="Normal">
-    <w:name w:val="Normal"/>
-    <w:qFormat/>
-    <w:rsid w:val="00C70A67"/>
-    <w:pPr>
-      <w:spacing w:after="200" w:line="276" w:lineRule="auto"/>
-    </w:pPr>
-    <w:rPr>
-      <w:sz w:val="22"/>
-      <w:szCs w:val="22"/>
-      <w:lang w:val="es-ES_tradnl" w:eastAsia="en-US"/>
-    </w:rPr>
-  </w:style>
-  <w:style w:type="paragraph" w:styleId="Ttulo1">
-    <w:name w:val="heading 1"/>
-    <w:aliases w:val="ModelerHeading1"/>
-    <w:basedOn w:val="Normal"/>
-    <w:next w:val="Normal"/>
-    <w:link w:val="Ttulo1Car"/>
-    <w:uiPriority w:val="9"/>
-    <w:qFormat/>
-    <w:rsid w:val="000B7454"/>
-    <w:pPr>
-      <w:keepNext/>
-      <w:spacing w:before="240" w:after="60" w:line="240" w:lineRule="auto"/>
-      <w:jc w:val="both"/>
-      <w:outlineLvl w:val="0"/>
-    </w:pPr>
-    <w:rPr>
-      <w:rFonts w:ascii="Arial" w:eastAsia="Times New Roman" w:hAnsi="Arial"/>
-      <w:b/>
-      <w:bCs/>
-      <w:kern w:val="32"/>
-      <w:sz w:val="24"/>
-      <w:szCs w:val="32"/>
-    </w:rPr>
-  </w:style>
-  <w:style w:type="paragraph" w:styleId="Ttulo2">
-    <w:name w:val="heading 2"/>
-    <w:basedOn w:val="Normal"/>
-    <w:next w:val="Normal"/>
-    <w:link w:val="Ttulo2Car"/>
-    <w:uiPriority w:val="9"/>
-    <w:unhideWhenUsed/>
-    <w:qFormat/>
-    <w:rsid w:val="00C82656"/>
-    <w:pPr>
-      <w:keepNext/>
-      <w:keepLines/>
-      <w:spacing w:before="40" w:after="0" w:line="259" w:lineRule="auto"/>
-      <w:outlineLvl w:val="1"/>
-    </w:pPr>
-    <w:rPr>
-      <w:rFonts w:asciiTheme="majorHAnsi" w:eastAsiaTheme="majorEastAsia" w:hAnsiTheme="majorHAnsi" w:cstheme="majorBidi"/>
-      <w:color w:val="2E74B5" w:themeColor="accent1" w:themeShade="BF"/>
-      <w:sz w:val="26"/>
-      <w:szCs w:val="26"/>
-      <w:lang w:val="es-CR"/>
-    </w:rPr>
-  </w:style>
-  <w:style w:type="character" w:default="1" w:styleId="Fuentedeprrafopredeter">
-    <w:name w:val="Default Paragraph Font"/>
-    <w:uiPriority w:val="1"/>
-    <w:semiHidden/>
-    <w:unhideWhenUsed/>
-  </w:style>
-  <w:style w:type="table" w:default="1" w:styleId="Tablanormal">
-    <w:name w:val="Normal Table"/>
-    <w:uiPriority w:val="99"/>
-    <w:semiHidden/>
-    <w:unhideWhenUsed/>
-    <w:tblPr>
-      <w:tblInd w:w="0" w:type="dxa"/>
-      <w:tblCellMar>
-        <w:top w:w="0" w:type="dxa"/>
-        <w:left w:w="108" w:type="dxa"/>
-        <w:bottom w:w="0" w:type="dxa"/>
-        <w:right w:w="108" w:type="dxa"/>
-      </w:tblCellMar>
-    </w:tblPr>
-  </w:style>
-  <w:style w:type="numbering" w:default="1" w:styleId="Sinlista">
-    <w:name w:val="No List"/>
-    <w:uiPriority w:val="99"/>
-    <w:semiHidden/>
-    <w:unhideWhenUsed/>
-  </w:style>
-  <w:style w:type="paragraph" w:styleId="Encabezado">
-    <w:name w:val="header"/>
-    <w:basedOn w:val="Normal"/>
-    <w:link w:val="EncabezadoCar"/>
-    <w:uiPriority w:val="99"/>
-    <w:unhideWhenUsed/>
-    <w:rsid w:val="00EE6ECF"/>
-    <w:pPr>
-      <w:tabs>
-        <w:tab w:val="center" w:pos="4680"/>
-        <w:tab w:val="right" w:pos="9360"/>
-      </w:tabs>
-      <w:spacing w:after="0" w:line="240" w:lineRule="auto"/>
-    </w:pPr>
-    <w:rPr>
-      <w:sz w:val="20"/>
-      <w:szCs w:val="20"/>
-    </w:rPr>
-  </w:style>
-  <w:style w:type="character" w:customStyle="1" w:styleId="EncabezadoCar">
-    <w:name w:val="Encabezado Car"/>
-    <w:link w:val="Encabezado"/>
-    <w:uiPriority w:val="99"/>
-    <w:rsid w:val="00EE6ECF"/>
-    <w:rPr>
-      <w:lang w:val="es-ES_tradnl"/>
-    </w:rPr>
-  </w:style>
-  <w:style w:type="paragraph" w:styleId="Piedepgina">
-    <w:name w:val="footer"/>
-    <w:basedOn w:val="Normal"/>
-    <w:link w:val="PiedepginaCar"/>
-    <w:uiPriority w:val="99"/>
-    <w:unhideWhenUsed/>
-    <w:rsid w:val="00EE6ECF"/>
-    <w:pPr>
-      <w:tabs>
-        <w:tab w:val="center" w:pos="4680"/>
-        <w:tab w:val="right" w:pos="9360"/>
-      </w:tabs>
-      <w:spacing w:after="0" w:line="240" w:lineRule="auto"/>
-    </w:pPr>
-    <w:rPr>
-      <w:sz w:val="20"/>
-      <w:szCs w:val="20"/>
-    </w:rPr>
-  </w:style>
-  <w:style w:type="character" w:customStyle="1" w:styleId="PiedepginaCar">
-    <w:name w:val="Pie de página Car"/>
-    <w:link w:val="Piedepgina"/>
-    <w:uiPriority w:val="99"/>
-    <w:rsid w:val="00EE6ECF"/>
-    <w:rPr>
-      <w:lang w:val="es-ES_tradnl"/>
-    </w:rPr>
-  </w:style>
-  <w:style w:type="paragraph" w:styleId="Textodeglobo">
-    <w:name w:val="Balloon Text"/>
-    <w:basedOn w:val="Normal"/>
-    <w:link w:val="TextodegloboCar"/>
-    <w:uiPriority w:val="99"/>
-    <w:semiHidden/>
-    <w:unhideWhenUsed/>
-    <w:rsid w:val="00EE6ECF"/>
-    <w:pPr>
-      <w:spacing w:after="0" w:line="240" w:lineRule="auto"/>
-    </w:pPr>
-    <w:rPr>
-      <w:rFonts w:ascii="Tahoma" w:hAnsi="Tahoma"/>
-      <w:sz w:val="16"/>
-      <w:szCs w:val="16"/>
-    </w:rPr>
-  </w:style>
-  <w:style w:type="character" w:customStyle="1" w:styleId="TextodegloboCar">
-    <w:name w:val="Texto de globo Car"/>
-    <w:link w:val="Textodeglobo"/>
-    <w:uiPriority w:val="99"/>
-    <w:semiHidden/>
-    <w:rsid w:val="00EE6ECF"/>
-    <w:rPr>
-      <w:rFonts w:ascii="Tahoma" w:hAnsi="Tahoma" w:cs="Tahoma"/>
-      <w:sz w:val="16"/>
-      <w:szCs w:val="16"/>
-      <w:lang w:val="es-ES_tradnl"/>
-    </w:rPr>
-  </w:style>
-  <w:style w:type="table" w:styleId="Tablaconcuadrcula">
-    <w:name w:val="Table Grid"/>
-    <w:basedOn w:val="Tablanormal"/>
-    <w:uiPriority w:val="39"/>
-    <w:rsid w:val="00EE6ECF"/>
-    <w:tblPr>
-      <w:tblBorders>
-        <w:top w:val="single" w:sz="4" w:space="0" w:color="auto"/>
-        <w:left w:val="single" w:sz="4" w:space="0" w:color="auto"/>
-        <w:bottom w:val="single" w:sz="4" w:space="0" w:color="auto"/>
-        <w:right w:val="single" w:sz="4" w:space="0" w:color="auto"/>
-        <w:insideH w:val="single" w:sz="4" w:space="0" w:color="auto"/>
-        <w:insideV w:val="single" w:sz="4" w:space="0" w:color="auto"/>
-      </w:tblBorders>
-    </w:tblPr>
-  </w:style>
-  <w:style w:type="character" w:customStyle="1" w:styleId="Ttulo1Car">
-    <w:name w:val="Título 1 Car"/>
-    <w:aliases w:val="ModelerHeading1 Car"/>
-    <w:link w:val="Ttulo1"/>
-    <w:uiPriority w:val="9"/>
-    <w:rsid w:val="000B7454"/>
-    <w:rPr>
-      <w:rFonts w:ascii="Arial" w:eastAsia="Times New Roman" w:hAnsi="Arial"/>
-      <w:b/>
-      <w:bCs/>
-      <w:kern w:val="32"/>
-      <w:sz w:val="24"/>
-      <w:szCs w:val="32"/>
-    </w:rPr>
-  </w:style>
-  <w:style w:type="character" w:styleId="Hipervnculo">
-    <w:name w:val="Hyperlink"/>
-    <w:uiPriority w:val="99"/>
-    <w:rsid w:val="000B7454"/>
-    <w:rPr>
-      <w:rFonts w:cs="Times New Roman"/>
-      <w:color w:val="0000FF"/>
-      <w:u w:val="single"/>
-    </w:rPr>
-  </w:style>
-  <w:style w:type="paragraph" w:styleId="Epgrafe">
-    <w:name w:val="caption"/>
-    <w:basedOn w:val="Normal"/>
-    <w:next w:val="Normal"/>
-    <w:uiPriority w:val="35"/>
-    <w:unhideWhenUsed/>
-    <w:qFormat/>
-    <w:rsid w:val="000B7454"/>
-    <w:pPr>
-      <w:spacing w:after="60" w:line="240" w:lineRule="auto"/>
-      <w:jc w:val="center"/>
-    </w:pPr>
-    <w:rPr>
-      <w:rFonts w:ascii="Arial" w:eastAsia="Times New Roman" w:hAnsi="Arial"/>
-      <w:b/>
-      <w:bCs/>
-      <w:sz w:val="18"/>
-      <w:szCs w:val="18"/>
-      <w:lang w:val="es-ES"/>
-    </w:rPr>
-  </w:style>
-  <w:style w:type="paragraph" w:customStyle="1" w:styleId="Portada">
-    <w:name w:val="Portada"/>
-    <w:basedOn w:val="Normal"/>
-    <w:rsid w:val="00C82656"/>
-    <w:pPr>
-      <w:spacing w:after="0" w:line="240" w:lineRule="auto"/>
-      <w:jc w:val="both"/>
-    </w:pPr>
-    <w:rPr>
-      <w:rFonts w:ascii="Verdana" w:eastAsia="Times New Roman" w:hAnsi="Verdana" w:cs="Arial"/>
-      <w:b/>
-      <w:sz w:val="40"/>
-      <w:szCs w:val="40"/>
-      <w:lang w:val="es-MX" w:eastAsia="es-ES"/>
-    </w:rPr>
-  </w:style>
-  <w:style w:type="paragraph" w:styleId="Textoindependiente2">
-    <w:name w:val="Body Text 2"/>
-    <w:basedOn w:val="Normal"/>
-    <w:link w:val="Textoindependiente2Car"/>
-    <w:uiPriority w:val="99"/>
-    <w:rsid w:val="00C82656"/>
-    <w:pPr>
-      <w:spacing w:after="0" w:line="240" w:lineRule="auto"/>
-      <w:jc w:val="both"/>
-    </w:pPr>
-    <w:rPr>
-      <w:rFonts w:ascii="Arial" w:eastAsia="Times New Roman" w:hAnsi="Arial" w:cs="Arial"/>
-      <w:szCs w:val="20"/>
-      <w:lang w:val="es-MX" w:eastAsia="es-ES"/>
-    </w:rPr>
-  </w:style>
-  <w:style w:type="character" w:customStyle="1" w:styleId="Textoindependiente2Car">
-    <w:name w:val="Texto independiente 2 Car"/>
-    <w:basedOn w:val="Fuentedeprrafopredeter"/>
-    <w:link w:val="Textoindependiente2"/>
-    <w:uiPriority w:val="99"/>
-    <w:rsid w:val="00C82656"/>
-    <w:rPr>
-      <w:rFonts w:ascii="Arial" w:eastAsia="Times New Roman" w:hAnsi="Arial" w:cs="Arial"/>
-      <w:sz w:val="22"/>
-      <w:lang w:val="es-MX" w:eastAsia="es-ES"/>
-    </w:rPr>
-  </w:style>
-  <w:style w:type="paragraph" w:styleId="TDC1">
-    <w:name w:val="toc 1"/>
-    <w:basedOn w:val="Normal"/>
-    <w:next w:val="Normal"/>
-    <w:autoRedefine/>
-    <w:uiPriority w:val="39"/>
-    <w:rsid w:val="00C82656"/>
-    <w:pPr>
-      <w:spacing w:after="0" w:line="240" w:lineRule="auto"/>
-      <w:jc w:val="both"/>
-    </w:pPr>
-    <w:rPr>
-      <w:rFonts w:asciiTheme="minorHAnsi" w:eastAsia="Times New Roman" w:hAnsiTheme="minorHAnsi"/>
-      <w:sz w:val="24"/>
-      <w:szCs w:val="24"/>
-      <w:lang w:val="es-ES" w:eastAsia="es-ES"/>
-    </w:rPr>
-  </w:style>
-  <w:style w:type="paragraph" w:styleId="TDC2">
-    <w:name w:val="toc 2"/>
-    <w:basedOn w:val="Normal"/>
-    <w:next w:val="Normal"/>
-    <w:autoRedefine/>
-    <w:uiPriority w:val="39"/>
-    <w:rsid w:val="00C82656"/>
-    <w:pPr>
-      <w:spacing w:after="0" w:line="240" w:lineRule="auto"/>
-      <w:ind w:left="240"/>
-    </w:pPr>
-    <w:rPr>
-      <w:rFonts w:asciiTheme="minorHAnsi" w:eastAsia="Times New Roman" w:hAnsiTheme="minorHAnsi"/>
-      <w:szCs w:val="24"/>
-      <w:lang w:val="es-ES" w:eastAsia="es-ES"/>
-    </w:rPr>
-  </w:style>
-  <w:style w:type="paragraph" w:styleId="TtulodeTDC">
-    <w:name w:val="TOC Heading"/>
-    <w:basedOn w:val="Ttulo1"/>
-    <w:next w:val="Normal"/>
-    <w:uiPriority w:val="39"/>
-    <w:unhideWhenUsed/>
-    <w:qFormat/>
-    <w:rsid w:val="00C82656"/>
-    <w:pPr>
-      <w:keepLines/>
-      <w:spacing w:after="0" w:line="259" w:lineRule="auto"/>
-      <w:jc w:val="left"/>
-      <w:outlineLvl w:val="9"/>
-    </w:pPr>
-    <w:rPr>
-      <w:rFonts w:asciiTheme="majorHAnsi" w:eastAsiaTheme="majorEastAsia" w:hAnsiTheme="majorHAnsi" w:cstheme="majorBidi"/>
-      <w:b w:val="0"/>
-      <w:bCs w:val="0"/>
-      <w:color w:val="2E74B5" w:themeColor="accent1" w:themeShade="BF"/>
-      <w:kern w:val="0"/>
-      <w:sz w:val="32"/>
-      <w:lang w:val="en-US"/>
-    </w:rPr>
-  </w:style>
-  <w:style w:type="character" w:customStyle="1" w:styleId="Ttulo2Car">
-    <w:name w:val="Título 2 Car"/>
-    <w:basedOn w:val="Fuentedeprrafopredeter"/>
-    <w:link w:val="Ttulo2"/>
-    <w:uiPriority w:val="9"/>
-    <w:rsid w:val="00C82656"/>
-    <w:rPr>
-      <w:rFonts w:asciiTheme="majorHAnsi" w:eastAsiaTheme="majorEastAsia" w:hAnsiTheme="majorHAnsi" w:cstheme="majorBidi"/>
-      <w:color w:val="2E74B5" w:themeColor="accent1" w:themeShade="BF"/>
-      <w:sz w:val="26"/>
-      <w:szCs w:val="26"/>
-      <w:lang w:eastAsia="en-US"/>
-    </w:rPr>
-  </w:style>
-  <w:style w:type="paragraph" w:styleId="Prrafodelista">
-    <w:name w:val="List Paragraph"/>
-    <w:basedOn w:val="Normal"/>
-    <w:uiPriority w:val="34"/>
-    <w:qFormat/>
-    <w:rsid w:val="005C0E21"/>
-    <w:pPr>
-      <w:ind w:left="720"/>
-      <w:contextualSpacing/>
-    </w:pPr>
-  </w:style>
-  <w:style w:type="paragraph" w:customStyle="1" w:styleId="xmsonormal">
-    <w:name w:val="x_msonormal"/>
-    <w:basedOn w:val="Normal"/>
-    <w:rsid w:val="00F07F37"/>
-    <w:pPr>
-      <w:spacing w:before="100" w:beforeAutospacing="1" w:after="100" w:afterAutospacing="1" w:line="240" w:lineRule="auto"/>
-    </w:pPr>
-    <w:rPr>
-      <w:rFonts w:ascii="Times New Roman" w:eastAsia="Times New Roman" w:hAnsi="Times New Roman"/>
-      <w:sz w:val="24"/>
-      <w:szCs w:val="24"/>
-      <w:lang w:val="es-CR" w:eastAsia="es-CR"/>
-    </w:rPr>
-  </w:style>
-  <w:style w:type="character" w:styleId="Refdecomentario">
-    <w:name w:val="annotation reference"/>
-    <w:basedOn w:val="Fuentedeprrafopredeter"/>
-    <w:uiPriority w:val="99"/>
-    <w:semiHidden/>
-    <w:unhideWhenUsed/>
-    <w:rsid w:val="00CC2B5B"/>
-    <w:rPr>
-      <w:sz w:val="16"/>
-      <w:szCs w:val="16"/>
-    </w:rPr>
-  </w:style>
-  <w:style w:type="paragraph" w:styleId="Textocomentario">
-    <w:name w:val="annotation text"/>
-    <w:basedOn w:val="Normal"/>
-    <w:link w:val="TextocomentarioCar"/>
-    <w:uiPriority w:val="99"/>
-    <w:semiHidden/>
-    <w:unhideWhenUsed/>
-    <w:rsid w:val="00CC2B5B"/>
-    <w:pPr>
-      <w:spacing w:line="240" w:lineRule="auto"/>
-    </w:pPr>
-    <w:rPr>
-      <w:sz w:val="20"/>
-      <w:szCs w:val="20"/>
-    </w:rPr>
-  </w:style>
-  <w:style w:type="character" w:customStyle="1" w:styleId="TextocomentarioCar">
-    <w:name w:val="Texto comentario Car"/>
-    <w:basedOn w:val="Fuentedeprrafopredeter"/>
-    <w:link w:val="Textocomentario"/>
-    <w:uiPriority w:val="99"/>
-    <w:semiHidden/>
-    <w:rsid w:val="00CC2B5B"/>
-    <w:rPr>
-      <w:lang w:val="es-ES_tradnl" w:eastAsia="en-US"/>
-    </w:rPr>
-  </w:style>
-  <w:style w:type="paragraph" w:styleId="Asuntodelcomentario">
-    <w:name w:val="annotation subject"/>
-    <w:basedOn w:val="Textocomentario"/>
-    <w:next w:val="Textocomentario"/>
-    <w:link w:val="AsuntodelcomentarioCar"/>
-    <w:uiPriority w:val="99"/>
-    <w:semiHidden/>
-    <w:unhideWhenUsed/>
-    <w:rsid w:val="00CC2B5B"/>
-    <w:rPr>
-      <w:b/>
-      <w:bCs/>
-    </w:rPr>
-  </w:style>
-  <w:style w:type="character" w:customStyle="1" w:styleId="AsuntodelcomentarioCar">
-    <w:name w:val="Asunto del comentario Car"/>
-    <w:basedOn w:val="TextocomentarioCar"/>
-    <w:link w:val="Asuntodelcomentario"/>
-    <w:uiPriority w:val="99"/>
-    <w:semiHidden/>
-    <w:rsid w:val="00CC2B5B"/>
-    <w:rPr>
-      <w:b/>
-      <w:bCs/>
-      <w:lang w:val="es-ES_tradnl" w:eastAsia="en-US"/>
-    </w:rPr>
-  </w:style>
-  <w:style w:type="paragraph" w:styleId="Sinespaciado">
+  <w:style w:type="paragraph" w:styleId="NoSpacing">
     <w:name w:val="No Spacing"/>
     <w:uiPriority w:val="1"/>
     <w:qFormat/>
@@ -25576,13 +25188,28 @@
   <a:extraClrSchemeLst/>
   <a:extLst>
     <a:ext uri="{05A4C25C-085E-4340-85A3-A5531E510DB2}">
-      <thm15:themeFamily xmlns:thm15="http://schemas.microsoft.com/office/thememl/2012/main" xmlns="" name="Office Theme" id="{62F939B6-93AF-4DB8-9C6B-D6C7DFDC589F}" vid="{4A3C46E8-61CC-4603-A589-7422A47A8E4A}"/>
+      <thm15:themeFamily xmlns:thm15="http://schemas.microsoft.com/office/thememl/2012/main" name="Office Theme" id="{62F939B6-93AF-4DB8-9C6B-D6C7DFDC589F}" vid="{4A3C46E8-61CC-4603-A589-7422A47A8E4A}"/>
     </a:ext>
   </a:extLst>
 </a:theme>
 </file>
 
 <file path=customXml/item1.xml><?xml version="1.0" encoding="utf-8"?>
+<?mso-contentType ?>
+<FormTemplates xmlns="http://schemas.microsoft.com/sharepoint/v3/contenttype/forms">
+  <Display>DocumentLibraryForm</Display>
+  <Edit>DocumentLibraryForm</Edit>
+  <New>DocumentLibraryForm</New>
+</FormTemplates>
+</file>
+
+<file path=customXml/item2.xml><?xml version="1.0" encoding="utf-8"?>
+<p:properties xmlns:p="http://schemas.microsoft.com/office/2006/metadata/properties" xmlns:xsi="http://www.w3.org/2001/XMLSchema-instance" xmlns:pc="http://schemas.microsoft.com/office/infopath/2007/PartnerControls">
+  <documentManagement/>
+</p:properties>
+</file>
+
+<file path=customXml/item3.xml><?xml version="1.0" encoding="utf-8"?>
 <ct:contentTypeSchema xmlns:ct="http://schemas.microsoft.com/office/2006/metadata/contentType" xmlns:ma="http://schemas.microsoft.com/office/2006/metadata/properties/metaAttributes" ct:_="" ma:_="" ma:contentTypeName="Unknown Document Type" ma:contentTypeID="0x010104" ma:contentTypeVersion="0" ma:contentTypeDescription="" ma:contentTypeScope="" ma:versionID="05d83ceaa0bbd2e3bc716e6e66bd857a">
   <xsd:schema xmlns:xsd="http://www.w3.org/2001/XMLSchema" xmlns:xs="http://www.w3.org/2001/XMLSchema" xmlns:p="http://schemas.microsoft.com/office/2006/metadata/properties" targetNamespace="http://schemas.microsoft.com/office/2006/metadata/properties" ma:root="true" ma:fieldsID="b3d69fe45253d5ff147bb69036b756a7">
     <xsd:element name="properties">
@@ -25696,26 +25323,28 @@
 </ct:contentTypeSchema>
 </file>
 
-<file path=customXml/item2.xml><?xml version="1.0" encoding="utf-8"?>
-<p:properties xmlns:p="http://schemas.microsoft.com/office/2006/metadata/properties" xmlns:xsi="http://www.w3.org/2001/XMLSchema-instance" xmlns:pc="http://schemas.microsoft.com/office/infopath/2007/PartnerControls">
-  <documentManagement/>
-</p:properties>
-</file>
-
-<file path=customXml/item3.xml><?xml version="1.0" encoding="utf-8"?>
-<?mso-contentType ?>
-<FormTemplates xmlns="http://schemas.microsoft.com/sharepoint/v3/contenttype/forms">
-  <Display>DocumentLibraryForm</Display>
-  <Edit>DocumentLibraryForm</Edit>
-  <New>DocumentLibraryForm</New>
-</FormTemplates>
-</file>
-
 <file path=customXml/item4.xml><?xml version="1.0" encoding="utf-8"?>
 <b:Sources xmlns:b="http://schemas.openxmlformats.org/officeDocument/2006/bibliography" xmlns="http://schemas.openxmlformats.org/officeDocument/2006/bibliography" SelectedStyle="\APA.XSL" StyleName="APA"/>
 </file>
 
 <file path=customXml/itemProps1.xml><?xml version="1.0" encoding="utf-8"?>
+<ds:datastoreItem xmlns:ds="http://schemas.openxmlformats.org/officeDocument/2006/customXml" ds:itemID="{D0E63098-03E5-47E5-A44E-332A9309EE1F}">
+  <ds:schemaRefs>
+    <ds:schemaRef ds:uri="http://schemas.microsoft.com/sharepoint/v3/contenttype/forms"/>
+  </ds:schemaRefs>
+</ds:datastoreItem>
+</file>
+
+<file path=customXml/itemProps2.xml><?xml version="1.0" encoding="utf-8"?>
+<ds:datastoreItem xmlns:ds="http://schemas.openxmlformats.org/officeDocument/2006/customXml" ds:itemID="{6418ACEB-19EE-4FED-A8BA-14D25E41C481}">
+  <ds:schemaRefs>
+    <ds:schemaRef ds:uri="http://schemas.microsoft.com/office/2006/metadata/properties"/>
+    <ds:schemaRef ds:uri="http://schemas.microsoft.com/office/infopath/2007/PartnerControls"/>
+  </ds:schemaRefs>
+</ds:datastoreItem>
+</file>
+
+<file path=customXml/itemProps3.xml><?xml version="1.0" encoding="utf-8"?>
 <ds:datastoreItem xmlns:ds="http://schemas.openxmlformats.org/officeDocument/2006/customXml" ds:itemID="{0C787AB0-40F7-4DD0-8EC7-37CE3B2AC59B}">
   <ds:schemaRefs>
     <ds:schemaRef ds:uri="http://schemas.microsoft.com/office/2006/metadata/contentType"/>
@@ -25731,25 +25360,8 @@
 </ds:datastoreItem>
 </file>
 
-<file path=customXml/itemProps2.xml><?xml version="1.0" encoding="utf-8"?>
-<ds:datastoreItem xmlns:ds="http://schemas.openxmlformats.org/officeDocument/2006/customXml" ds:itemID="{6418ACEB-19EE-4FED-A8BA-14D25E41C481}">
-  <ds:schemaRefs>
-    <ds:schemaRef ds:uri="http://schemas.microsoft.com/office/2006/metadata/properties"/>
-    <ds:schemaRef ds:uri="http://schemas.microsoft.com/office/infopath/2007/PartnerControls"/>
-  </ds:schemaRefs>
-</ds:datastoreItem>
-</file>
-
-<file path=customXml/itemProps3.xml><?xml version="1.0" encoding="utf-8"?>
-<ds:datastoreItem xmlns:ds="http://schemas.openxmlformats.org/officeDocument/2006/customXml" ds:itemID="{D0E63098-03E5-47E5-A44E-332A9309EE1F}">
-  <ds:schemaRefs>
-    <ds:schemaRef ds:uri="http://schemas.microsoft.com/sharepoint/v3/contenttype/forms"/>
-  </ds:schemaRefs>
-</ds:datastoreItem>
-</file>
-
 <file path=customXml/itemProps4.xml><?xml version="1.0" encoding="utf-8"?>
-<ds:datastoreItem xmlns:ds="http://schemas.openxmlformats.org/officeDocument/2006/customXml" ds:itemID="{88E231C0-F243-4433-9EE6-85E381C6B9EB}">
+<ds:datastoreItem xmlns:ds="http://schemas.openxmlformats.org/officeDocument/2006/customXml" ds:itemID="{F3A52970-1DD7-4C1F-A061-13AF1AE40634}">
   <ds:schemaRefs>
     <ds:schemaRef ds:uri="http://schemas.openxmlformats.org/officeDocument/2006/bibliography"/>
   </ds:schemaRefs>

</xml_diff>